<commit_message>
tests/specs update for handling Collection in Parse
</commit_message>
<xml_diff>
--- a/specs/modules/Parse.docx
+++ b/specs/modules/Parse.docx
@@ -81,6 +81,12 @@
         <w:rPr>
           <w:b/>
         </w:rPr>
+        <w:t>1</w:t>
+      </w:r>
+      <w:r>
+        <w:rPr>
+          <w:b/>
+        </w:rPr>
         <w:t>4</w:t>
       </w:r>
       <w:r>
@@ -89,6 +95,8 @@
         </w:rPr>
         <w:t>, 2016</w:t>
       </w:r>
+      <w:bookmarkStart w:id="0" w:name="_GoBack"/>
+      <w:bookmarkEnd w:id="0"/>
     </w:p>
     <w:p>
       <w:pPr>
@@ -1097,6 +1105,84 @@
     <w:p>
       <w:pPr>
         <w:rPr>
+          <w:color w:val="0070C0"/>
+        </w:rPr>
+      </w:pPr>
+      <w:proofErr w:type="gramStart"/>
+      <w:r>
+        <w:rPr>
+          <w:color w:val="0070C0"/>
+        </w:rPr>
+        <w:t>public</w:t>
+      </w:r>
+      <w:proofErr w:type="gramEnd"/>
+      <w:r>
+        <w:rPr>
+          <w:color w:val="0070C0"/>
+        </w:rPr>
+        <w:t xml:space="preserve"> void </w:t>
+      </w:r>
+      <w:r>
+        <w:rPr>
+          <w:color w:val="0070C0"/>
+        </w:rPr>
+        <w:t>Collection</w:t>
+      </w:r>
+      <w:r>
+        <w:rPr>
+          <w:color w:val="0070C0"/>
+        </w:rPr>
+        <w:t xml:space="preserve">( </w:t>
+      </w:r>
+      <w:r>
+        <w:rPr>
+          <w:color w:val="0070C0"/>
+        </w:rPr>
+        <w:t xml:space="preserve">Collection </w:t>
+      </w:r>
+      <w:proofErr w:type="spellStart"/>
+      <w:r>
+        <w:rPr>
+          <w:color w:val="0070C0"/>
+        </w:rPr>
+        <w:t>collection</w:t>
+      </w:r>
+      <w:proofErr w:type="spellEnd"/>
+      <w:r>
+        <w:rPr>
+          <w:color w:val="0070C0"/>
+        </w:rPr>
+        <w:t xml:space="preserve"> )</w:t>
+      </w:r>
+      <w:r>
+        <w:rPr>
+          <w:color w:val="0070C0"/>
+        </w:rPr>
+        <w:t>;</w:t>
+      </w:r>
+    </w:p>
+    <w:p>
+      <w:pPr>
+        <w:rPr>
+          <w:color w:val="000000" w:themeColor="text1"/>
+        </w:rPr>
+      </w:pPr>
+      <w:r>
+        <w:rPr>
+          <w:color w:val="000000" w:themeColor="text1"/>
+        </w:rPr>
+        <w:t xml:space="preserve">This method sets </w:t>
+      </w:r>
+      <w:r>
+        <w:rPr>
+          <w:color w:val="000000" w:themeColor="text1"/>
+        </w:rPr>
+        <w:t>the collection object which the imported (parsed) input file is assigned to.</w:t>
+      </w:r>
+    </w:p>
+    <w:p>
+      <w:pPr>
+        <w:rPr>
           <w:b/>
           <w:i/>
         </w:rPr>
@@ -1297,6 +1383,7 @@
     </w:p>
     <w:p>
       <w:r>
+        <w:lastRenderedPageBreak/>
         <w:t>This getter returns the accumulated number of records (</w:t>
       </w:r>
       <w:proofErr w:type="spellStart"/>
@@ -1329,7 +1416,6 @@
           <w:b/>
           <w:i/>
         </w:rPr>
-        <w:lastRenderedPageBreak/>
         <w:t>I/O</w:t>
       </w:r>
     </w:p>
@@ -1661,6 +1747,7 @@
         <w:rPr>
           <w:color w:val="0070C0"/>
         </w:rPr>
+        <w:lastRenderedPageBreak/>
         <w:t>private</w:t>
       </w:r>
       <w:proofErr w:type="gramEnd"/>
@@ -1697,7 +1784,6 @@
     </w:p>
     <w:p>
       <w:r>
-        <w:lastRenderedPageBreak/>
         <w:t>This field is the character that separates the fields in a record (e.g., comma in CSV).</w:t>
       </w:r>
     </w:p>
@@ -2369,6 +2455,7 @@
         <w:rPr>
           <w:color w:val="0070C0"/>
         </w:rPr>
+        <w:lastRenderedPageBreak/>
         <w:t>public</w:t>
       </w:r>
       <w:proofErr w:type="gramEnd"/>
@@ -2433,7 +2520,6 @@
         <w:rPr>
           <w:color w:val="000000" w:themeColor="text1"/>
         </w:rPr>
-        <w:lastRenderedPageBreak/>
         <w:t xml:space="preserve">This method parses each record in the input data. </w:t>
       </w:r>
       <w:r>
@@ -2838,9 +2924,8 @@
           <w:numId w:val="20"/>
         </w:numPr>
       </w:pPr>
-      <w:bookmarkStart w:id="0" w:name="_GoBack"/>
-      <w:bookmarkEnd w:id="0"/>
-      <w:r>
+      <w:r>
+        <w:lastRenderedPageBreak/>
         <w:t>enforcing no single double quote outside of double quoted string</w:t>
       </w:r>
     </w:p>
@@ -2849,7 +2934,6 @@
         <w:pStyle w:val="Heading1"/>
       </w:pPr>
       <w:r>
-        <w:lastRenderedPageBreak/>
         <w:t>3</w:t>
       </w:r>
       <w:r>

</xml_diff>

<commit_message>
updates to dynamically create schema from *SV files which have a header
</commit_message>
<xml_diff>
--- a/specs/modules/Parse.docx
+++ b/specs/modules/Parse.docx
@@ -95,1327 +95,1589 @@
         </w:rPr>
         <w:t>, 2016</w:t>
       </w:r>
+    </w:p>
+    <w:p>
+      <w:pPr>
+        <w:pStyle w:val="Heading1"/>
+      </w:pPr>
+      <w:r>
+        <w:t xml:space="preserve">1. </w:t>
+      </w:r>
+      <w:r>
+        <w:tab/>
+        <w:t>Base Class</w:t>
+      </w:r>
+      <w:r>
+        <w:t xml:space="preserve"> </w:t>
+      </w:r>
+    </w:p>
+    <w:p>
+      <w:r>
+        <w:br/>
+        <w:t xml:space="preserve">The </w:t>
+      </w:r>
+      <w:r>
+        <w:t xml:space="preserve">parse </w:t>
+      </w:r>
+      <w:r>
+        <w:t xml:space="preserve">object is the base class for </w:t>
+      </w:r>
+      <w:r>
+        <w:t>parsing input data that has been read in</w:t>
+      </w:r>
+      <w:r>
+        <w:t xml:space="preserve">. </w:t>
+      </w:r>
+      <w:r>
+        <w:t xml:space="preserve"> Derived objects are extended from </w:t>
+      </w:r>
+      <w:r>
+        <w:t>the base class</w:t>
+      </w:r>
+      <w:r>
+        <w:t xml:space="preserve">, depending on their requirement in the database pipeline. </w:t>
+      </w:r>
+      <w:r>
+        <w:t xml:space="preserve"> This base class is defined in the file </w:t>
+      </w:r>
+      <w:r>
+        <w:t>Parse</w:t>
+      </w:r>
+      <w:r>
+        <w:t xml:space="preserve">.java. </w:t>
+      </w:r>
+      <w:r>
+        <w:t xml:space="preserve">This base class defines the methods and interfaces for how data is </w:t>
+      </w:r>
+      <w:r>
+        <w:t>parsed in</w:t>
+      </w:r>
+      <w:r>
+        <w:t xml:space="preserve"> the </w:t>
+      </w:r>
+      <w:proofErr w:type="spellStart"/>
+      <w:r>
+        <w:t>Epipog</w:t>
+      </w:r>
+      <w:proofErr w:type="spellEnd"/>
+      <w:r>
+        <w:t xml:space="preserve"> application and the operations that may be performed </w:t>
+      </w:r>
+      <w:r>
+        <w:t xml:space="preserve">with the </w:t>
+      </w:r>
+      <w:r>
+        <w:t>parse</w:t>
+      </w:r>
+      <w:r>
+        <w:t xml:space="preserve"> object.</w:t>
+      </w:r>
+    </w:p>
+    <w:p>
+      <w:pPr>
+        <w:pStyle w:val="Heading2"/>
+      </w:pPr>
+      <w:r>
+        <w:t>1.1</w:t>
+      </w:r>
+      <w:r>
+        <w:tab/>
+      </w:r>
+      <w:r>
+        <w:t>Fields</w:t>
+      </w:r>
+      <w:r>
+        <w:br/>
+      </w:r>
+    </w:p>
+    <w:p>
+      <w:r>
+        <w:t>The base class defines the following fields:</w:t>
+      </w:r>
+    </w:p>
+    <w:p>
+      <w:pPr>
+        <w:rPr>
+          <w:color w:val="00B050"/>
+        </w:rPr>
+      </w:pPr>
+      <w:proofErr w:type="gramStart"/>
+      <w:r>
+        <w:rPr>
+          <w:color w:val="0070C0"/>
+        </w:rPr>
+        <w:t>private</w:t>
+      </w:r>
+      <w:proofErr w:type="gramEnd"/>
+      <w:r>
+        <w:rPr>
+          <w:color w:val="0070C0"/>
+        </w:rPr>
+        <w:t xml:space="preserve">   String </w:t>
+      </w:r>
+      <w:r>
+        <w:rPr>
+          <w:color w:val="0070C0"/>
+        </w:rPr>
+        <w:tab/>
+      </w:r>
+      <w:proofErr w:type="spellStart"/>
+      <w:r>
+        <w:rPr>
+          <w:color w:val="0070C0"/>
+        </w:rPr>
+        <w:t>inputFile</w:t>
+      </w:r>
+      <w:proofErr w:type="spellEnd"/>
+      <w:r>
+        <w:rPr>
+          <w:color w:val="0070C0"/>
+        </w:rPr>
+        <w:t xml:space="preserve"> = null;</w:t>
+      </w:r>
+      <w:r>
+        <w:rPr>
+          <w:color w:val="0070C0"/>
+        </w:rPr>
+        <w:tab/>
+      </w:r>
+      <w:r>
+        <w:rPr>
+          <w:color w:val="0070C0"/>
+        </w:rPr>
+        <w:tab/>
+      </w:r>
+      <w:r>
+        <w:rPr>
+          <w:color w:val="0070C0"/>
+        </w:rPr>
+        <w:tab/>
+      </w:r>
+      <w:r>
+        <w:rPr>
+          <w:color w:val="00B050"/>
+        </w:rPr>
+        <w:t>// File to parse</w:t>
+      </w:r>
+    </w:p>
+    <w:p>
+      <w:proofErr w:type="gramStart"/>
+      <w:r>
+        <w:t>The path name of the input data file that is being imported.</w:t>
+      </w:r>
+      <w:proofErr w:type="gramEnd"/>
+    </w:p>
+    <w:p>
+      <w:pPr>
+        <w:rPr>
+          <w:color w:val="0070C0"/>
+        </w:rPr>
+      </w:pPr>
+      <w:proofErr w:type="gramStart"/>
+      <w:r>
+        <w:rPr>
+          <w:color w:val="0070C0"/>
+        </w:rPr>
+        <w:t>protected</w:t>
+      </w:r>
+      <w:proofErr w:type="gramEnd"/>
+      <w:r>
+        <w:rPr>
+          <w:color w:val="0070C0"/>
+        </w:rPr>
+        <w:t xml:space="preserve"> Reader </w:t>
+      </w:r>
+      <w:proofErr w:type="spellStart"/>
+      <w:r>
+        <w:rPr>
+          <w:color w:val="0070C0"/>
+        </w:rPr>
+        <w:t>reader</w:t>
+      </w:r>
+      <w:proofErr w:type="spellEnd"/>
+      <w:r>
+        <w:rPr>
+          <w:color w:val="0070C0"/>
+        </w:rPr>
+        <w:t xml:space="preserve">  = null;</w:t>
+      </w:r>
+      <w:r>
+        <w:rPr>
+          <w:color w:val="0070C0"/>
+        </w:rPr>
+        <w:tab/>
+      </w:r>
+      <w:r>
+        <w:rPr>
+          <w:color w:val="0070C0"/>
+        </w:rPr>
+        <w:tab/>
+      </w:r>
+      <w:r>
+        <w:rPr>
+          <w:color w:val="0070C0"/>
+        </w:rPr>
+        <w:tab/>
+      </w:r>
+      <w:r>
+        <w:rPr>
+          <w:color w:val="00B050"/>
+        </w:rPr>
+        <w:t>// input data reader</w:t>
+      </w:r>
+    </w:p>
+    <w:p>
+      <w:pPr>
+        <w:rPr>
+          <w:color w:val="000000" w:themeColor="text1"/>
+        </w:rPr>
+      </w:pPr>
+      <w:proofErr w:type="gramStart"/>
+      <w:r>
+        <w:rPr>
+          <w:color w:val="000000" w:themeColor="text1"/>
+        </w:rPr>
+        <w:t>The reader object for reading the input data file.</w:t>
+      </w:r>
+      <w:proofErr w:type="gramEnd"/>
+    </w:p>
+    <w:p>
+      <w:pPr>
+        <w:rPr>
+          <w:color w:val="0070C0"/>
+        </w:rPr>
+      </w:pPr>
+      <w:proofErr w:type="gramStart"/>
+      <w:r>
+        <w:rPr>
+          <w:color w:val="0070C0"/>
+        </w:rPr>
+        <w:t>private</w:t>
+      </w:r>
+      <w:proofErr w:type="gramEnd"/>
+      <w:r>
+        <w:rPr>
+          <w:color w:val="0070C0"/>
+        </w:rPr>
+        <w:t xml:space="preserve">   Boolean </w:t>
+      </w:r>
+      <w:proofErr w:type="spellStart"/>
+      <w:r>
+        <w:rPr>
+          <w:color w:val="0070C0"/>
+        </w:rPr>
+        <w:t>hasHeader</w:t>
+      </w:r>
+      <w:proofErr w:type="spellEnd"/>
+      <w:r>
+        <w:rPr>
+          <w:color w:val="0070C0"/>
+        </w:rPr>
+        <w:t xml:space="preserve"> = true;</w:t>
+      </w:r>
+      <w:r>
+        <w:rPr>
+          <w:color w:val="0070C0"/>
+        </w:rPr>
+        <w:tab/>
+      </w:r>
+      <w:r>
+        <w:rPr>
+          <w:color w:val="0070C0"/>
+        </w:rPr>
+        <w:tab/>
+      </w:r>
+      <w:r>
+        <w:rPr>
+          <w:color w:val="00B050"/>
+        </w:rPr>
+        <w:t xml:space="preserve">// input file has header (e.g., </w:t>
+      </w:r>
+      <w:proofErr w:type="spellStart"/>
+      <w:r>
+        <w:rPr>
+          <w:color w:val="00B050"/>
+        </w:rPr>
+        <w:t>csv,psv,tsv</w:t>
+      </w:r>
+      <w:proofErr w:type="spellEnd"/>
+      <w:r>
+        <w:rPr>
+          <w:color w:val="00B050"/>
+        </w:rPr>
+        <w:t>)</w:t>
+      </w:r>
+    </w:p>
+    <w:p>
+      <w:pPr>
+        <w:rPr>
+          <w:color w:val="000000" w:themeColor="text1"/>
+        </w:rPr>
+      </w:pPr>
+      <w:r>
+        <w:rPr>
+          <w:color w:val="000000" w:themeColor="text1"/>
+        </w:rPr>
+        <w:t xml:space="preserve">Flag indicating if input data file contains a header sequence which </w:t>
+      </w:r>
+      <w:proofErr w:type="gramStart"/>
+      <w:r>
+        <w:rPr>
+          <w:color w:val="000000" w:themeColor="text1"/>
+        </w:rPr>
+        <w:t>proceeds</w:t>
+      </w:r>
+      <w:proofErr w:type="gramEnd"/>
+      <w:r>
+        <w:rPr>
+          <w:color w:val="000000" w:themeColor="text1"/>
+        </w:rPr>
+        <w:t xml:space="preserve"> the data.</w:t>
+      </w:r>
+    </w:p>
+    <w:p>
+      <w:pPr>
+        <w:rPr>
+          <w:color w:val="0070C0"/>
+        </w:rPr>
+      </w:pPr>
+      <w:proofErr w:type="gramStart"/>
+      <w:r>
+        <w:rPr>
+          <w:color w:val="0070C0"/>
+        </w:rPr>
+        <w:t>private</w:t>
+      </w:r>
+      <w:proofErr w:type="gramEnd"/>
+      <w:r>
+        <w:rPr>
+          <w:color w:val="0070C0"/>
+        </w:rPr>
+        <w:t xml:space="preserve">   </w:t>
+      </w:r>
+      <w:proofErr w:type="spellStart"/>
+      <w:r>
+        <w:rPr>
+          <w:color w:val="0070C0"/>
+        </w:rPr>
+        <w:t>boolean</w:t>
+      </w:r>
+      <w:proofErr w:type="spellEnd"/>
+      <w:r>
+        <w:rPr>
+          <w:color w:val="0070C0"/>
+        </w:rPr>
+        <w:t xml:space="preserve">   skip</w:t>
+      </w:r>
+      <w:r>
+        <w:rPr>
+          <w:color w:val="0070C0"/>
+        </w:rPr>
+        <w:tab/>
+      </w:r>
+      <w:r>
+        <w:rPr>
+          <w:color w:val="0070C0"/>
+        </w:rPr>
+        <w:t>= false;</w:t>
+      </w:r>
+      <w:r>
+        <w:rPr>
+          <w:color w:val="0070C0"/>
+        </w:rPr>
+        <w:tab/>
+      </w:r>
+      <w:r>
+        <w:rPr>
+          <w:color w:val="0070C0"/>
+        </w:rPr>
+        <w:tab/>
+      </w:r>
+      <w:r>
+        <w:rPr>
+          <w:color w:val="0070C0"/>
+        </w:rPr>
+        <w:tab/>
+      </w:r>
+      <w:r>
+        <w:rPr>
+          <w:color w:val="00B050"/>
+        </w:rPr>
+        <w:t>// skip non-</w:t>
+      </w:r>
+      <w:proofErr w:type="spellStart"/>
+      <w:r>
+        <w:rPr>
+          <w:color w:val="00B050"/>
+        </w:rPr>
+        <w:t>parseable</w:t>
+      </w:r>
+      <w:proofErr w:type="spellEnd"/>
+      <w:r>
+        <w:rPr>
+          <w:color w:val="00B050"/>
+        </w:rPr>
+        <w:t xml:space="preserve"> input records</w:t>
+      </w:r>
+    </w:p>
+    <w:p>
+      <w:proofErr w:type="gramStart"/>
+      <w:r>
+        <w:t>Flag indicating whether to skip non-</w:t>
+      </w:r>
+      <w:proofErr w:type="spellStart"/>
+      <w:r>
+        <w:t>parseable</w:t>
+      </w:r>
+      <w:proofErr w:type="spellEnd"/>
+      <w:r>
+        <w:t xml:space="preserve"> data records.</w:t>
+      </w:r>
+      <w:proofErr w:type="gramEnd"/>
+      <w:r>
+        <w:t xml:space="preserve"> </w:t>
+      </w:r>
+      <w:r>
+        <w:t xml:space="preserve"> When skipped, parsing proceeds to the next record; otherwise, an exception is thrown and the parsing process is stopped.</w:t>
+      </w:r>
+    </w:p>
+    <w:p>
+      <w:pPr>
+        <w:rPr>
+          <w:color w:val="00B050"/>
+        </w:rPr>
+      </w:pPr>
+      <w:proofErr w:type="gramStart"/>
+      <w:r>
+        <w:rPr>
+          <w:color w:val="0070C0"/>
+        </w:rPr>
+        <w:t>private</w:t>
+      </w:r>
+      <w:proofErr w:type="gramEnd"/>
+      <w:r>
+        <w:rPr>
+          <w:color w:val="0070C0"/>
+        </w:rPr>
+        <w:t xml:space="preserve">   Ejector   </w:t>
+      </w:r>
+      <w:proofErr w:type="spellStart"/>
+      <w:r>
+        <w:rPr>
+          <w:color w:val="0070C0"/>
+        </w:rPr>
+        <w:t>ejector</w:t>
+      </w:r>
+      <w:proofErr w:type="spellEnd"/>
+      <w:r>
+        <w:rPr>
+          <w:color w:val="0070C0"/>
+        </w:rPr>
+        <w:t xml:space="preserve">     = new Ejector();</w:t>
+      </w:r>
+      <w:r>
+        <w:rPr>
+          <w:color w:val="0070C0"/>
+        </w:rPr>
+        <w:tab/>
+      </w:r>
+      <w:r>
+        <w:rPr>
+          <w:color w:val="00B050"/>
+        </w:rPr>
+        <w:t>// ejector object for handling non-</w:t>
+      </w:r>
+      <w:proofErr w:type="spellStart"/>
+      <w:r>
+        <w:rPr>
+          <w:color w:val="00B050"/>
+        </w:rPr>
+        <w:t>parseable</w:t>
+      </w:r>
+      <w:proofErr w:type="spellEnd"/>
+      <w:r>
+        <w:rPr>
+          <w:color w:val="00B050"/>
+        </w:rPr>
+        <w:t xml:space="preserve"> input</w:t>
+      </w:r>
+    </w:p>
+    <w:p>
+      <w:pPr>
+        <w:rPr>
+          <w:color w:val="000000" w:themeColor="text1"/>
+        </w:rPr>
+      </w:pPr>
+      <w:proofErr w:type="gramStart"/>
+      <w:r>
+        <w:rPr>
+          <w:color w:val="000000" w:themeColor="text1"/>
+        </w:rPr>
+        <w:t>The ejector object for handling non-</w:t>
+      </w:r>
+      <w:proofErr w:type="spellStart"/>
+      <w:r>
+        <w:rPr>
+          <w:color w:val="000000" w:themeColor="text1"/>
+        </w:rPr>
+        <w:t>parsable</w:t>
+      </w:r>
+      <w:proofErr w:type="spellEnd"/>
+      <w:r>
+        <w:rPr>
+          <w:color w:val="000000" w:themeColor="text1"/>
+        </w:rPr>
+        <w:t xml:space="preserve"> records.</w:t>
+      </w:r>
+      <w:proofErr w:type="gramEnd"/>
+      <w:r>
+        <w:rPr>
+          <w:color w:val="000000" w:themeColor="text1"/>
+        </w:rPr>
+        <w:t xml:space="preserve"> The ejector object, when set, is used to re-route (eject) non-</w:t>
+      </w:r>
+      <w:proofErr w:type="spellStart"/>
+      <w:r>
+        <w:rPr>
+          <w:color w:val="000000" w:themeColor="text1"/>
+        </w:rPr>
+        <w:t>parseable</w:t>
+      </w:r>
+      <w:proofErr w:type="spellEnd"/>
+      <w:r>
+        <w:rPr>
+          <w:color w:val="000000" w:themeColor="text1"/>
+        </w:rPr>
+        <w:t xml:space="preserve"> records to another process.</w:t>
+      </w:r>
+    </w:p>
+    <w:p>
+      <w:pPr>
+        <w:rPr>
+          <w:color w:val="0070C0"/>
+        </w:rPr>
+      </w:pPr>
+      <w:proofErr w:type="gramStart"/>
+      <w:r>
+        <w:rPr>
+          <w:color w:val="0070C0"/>
+        </w:rPr>
+        <w:t>private</w:t>
+      </w:r>
+      <w:proofErr w:type="gramEnd"/>
+      <w:r>
+        <w:rPr>
+          <w:color w:val="0070C0"/>
+        </w:rPr>
+        <w:t xml:space="preserve">   </w:t>
+      </w:r>
+      <w:proofErr w:type="spellStart"/>
+      <w:r>
+        <w:rPr>
+          <w:color w:val="0070C0"/>
+        </w:rPr>
+        <w:t>int</w:t>
+      </w:r>
+      <w:proofErr w:type="spellEnd"/>
+      <w:r>
+        <w:rPr>
+          <w:color w:val="0070C0"/>
+        </w:rPr>
+        <w:t xml:space="preserve"> </w:t>
+      </w:r>
+      <w:proofErr w:type="spellStart"/>
+      <w:r>
+        <w:rPr>
+          <w:color w:val="0070C0"/>
+        </w:rPr>
+        <w:t>nImported</w:t>
+      </w:r>
+      <w:proofErr w:type="spellEnd"/>
+      <w:r>
+        <w:rPr>
+          <w:color w:val="0070C0"/>
+        </w:rPr>
+        <w:tab/>
+        <w:t>= 0;</w:t>
+      </w:r>
+      <w:r>
+        <w:rPr>
+          <w:color w:val="0070C0"/>
+        </w:rPr>
+        <w:tab/>
+      </w:r>
+      <w:r>
+        <w:rPr>
+          <w:color w:val="0070C0"/>
+        </w:rPr>
+        <w:tab/>
+      </w:r>
+      <w:r>
+        <w:rPr>
+          <w:color w:val="0070C0"/>
+        </w:rPr>
+        <w:tab/>
+      </w:r>
+      <w:r>
+        <w:rPr>
+          <w:color w:val="00B050"/>
+        </w:rPr>
+        <w:t>// number of records imported</w:t>
+      </w:r>
+    </w:p>
+    <w:p>
+      <w:pPr>
+        <w:rPr>
+          <w:color w:val="000000" w:themeColor="text1"/>
+        </w:rPr>
+      </w:pPr>
+      <w:r>
+        <w:rPr>
+          <w:color w:val="000000" w:themeColor="text1"/>
+        </w:rPr>
+        <w:t>This field holds the current (accumulator) count of the number of records that have been parsed so far and passed to the import stage (excludes count of records that were ejected).</w:t>
+      </w:r>
+    </w:p>
+    <w:p>
+      <w:pPr>
+        <w:rPr>
+          <w:color w:val="00B050"/>
+        </w:rPr>
+      </w:pPr>
+      <w:proofErr w:type="gramStart"/>
+      <w:r>
+        <w:rPr>
+          <w:color w:val="0070C0"/>
+        </w:rPr>
+        <w:t>protected</w:t>
+      </w:r>
+      <w:proofErr w:type="gramEnd"/>
+      <w:r>
+        <w:rPr>
+          <w:color w:val="0070C0"/>
+        </w:rPr>
+        <w:t xml:space="preserve"> Collection </w:t>
+      </w:r>
+      <w:proofErr w:type="spellStart"/>
+      <w:r>
+        <w:rPr>
+          <w:color w:val="0070C0"/>
+        </w:rPr>
+        <w:t>collection</w:t>
+      </w:r>
+      <w:proofErr w:type="spellEnd"/>
+      <w:r>
+        <w:rPr>
+          <w:color w:val="0070C0"/>
+        </w:rPr>
+        <w:t xml:space="preserve"> = null;</w:t>
+      </w:r>
+      <w:r>
+        <w:rPr>
+          <w:color w:val="000000" w:themeColor="text1"/>
+        </w:rPr>
+        <w:tab/>
+      </w:r>
+      <w:r>
+        <w:rPr>
+          <w:color w:val="000000" w:themeColor="text1"/>
+        </w:rPr>
+        <w:tab/>
+      </w:r>
+      <w:r>
+        <w:rPr>
+          <w:color w:val="00B050"/>
+        </w:rPr>
+        <w:t>// Collection to insert data into</w:t>
+      </w:r>
+    </w:p>
+    <w:p>
+      <w:pPr>
+        <w:rPr>
+          <w:color w:val="000000" w:themeColor="text1"/>
+        </w:rPr>
+      </w:pPr>
+      <w:proofErr w:type="gramStart"/>
+      <w:r>
+        <w:rPr>
+          <w:color w:val="000000" w:themeColor="text1"/>
+        </w:rPr>
+        <w:lastRenderedPageBreak/>
+        <w:t>This collection that is bound to the parsed input data (i.e., where the data is inserted into).</w:t>
+      </w:r>
+      <w:proofErr w:type="gramEnd"/>
+    </w:p>
+    <w:p>
+      <w:pPr>
+        <w:pStyle w:val="Heading2"/>
+      </w:pPr>
+      <w:r>
+        <w:t>1.</w:t>
+      </w:r>
+      <w:r>
+        <w:t>2</w:t>
+      </w:r>
+      <w:r>
+        <w:tab/>
+      </w:r>
+      <w:r>
+        <w:t>Methods</w:t>
+      </w:r>
+      <w:r>
+        <w:br/>
+      </w:r>
+    </w:p>
+    <w:p>
+      <w:r>
+        <w:t xml:space="preserve">The base class contains </w:t>
+      </w:r>
+      <w:r>
+        <w:t>the following implemented methods</w:t>
+      </w:r>
+    </w:p>
+    <w:p>
+      <w:pPr>
+        <w:rPr>
+          <w:b/>
+          <w:i/>
+        </w:rPr>
+      </w:pPr>
+      <w:r>
+        <w:rPr>
+          <w:b/>
+          <w:i/>
+        </w:rPr>
+        <w:t>Accessors (Getter/Setter)</w:t>
+      </w:r>
+    </w:p>
+    <w:p>
+      <w:pPr>
+        <w:rPr>
+          <w:color w:val="0070C0"/>
+        </w:rPr>
+      </w:pPr>
+      <w:proofErr w:type="gramStart"/>
+      <w:r>
+        <w:rPr>
+          <w:color w:val="0070C0"/>
+        </w:rPr>
+        <w:t>public</w:t>
+      </w:r>
+      <w:proofErr w:type="gramEnd"/>
+      <w:r>
+        <w:rPr>
+          <w:color w:val="0070C0"/>
+        </w:rPr>
+        <w:t xml:space="preserve"> void </w:t>
+      </w:r>
+      <w:r>
+        <w:rPr>
+          <w:color w:val="0070C0"/>
+        </w:rPr>
+        <w:t xml:space="preserve">       </w:t>
+      </w:r>
+      <w:r>
+        <w:rPr>
+          <w:color w:val="0070C0"/>
+        </w:rPr>
+        <w:t xml:space="preserve">Header( </w:t>
+      </w:r>
+      <w:proofErr w:type="spellStart"/>
+      <w:r>
+        <w:rPr>
+          <w:color w:val="0070C0"/>
+        </w:rPr>
+        <w:t>boolean</w:t>
+      </w:r>
+      <w:proofErr w:type="spellEnd"/>
+      <w:r>
+        <w:rPr>
+          <w:color w:val="0070C0"/>
+        </w:rPr>
+        <w:t xml:space="preserve"> </w:t>
+      </w:r>
+      <w:proofErr w:type="spellStart"/>
+      <w:r>
+        <w:rPr>
+          <w:color w:val="0070C0"/>
+        </w:rPr>
+        <w:t>hasHeader</w:t>
+      </w:r>
+      <w:proofErr w:type="spellEnd"/>
+      <w:r>
+        <w:rPr>
+          <w:color w:val="0070C0"/>
+        </w:rPr>
+        <w:t xml:space="preserve"> )</w:t>
+      </w:r>
+      <w:r>
+        <w:rPr>
+          <w:color w:val="0070C0"/>
+        </w:rPr>
+        <w:t>;</w:t>
+      </w:r>
+      <w:r>
+        <w:rPr>
+          <w:color w:val="0070C0"/>
+        </w:rPr>
+        <w:br/>
+      </w:r>
+      <w:r>
+        <w:rPr>
+          <w:color w:val="0070C0"/>
+        </w:rPr>
+        <w:t xml:space="preserve">public </w:t>
+      </w:r>
+      <w:proofErr w:type="spellStart"/>
+      <w:r>
+        <w:rPr>
+          <w:color w:val="0070C0"/>
+        </w:rPr>
+        <w:t>boolean</w:t>
+      </w:r>
+      <w:proofErr w:type="spellEnd"/>
+      <w:r>
+        <w:rPr>
+          <w:color w:val="0070C0"/>
+        </w:rPr>
+        <w:t xml:space="preserve"> Header()</w:t>
+      </w:r>
+      <w:r>
+        <w:rPr>
+          <w:color w:val="0070C0"/>
+        </w:rPr>
+        <w:t>;</w:t>
+      </w:r>
+    </w:p>
+    <w:p>
+      <w:r>
+        <w:t>The above methods set the flag whether input data file has a proceeding header</w:t>
+      </w:r>
+      <w:r>
+        <w:t>,</w:t>
+      </w:r>
+      <w:r>
+        <w:t xml:space="preserve"> and returns the setting of the flag, respectively.</w:t>
+      </w:r>
+    </w:p>
+    <w:p>
+      <w:pPr>
+        <w:rPr>
+          <w:color w:val="0070C0"/>
+        </w:rPr>
+      </w:pPr>
+      <w:proofErr w:type="gramStart"/>
+      <w:r>
+        <w:rPr>
+          <w:color w:val="0070C0"/>
+        </w:rPr>
+        <w:t>public</w:t>
+      </w:r>
+      <w:proofErr w:type="gramEnd"/>
+      <w:r>
+        <w:rPr>
+          <w:color w:val="0070C0"/>
+        </w:rPr>
+        <w:t xml:space="preserve"> void        Skip( Boolean skip)</w:t>
+      </w:r>
+      <w:r>
+        <w:rPr>
+          <w:color w:val="0070C0"/>
+        </w:rPr>
+        <w:br/>
+        <w:t>public Boolean Skip();</w:t>
+      </w:r>
+    </w:p>
+    <w:p>
+      <w:r>
+        <w:t xml:space="preserve">The above </w:t>
+      </w:r>
+      <w:proofErr w:type="gramStart"/>
+      <w:r>
+        <w:t>methods set the flag whether</w:t>
+      </w:r>
+      <w:r>
+        <w:t xml:space="preserve"> to skip non-</w:t>
+      </w:r>
+      <w:proofErr w:type="spellStart"/>
+      <w:r>
+        <w:t>parseable</w:t>
+      </w:r>
+      <w:proofErr w:type="spellEnd"/>
+      <w:r>
+        <w:t xml:space="preserve"> data records from the input, and returns</w:t>
+      </w:r>
+      <w:proofErr w:type="gramEnd"/>
+      <w:r>
+        <w:t xml:space="preserve"> the setting of the flag, respectively.</w:t>
+      </w:r>
+    </w:p>
+    <w:p>
+      <w:pPr>
+        <w:rPr>
+          <w:color w:val="0070C0"/>
+        </w:rPr>
+      </w:pPr>
+      <w:proofErr w:type="gramStart"/>
+      <w:r>
+        <w:rPr>
+          <w:color w:val="0070C0"/>
+        </w:rPr>
+        <w:t>public</w:t>
+      </w:r>
+      <w:proofErr w:type="gramEnd"/>
+      <w:r>
+        <w:rPr>
+          <w:color w:val="0070C0"/>
+        </w:rPr>
+        <w:t xml:space="preserve"> void Reader( </w:t>
+      </w:r>
+      <w:proofErr w:type="spellStart"/>
+      <w:r>
+        <w:rPr>
+          <w:color w:val="0070C0"/>
+        </w:rPr>
+        <w:t>Reader.ReaderType</w:t>
+      </w:r>
+      <w:proofErr w:type="spellEnd"/>
+      <w:r>
+        <w:rPr>
+          <w:color w:val="0070C0"/>
+        </w:rPr>
+        <w:t xml:space="preserve"> type )</w:t>
+      </w:r>
+      <w:r>
+        <w:rPr>
+          <w:color w:val="0070C0"/>
+        </w:rPr>
+        <w:t>;</w:t>
+      </w:r>
+    </w:p>
+    <w:p>
+      <w:pPr>
+        <w:rPr>
+          <w:color w:val="000000" w:themeColor="text1"/>
+        </w:rPr>
+      </w:pPr>
+      <w:r>
+        <w:rPr>
+          <w:color w:val="000000" w:themeColor="text1"/>
+        </w:rPr>
+        <w:t xml:space="preserve">This method sets which reader object to instantiate for reading the input data file depending on the setting of the argument </w:t>
+      </w:r>
+      <w:proofErr w:type="spellStart"/>
+      <w:r>
+        <w:rPr>
+          <w:color w:val="000000" w:themeColor="text1"/>
+        </w:rPr>
+        <w:t>ReaderType</w:t>
+      </w:r>
+      <w:proofErr w:type="spellEnd"/>
+      <w:r>
+        <w:rPr>
+          <w:color w:val="000000" w:themeColor="text1"/>
+        </w:rPr>
+        <w:t>.</w:t>
+      </w:r>
+    </w:p>
+    <w:p>
+      <w:pPr>
+        <w:rPr>
+          <w:color w:val="0070C0"/>
+        </w:rPr>
+      </w:pPr>
+      <w:proofErr w:type="gramStart"/>
+      <w:r>
+        <w:rPr>
+          <w:color w:val="0070C0"/>
+        </w:rPr>
+        <w:t>public</w:t>
+      </w:r>
+      <w:proofErr w:type="gramEnd"/>
+      <w:r>
+        <w:rPr>
+          <w:color w:val="0070C0"/>
+        </w:rPr>
+        <w:t xml:space="preserve"> void Ejector( </w:t>
+      </w:r>
+      <w:proofErr w:type="spellStart"/>
+      <w:r>
+        <w:rPr>
+          <w:color w:val="0070C0"/>
+        </w:rPr>
+        <w:t>Ejector.EjectorType</w:t>
+      </w:r>
+      <w:proofErr w:type="spellEnd"/>
+      <w:r>
+        <w:rPr>
+          <w:color w:val="0070C0"/>
+        </w:rPr>
+        <w:t xml:space="preserve"> type )</w:t>
+      </w:r>
+      <w:r>
+        <w:rPr>
+          <w:color w:val="0070C0"/>
+        </w:rPr>
+        <w:t>;</w:t>
+      </w:r>
+    </w:p>
+    <w:p>
+      <w:pPr>
+        <w:rPr>
+          <w:color w:val="000000" w:themeColor="text1"/>
+        </w:rPr>
+      </w:pPr>
+      <w:r>
+        <w:rPr>
+          <w:color w:val="000000" w:themeColor="text1"/>
+        </w:rPr>
+        <w:t>This method sets which ejector object to instantiate for handling non-</w:t>
+      </w:r>
+      <w:proofErr w:type="spellStart"/>
+      <w:r>
+        <w:rPr>
+          <w:color w:val="000000" w:themeColor="text1"/>
+        </w:rPr>
+        <w:t>parseable</w:t>
+      </w:r>
+      <w:proofErr w:type="spellEnd"/>
+      <w:r>
+        <w:rPr>
+          <w:color w:val="000000" w:themeColor="text1"/>
+        </w:rPr>
+        <w:t xml:space="preserve"> records depending on the setting of the argument </w:t>
+      </w:r>
+      <w:proofErr w:type="spellStart"/>
+      <w:r>
+        <w:rPr>
+          <w:color w:val="000000" w:themeColor="text1"/>
+        </w:rPr>
+        <w:t>Ejector</w:t>
+      </w:r>
+      <w:r>
+        <w:rPr>
+          <w:color w:val="000000" w:themeColor="text1"/>
+        </w:rPr>
+        <w:t>Type</w:t>
+      </w:r>
+      <w:proofErr w:type="spellEnd"/>
+      <w:r>
+        <w:rPr>
+          <w:color w:val="000000" w:themeColor="text1"/>
+        </w:rPr>
+        <w:t>.</w:t>
+      </w:r>
+    </w:p>
+    <w:p>
+      <w:pPr>
+        <w:rPr>
+          <w:color w:val="0070C0"/>
+        </w:rPr>
+      </w:pPr>
+      <w:proofErr w:type="gramStart"/>
+      <w:r>
+        <w:rPr>
+          <w:color w:val="0070C0"/>
+        </w:rPr>
+        <w:t>public</w:t>
+      </w:r>
+      <w:proofErr w:type="gramEnd"/>
+      <w:r>
+        <w:rPr>
+          <w:color w:val="0070C0"/>
+        </w:rPr>
+        <w:t xml:space="preserve"> void </w:t>
+      </w:r>
+      <w:r>
+        <w:rPr>
+          <w:color w:val="0070C0"/>
+        </w:rPr>
+        <w:t>Collection</w:t>
+      </w:r>
+      <w:r>
+        <w:rPr>
+          <w:color w:val="0070C0"/>
+        </w:rPr>
+        <w:t xml:space="preserve">( </w:t>
+      </w:r>
+      <w:r>
+        <w:rPr>
+          <w:color w:val="0070C0"/>
+        </w:rPr>
+        <w:t xml:space="preserve">Collection </w:t>
+      </w:r>
+      <w:proofErr w:type="spellStart"/>
+      <w:r>
+        <w:rPr>
+          <w:color w:val="0070C0"/>
+        </w:rPr>
+        <w:t>collection</w:t>
+      </w:r>
+      <w:proofErr w:type="spellEnd"/>
+      <w:r>
+        <w:rPr>
+          <w:color w:val="0070C0"/>
+        </w:rPr>
+        <w:t xml:space="preserve"> )</w:t>
+      </w:r>
+      <w:r>
+        <w:rPr>
+          <w:color w:val="0070C0"/>
+        </w:rPr>
+        <w:t>;</w:t>
+      </w:r>
+      <w:r>
+        <w:rPr>
+          <w:color w:val="0070C0"/>
+        </w:rPr>
+        <w:br/>
+      </w:r>
+      <w:r>
+        <w:rPr>
+          <w:color w:val="0070C0"/>
+        </w:rPr>
+        <w:t>public</w:t>
+      </w:r>
+      <w:r>
+        <w:rPr>
+          <w:color w:val="0070C0"/>
+        </w:rPr>
+        <w:t xml:space="preserve"> </w:t>
+      </w:r>
+      <w:r>
+        <w:rPr>
+          <w:color w:val="0070C0"/>
+        </w:rPr>
+        <w:t xml:space="preserve">Collection </w:t>
+      </w:r>
+      <w:r>
+        <w:rPr>
+          <w:color w:val="0070C0"/>
+        </w:rPr>
+        <w:t>Collection(</w:t>
+      </w:r>
+      <w:r>
+        <w:rPr>
+          <w:color w:val="0070C0"/>
+        </w:rPr>
+        <w:t>)</w:t>
+      </w:r>
+      <w:r>
+        <w:rPr>
+          <w:color w:val="0070C0"/>
+        </w:rPr>
+        <w:t>;</w:t>
+      </w:r>
+    </w:p>
+    <w:p>
+      <w:pPr>
+        <w:rPr>
+          <w:color w:val="000000" w:themeColor="text1"/>
+        </w:rPr>
+      </w:pPr>
+      <w:r>
+        <w:rPr>
+          <w:color w:val="000000" w:themeColor="text1"/>
+        </w:rPr>
+        <w:t>Th</w:t>
+      </w:r>
+      <w:r>
+        <w:rPr>
+          <w:color w:val="000000" w:themeColor="text1"/>
+        </w:rPr>
+        <w:t xml:space="preserve">e above </w:t>
+      </w:r>
+      <w:proofErr w:type="gramStart"/>
+      <w:r>
+        <w:rPr>
+          <w:color w:val="000000" w:themeColor="text1"/>
+        </w:rPr>
+        <w:t>method</w:t>
+      </w:r>
+      <w:r>
+        <w:rPr>
+          <w:color w:val="000000" w:themeColor="text1"/>
+        </w:rPr>
+        <w:t>s</w:t>
+      </w:r>
+      <w:r>
+        <w:rPr>
+          <w:color w:val="000000" w:themeColor="text1"/>
+        </w:rPr>
+        <w:t xml:space="preserve"> sets</w:t>
+      </w:r>
+      <w:proofErr w:type="gramEnd"/>
+      <w:r>
+        <w:rPr>
+          <w:color w:val="000000" w:themeColor="text1"/>
+        </w:rPr>
+        <w:t xml:space="preserve"> </w:t>
+      </w:r>
+      <w:r>
+        <w:rPr>
+          <w:color w:val="000000" w:themeColor="text1"/>
+        </w:rPr>
+        <w:t xml:space="preserve">the collection object which the imported (parsed) input file is </w:t>
+      </w:r>
+      <w:r>
+        <w:rPr>
+          <w:color w:val="000000" w:themeColor="text1"/>
+        </w:rPr>
+        <w:t>bound to, and returns the collection object, respectively.</w:t>
+      </w:r>
+    </w:p>
+    <w:p>
+      <w:pPr>
+        <w:rPr>
+          <w:b/>
+          <w:i/>
+        </w:rPr>
+      </w:pPr>
       <w:bookmarkStart w:id="0" w:name="_GoBack"/>
       <w:bookmarkEnd w:id="0"/>
-    </w:p>
-    <w:p>
-      <w:pPr>
-        <w:pStyle w:val="Heading1"/>
-      </w:pPr>
-      <w:r>
-        <w:t xml:space="preserve">1. </w:t>
-      </w:r>
-      <w:r>
-        <w:tab/>
-        <w:t>Base Class</w:t>
-      </w:r>
-      <w:r>
-        <w:t xml:space="preserve"> </w:t>
-      </w:r>
-    </w:p>
-    <w:p>
-      <w:r>
-        <w:br/>
-        <w:t xml:space="preserve">The </w:t>
-      </w:r>
-      <w:r>
-        <w:t xml:space="preserve">parse </w:t>
-      </w:r>
-      <w:r>
-        <w:t xml:space="preserve">object is the base class for </w:t>
-      </w:r>
-      <w:r>
-        <w:t>parsing input data that has been read in</w:t>
-      </w:r>
-      <w:r>
-        <w:t xml:space="preserve">. </w:t>
-      </w:r>
-      <w:r>
-        <w:t xml:space="preserve"> Derived objects are extended from </w:t>
-      </w:r>
-      <w:r>
-        <w:t>the base class</w:t>
-      </w:r>
-      <w:r>
-        <w:t xml:space="preserve">, depending on their requirement in the database pipeline. </w:t>
-      </w:r>
-      <w:r>
-        <w:t xml:space="preserve"> This base class is defined in the file </w:t>
-      </w:r>
-      <w:r>
-        <w:t>Parse</w:t>
-      </w:r>
-      <w:r>
-        <w:t xml:space="preserve">.java. </w:t>
-      </w:r>
-      <w:r>
-        <w:t xml:space="preserve">This base class defines the methods and interfaces for how data is </w:t>
-      </w:r>
-      <w:r>
-        <w:t>parsed in</w:t>
-      </w:r>
-      <w:r>
-        <w:t xml:space="preserve"> the </w:t>
-      </w:r>
-      <w:proofErr w:type="spellStart"/>
-      <w:r>
-        <w:t>Epipog</w:t>
-      </w:r>
-      <w:proofErr w:type="spellEnd"/>
-      <w:r>
-        <w:t xml:space="preserve"> application and the operations that may be performed </w:t>
-      </w:r>
-      <w:r>
-        <w:t xml:space="preserve">with the </w:t>
-      </w:r>
-      <w:r>
-        <w:t>parse</w:t>
-      </w:r>
-      <w:r>
-        <w:t xml:space="preserve"> object.</w:t>
-      </w:r>
-    </w:p>
-    <w:p>
-      <w:pPr>
-        <w:pStyle w:val="Heading2"/>
-      </w:pPr>
-      <w:r>
-        <w:t>1.1</w:t>
-      </w:r>
-      <w:r>
-        <w:tab/>
-      </w:r>
-      <w:r>
-        <w:t>Fields</w:t>
-      </w:r>
-      <w:r>
-        <w:br/>
-      </w:r>
-    </w:p>
-    <w:p>
-      <w:r>
-        <w:t>The base class defines the following fields:</w:t>
-      </w:r>
-    </w:p>
-    <w:p>
-      <w:pPr>
-        <w:rPr>
-          <w:color w:val="00B050"/>
-        </w:rPr>
-      </w:pPr>
-      <w:proofErr w:type="gramStart"/>
-      <w:r>
-        <w:rPr>
-          <w:color w:val="0070C0"/>
-        </w:rPr>
-        <w:t>private</w:t>
-      </w:r>
-      <w:proofErr w:type="gramEnd"/>
-      <w:r>
-        <w:rPr>
-          <w:color w:val="0070C0"/>
-        </w:rPr>
-        <w:t xml:space="preserve">   String </w:t>
-      </w:r>
-      <w:r>
-        <w:rPr>
-          <w:color w:val="0070C0"/>
-        </w:rPr>
-        <w:tab/>
-      </w:r>
-      <w:proofErr w:type="spellStart"/>
-      <w:r>
-        <w:rPr>
-          <w:color w:val="0070C0"/>
-        </w:rPr>
-        <w:t>inputFile</w:t>
-      </w:r>
-      <w:proofErr w:type="spellEnd"/>
-      <w:r>
-        <w:rPr>
-          <w:color w:val="0070C0"/>
-        </w:rPr>
-        <w:t xml:space="preserve"> = null;</w:t>
-      </w:r>
-      <w:r>
-        <w:rPr>
-          <w:color w:val="0070C0"/>
-        </w:rPr>
-        <w:tab/>
-      </w:r>
-      <w:r>
-        <w:rPr>
-          <w:color w:val="0070C0"/>
-        </w:rPr>
-        <w:tab/>
-      </w:r>
-      <w:r>
-        <w:rPr>
-          <w:color w:val="0070C0"/>
-        </w:rPr>
-        <w:tab/>
-      </w:r>
-      <w:r>
-        <w:rPr>
-          <w:color w:val="00B050"/>
-        </w:rPr>
-        <w:t>// File to parse</w:t>
-      </w:r>
-    </w:p>
-    <w:p>
-      <w:proofErr w:type="gramStart"/>
-      <w:r>
-        <w:t>The path name of the input data file that is being imported.</w:t>
-      </w:r>
-      <w:proofErr w:type="gramEnd"/>
-    </w:p>
-    <w:p>
-      <w:pPr>
-        <w:rPr>
-          <w:color w:val="0070C0"/>
-        </w:rPr>
-      </w:pPr>
-      <w:proofErr w:type="gramStart"/>
-      <w:r>
-        <w:rPr>
-          <w:color w:val="0070C0"/>
-        </w:rPr>
-        <w:t>protected</w:t>
-      </w:r>
-      <w:proofErr w:type="gramEnd"/>
-      <w:r>
-        <w:rPr>
-          <w:color w:val="0070C0"/>
-        </w:rPr>
-        <w:t xml:space="preserve"> Reader </w:t>
-      </w:r>
-      <w:proofErr w:type="spellStart"/>
-      <w:r>
-        <w:rPr>
-          <w:color w:val="0070C0"/>
-        </w:rPr>
-        <w:t>reader</w:t>
-      </w:r>
-      <w:proofErr w:type="spellEnd"/>
-      <w:r>
-        <w:rPr>
-          <w:color w:val="0070C0"/>
-        </w:rPr>
-        <w:t xml:space="preserve">  = null;</w:t>
-      </w:r>
-      <w:r>
-        <w:rPr>
-          <w:color w:val="0070C0"/>
-        </w:rPr>
-        <w:tab/>
-      </w:r>
-      <w:r>
-        <w:rPr>
-          <w:color w:val="0070C0"/>
-        </w:rPr>
-        <w:tab/>
-      </w:r>
-      <w:r>
-        <w:rPr>
-          <w:color w:val="0070C0"/>
-        </w:rPr>
-        <w:tab/>
-      </w:r>
-      <w:r>
-        <w:rPr>
-          <w:color w:val="00B050"/>
-        </w:rPr>
-        <w:t>// input data reader</w:t>
-      </w:r>
-    </w:p>
-    <w:p>
-      <w:pPr>
-        <w:rPr>
-          <w:color w:val="000000" w:themeColor="text1"/>
-        </w:rPr>
-      </w:pPr>
-      <w:proofErr w:type="gramStart"/>
-      <w:r>
-        <w:rPr>
-          <w:color w:val="000000" w:themeColor="text1"/>
-        </w:rPr>
-        <w:t>The reader object for reading the input data file.</w:t>
-      </w:r>
-      <w:proofErr w:type="gramEnd"/>
-    </w:p>
-    <w:p>
-      <w:pPr>
-        <w:rPr>
-          <w:color w:val="0070C0"/>
-        </w:rPr>
-      </w:pPr>
-      <w:proofErr w:type="gramStart"/>
-      <w:r>
-        <w:rPr>
-          <w:color w:val="0070C0"/>
-        </w:rPr>
-        <w:t>private</w:t>
-      </w:r>
-      <w:proofErr w:type="gramEnd"/>
-      <w:r>
-        <w:rPr>
-          <w:color w:val="0070C0"/>
-        </w:rPr>
-        <w:t xml:space="preserve">   Boolean </w:t>
-      </w:r>
-      <w:proofErr w:type="spellStart"/>
-      <w:r>
-        <w:rPr>
-          <w:color w:val="0070C0"/>
-        </w:rPr>
-        <w:t>hasHeader</w:t>
-      </w:r>
-      <w:proofErr w:type="spellEnd"/>
-      <w:r>
-        <w:rPr>
-          <w:color w:val="0070C0"/>
-        </w:rPr>
-        <w:t xml:space="preserve"> = true;</w:t>
-      </w:r>
-      <w:r>
-        <w:rPr>
-          <w:color w:val="0070C0"/>
-        </w:rPr>
-        <w:tab/>
-      </w:r>
-      <w:r>
-        <w:rPr>
-          <w:color w:val="0070C0"/>
-        </w:rPr>
-        <w:tab/>
-      </w:r>
-      <w:r>
-        <w:rPr>
-          <w:color w:val="00B050"/>
-        </w:rPr>
-        <w:t xml:space="preserve">// input file has header (e.g., </w:t>
-      </w:r>
-      <w:proofErr w:type="spellStart"/>
-      <w:r>
-        <w:rPr>
-          <w:color w:val="00B050"/>
-        </w:rPr>
-        <w:t>csv,psv,tsv</w:t>
-      </w:r>
-      <w:proofErr w:type="spellEnd"/>
-      <w:r>
-        <w:rPr>
-          <w:color w:val="00B050"/>
-        </w:rPr>
-        <w:t>)</w:t>
-      </w:r>
-    </w:p>
-    <w:p>
-      <w:pPr>
-        <w:rPr>
-          <w:color w:val="000000" w:themeColor="text1"/>
-        </w:rPr>
-      </w:pPr>
-      <w:r>
-        <w:rPr>
-          <w:color w:val="000000" w:themeColor="text1"/>
-        </w:rPr>
-        <w:t xml:space="preserve">Flag indicating if input data file contains a header sequence which </w:t>
-      </w:r>
-      <w:proofErr w:type="gramStart"/>
-      <w:r>
-        <w:rPr>
-          <w:color w:val="000000" w:themeColor="text1"/>
-        </w:rPr>
-        <w:t>proceeds</w:t>
-      </w:r>
-      <w:proofErr w:type="gramEnd"/>
-      <w:r>
-        <w:rPr>
-          <w:color w:val="000000" w:themeColor="text1"/>
-        </w:rPr>
-        <w:t xml:space="preserve"> the data.</w:t>
-      </w:r>
-    </w:p>
-    <w:p>
-      <w:pPr>
-        <w:rPr>
-          <w:color w:val="0070C0"/>
-        </w:rPr>
-      </w:pPr>
-      <w:proofErr w:type="gramStart"/>
-      <w:r>
-        <w:rPr>
-          <w:color w:val="0070C0"/>
-        </w:rPr>
-        <w:t>private</w:t>
-      </w:r>
-      <w:proofErr w:type="gramEnd"/>
-      <w:r>
-        <w:rPr>
-          <w:color w:val="0070C0"/>
-        </w:rPr>
-        <w:t xml:space="preserve">   </w:t>
-      </w:r>
-      <w:proofErr w:type="spellStart"/>
-      <w:r>
-        <w:rPr>
-          <w:color w:val="0070C0"/>
-        </w:rPr>
-        <w:t>boolean</w:t>
-      </w:r>
-      <w:proofErr w:type="spellEnd"/>
-      <w:r>
-        <w:rPr>
-          <w:color w:val="0070C0"/>
-        </w:rPr>
-        <w:t xml:space="preserve">   skip</w:t>
-      </w:r>
-      <w:r>
-        <w:rPr>
-          <w:color w:val="0070C0"/>
-        </w:rPr>
-        <w:tab/>
-      </w:r>
-      <w:r>
-        <w:rPr>
-          <w:color w:val="0070C0"/>
-        </w:rPr>
-        <w:t>= false;</w:t>
-      </w:r>
-      <w:r>
-        <w:rPr>
-          <w:color w:val="0070C0"/>
-        </w:rPr>
-        <w:tab/>
-      </w:r>
-      <w:r>
-        <w:rPr>
-          <w:color w:val="0070C0"/>
-        </w:rPr>
-        <w:tab/>
-      </w:r>
-      <w:r>
-        <w:rPr>
-          <w:color w:val="0070C0"/>
-        </w:rPr>
-        <w:tab/>
-      </w:r>
-      <w:r>
-        <w:rPr>
-          <w:color w:val="00B050"/>
-        </w:rPr>
-        <w:t>// skip non-</w:t>
-      </w:r>
-      <w:proofErr w:type="spellStart"/>
-      <w:r>
-        <w:rPr>
-          <w:color w:val="00B050"/>
-        </w:rPr>
-        <w:t>parseable</w:t>
-      </w:r>
-      <w:proofErr w:type="spellEnd"/>
-      <w:r>
-        <w:rPr>
-          <w:color w:val="00B050"/>
-        </w:rPr>
-        <w:t xml:space="preserve"> input records</w:t>
-      </w:r>
-    </w:p>
-    <w:p>
-      <w:proofErr w:type="gramStart"/>
-      <w:r>
-        <w:t>Flag indicating whether to skip non-</w:t>
-      </w:r>
-      <w:proofErr w:type="spellStart"/>
-      <w:r>
-        <w:t>parseable</w:t>
-      </w:r>
-      <w:proofErr w:type="spellEnd"/>
-      <w:r>
-        <w:t xml:space="preserve"> data records.</w:t>
-      </w:r>
-      <w:proofErr w:type="gramEnd"/>
-      <w:r>
-        <w:t xml:space="preserve"> </w:t>
-      </w:r>
-      <w:r>
-        <w:t xml:space="preserve"> When skipped, parsing proceeds to the next record; otherwise, an exception is thrown and the parsing process is stopped.</w:t>
-      </w:r>
-    </w:p>
-    <w:p>
-      <w:pPr>
-        <w:rPr>
-          <w:color w:val="00B050"/>
-        </w:rPr>
-      </w:pPr>
-      <w:proofErr w:type="gramStart"/>
-      <w:r>
-        <w:rPr>
-          <w:color w:val="0070C0"/>
-        </w:rPr>
-        <w:t>private</w:t>
-      </w:r>
-      <w:proofErr w:type="gramEnd"/>
-      <w:r>
-        <w:rPr>
-          <w:color w:val="0070C0"/>
-        </w:rPr>
-        <w:t xml:space="preserve">   Ejector   </w:t>
-      </w:r>
-      <w:proofErr w:type="spellStart"/>
-      <w:r>
-        <w:rPr>
-          <w:color w:val="0070C0"/>
-        </w:rPr>
-        <w:t>ejector</w:t>
-      </w:r>
-      <w:proofErr w:type="spellEnd"/>
-      <w:r>
-        <w:rPr>
-          <w:color w:val="0070C0"/>
-        </w:rPr>
-        <w:t xml:space="preserve">     = new Ejector();</w:t>
-      </w:r>
-      <w:r>
-        <w:rPr>
-          <w:color w:val="0070C0"/>
-        </w:rPr>
-        <w:tab/>
-      </w:r>
-      <w:r>
-        <w:rPr>
-          <w:color w:val="00B050"/>
-        </w:rPr>
-        <w:t>// ejector object for handling non-</w:t>
-      </w:r>
-      <w:proofErr w:type="spellStart"/>
-      <w:r>
-        <w:rPr>
-          <w:color w:val="00B050"/>
-        </w:rPr>
-        <w:t>parseable</w:t>
-      </w:r>
-      <w:proofErr w:type="spellEnd"/>
-      <w:r>
-        <w:rPr>
-          <w:color w:val="00B050"/>
-        </w:rPr>
-        <w:t xml:space="preserve"> input</w:t>
-      </w:r>
-    </w:p>
-    <w:p>
-      <w:pPr>
-        <w:rPr>
-          <w:color w:val="000000" w:themeColor="text1"/>
-        </w:rPr>
-      </w:pPr>
-      <w:proofErr w:type="gramStart"/>
-      <w:r>
-        <w:rPr>
-          <w:color w:val="000000" w:themeColor="text1"/>
-        </w:rPr>
-        <w:t>The ejector object for handling non-</w:t>
-      </w:r>
-      <w:proofErr w:type="spellStart"/>
-      <w:r>
-        <w:rPr>
-          <w:color w:val="000000" w:themeColor="text1"/>
-        </w:rPr>
-        <w:t>parsable</w:t>
-      </w:r>
-      <w:proofErr w:type="spellEnd"/>
-      <w:r>
-        <w:rPr>
-          <w:color w:val="000000" w:themeColor="text1"/>
-        </w:rPr>
-        <w:t xml:space="preserve"> records.</w:t>
-      </w:r>
-      <w:proofErr w:type="gramEnd"/>
-      <w:r>
-        <w:rPr>
-          <w:color w:val="000000" w:themeColor="text1"/>
-        </w:rPr>
-        <w:t xml:space="preserve"> The ejector object, when set, is used to re-route (eject) non-</w:t>
-      </w:r>
-      <w:proofErr w:type="spellStart"/>
-      <w:r>
-        <w:rPr>
-          <w:color w:val="000000" w:themeColor="text1"/>
-        </w:rPr>
-        <w:t>parseable</w:t>
-      </w:r>
-      <w:proofErr w:type="spellEnd"/>
-      <w:r>
-        <w:rPr>
-          <w:color w:val="000000" w:themeColor="text1"/>
-        </w:rPr>
-        <w:t xml:space="preserve"> records to another process.</w:t>
-      </w:r>
-    </w:p>
-    <w:p>
-      <w:pPr>
-        <w:rPr>
-          <w:color w:val="0070C0"/>
-        </w:rPr>
-      </w:pPr>
-      <w:proofErr w:type="gramStart"/>
-      <w:r>
-        <w:rPr>
-          <w:color w:val="0070C0"/>
-        </w:rPr>
-        <w:t>private</w:t>
-      </w:r>
-      <w:proofErr w:type="gramEnd"/>
-      <w:r>
-        <w:rPr>
-          <w:color w:val="0070C0"/>
-        </w:rPr>
-        <w:t xml:space="preserve">   </w:t>
-      </w:r>
-      <w:proofErr w:type="spellStart"/>
-      <w:r>
-        <w:rPr>
-          <w:color w:val="0070C0"/>
-        </w:rPr>
-        <w:t>int</w:t>
-      </w:r>
-      <w:proofErr w:type="spellEnd"/>
-      <w:r>
-        <w:rPr>
-          <w:color w:val="0070C0"/>
-        </w:rPr>
-        <w:t xml:space="preserve"> </w:t>
-      </w:r>
-      <w:proofErr w:type="spellStart"/>
-      <w:r>
-        <w:rPr>
-          <w:color w:val="0070C0"/>
-        </w:rPr>
-        <w:t>nImported</w:t>
-      </w:r>
-      <w:proofErr w:type="spellEnd"/>
-      <w:r>
-        <w:rPr>
-          <w:color w:val="0070C0"/>
-        </w:rPr>
-        <w:tab/>
-        <w:t>= 0;</w:t>
-      </w:r>
-      <w:r>
-        <w:rPr>
-          <w:color w:val="0070C0"/>
-        </w:rPr>
-        <w:tab/>
-      </w:r>
-      <w:r>
-        <w:rPr>
-          <w:color w:val="0070C0"/>
-        </w:rPr>
-        <w:tab/>
-      </w:r>
-      <w:r>
-        <w:rPr>
-          <w:color w:val="0070C0"/>
-        </w:rPr>
-        <w:tab/>
-      </w:r>
-      <w:r>
-        <w:rPr>
-          <w:color w:val="00B050"/>
-        </w:rPr>
-        <w:t>// number of records imported</w:t>
-      </w:r>
-    </w:p>
-    <w:p>
-      <w:pPr>
-        <w:rPr>
-          <w:color w:val="000000" w:themeColor="text1"/>
-        </w:rPr>
-      </w:pPr>
-      <w:r>
-        <w:rPr>
-          <w:color w:val="000000" w:themeColor="text1"/>
-        </w:rPr>
-        <w:t>This field holds the current (accumulator) count of the number of records that have been parsed so far and passed to the import stage (excludes count of records that were ejected).</w:t>
-      </w:r>
-    </w:p>
-    <w:p>
-      <w:pPr>
-        <w:pStyle w:val="Heading2"/>
-      </w:pPr>
-      <w:r>
-        <w:lastRenderedPageBreak/>
-        <w:t>1.</w:t>
-      </w:r>
-      <w:r>
-        <w:t>2</w:t>
-      </w:r>
-      <w:r>
-        <w:tab/>
-      </w:r>
-      <w:r>
-        <w:t>Methods</w:t>
-      </w:r>
-      <w:r>
-        <w:br/>
-      </w:r>
-    </w:p>
-    <w:p>
-      <w:r>
-        <w:t xml:space="preserve">The base class contains </w:t>
-      </w:r>
-      <w:r>
-        <w:t>the following implemented methods</w:t>
-      </w:r>
-    </w:p>
-    <w:p>
-      <w:pPr>
+      <w:r>
         <w:rPr>
           <w:b/>
           <w:i/>
         </w:rPr>
-      </w:pPr>
-      <w:r>
+        <w:t>Routing</w:t>
+      </w:r>
+    </w:p>
+    <w:p>
+      <w:pPr>
+        <w:rPr>
+          <w:color w:val="0070C0"/>
+        </w:rPr>
+      </w:pPr>
+      <w:proofErr w:type="gramStart"/>
+      <w:r>
+        <w:rPr>
+          <w:color w:val="0070C0"/>
+        </w:rPr>
+        <w:t>protected</w:t>
+      </w:r>
+      <w:proofErr w:type="gramEnd"/>
+      <w:r>
+        <w:rPr>
+          <w:color w:val="0070C0"/>
+        </w:rPr>
+        <w:t xml:space="preserve"> void Eject( String line );</w:t>
+      </w:r>
+    </w:p>
+    <w:p>
+      <w:proofErr w:type="gramStart"/>
+      <w:r>
+        <w:t>This method routes and alerts non-</w:t>
+      </w:r>
+      <w:proofErr w:type="spellStart"/>
+      <w:r>
+        <w:t>parseable</w:t>
+      </w:r>
+      <w:proofErr w:type="spellEnd"/>
+      <w:r>
+        <w:t xml:space="preserve"> records</w:t>
+      </w:r>
+      <w:proofErr w:type="gramEnd"/>
+      <w:r>
+        <w:t xml:space="preserve"> to the ejector object.</w:t>
+      </w:r>
+    </w:p>
+    <w:p>
+      <w:pPr>
+        <w:rPr>
+          <w:color w:val="0070C0"/>
+        </w:rPr>
+      </w:pPr>
+      <w:proofErr w:type="gramStart"/>
+      <w:r>
+        <w:rPr>
+          <w:color w:val="0070C0"/>
+        </w:rPr>
+        <w:t>public</w:t>
+      </w:r>
+      <w:proofErr w:type="gramEnd"/>
+      <w:r>
+        <w:rPr>
+          <w:color w:val="0070C0"/>
+        </w:rPr>
+        <w:t xml:space="preserve"> </w:t>
+      </w:r>
+      <w:proofErr w:type="spellStart"/>
+      <w:r>
+        <w:rPr>
+          <w:color w:val="0070C0"/>
+        </w:rPr>
+        <w:t>int</w:t>
+      </w:r>
+      <w:proofErr w:type="spellEnd"/>
+      <w:r>
+        <w:rPr>
+          <w:color w:val="0070C0"/>
+        </w:rPr>
+        <w:t xml:space="preserve"> </w:t>
+      </w:r>
+      <w:proofErr w:type="spellStart"/>
+      <w:r>
+        <w:rPr>
+          <w:color w:val="0070C0"/>
+        </w:rPr>
+        <w:t>NEjected</w:t>
+      </w:r>
+      <w:proofErr w:type="spellEnd"/>
+      <w:r>
+        <w:rPr>
+          <w:color w:val="0070C0"/>
+        </w:rPr>
+        <w:t>()</w:t>
+      </w:r>
+      <w:r>
+        <w:rPr>
+          <w:color w:val="0070C0"/>
+        </w:rPr>
+        <w:t>;</w:t>
+      </w:r>
+    </w:p>
+    <w:p>
+      <w:r>
+        <w:t>This getter returns the accumulated number of non-</w:t>
+      </w:r>
+      <w:proofErr w:type="spellStart"/>
+      <w:r>
+        <w:t>parseable</w:t>
+      </w:r>
+      <w:proofErr w:type="spellEnd"/>
+      <w:r>
+        <w:t xml:space="preserve"> records that have been passed to the ejector object.</w:t>
+      </w:r>
+    </w:p>
+    <w:p>
+      <w:proofErr w:type="gramStart"/>
+      <w:r>
+        <w:rPr>
+          <w:color w:val="0070C0"/>
+        </w:rPr>
+        <w:t>protected</w:t>
+      </w:r>
+      <w:proofErr w:type="gramEnd"/>
+      <w:r>
+        <w:rPr>
+          <w:color w:val="0070C0"/>
+        </w:rPr>
+        <w:t xml:space="preserve"> void Import( </w:t>
+      </w:r>
+      <w:proofErr w:type="spellStart"/>
+      <w:r>
+        <w:rPr>
+          <w:color w:val="0070C0"/>
+        </w:rPr>
+        <w:t>ArrayList</w:t>
+      </w:r>
+      <w:proofErr w:type="spellEnd"/>
+      <w:r>
+        <w:rPr>
+          <w:color w:val="0070C0"/>
+        </w:rPr>
+        <w:t>&lt;String&gt; cols );</w:t>
+      </w:r>
+    </w:p>
+    <w:p>
+      <w:r>
+        <w:lastRenderedPageBreak/>
+        <w:t>IN PROGRESS</w:t>
+      </w:r>
+    </w:p>
+    <w:p>
+      <w:proofErr w:type="gramStart"/>
+      <w:r>
+        <w:rPr>
+          <w:color w:val="0070C0"/>
+        </w:rPr>
+        <w:t>public</w:t>
+      </w:r>
+      <w:proofErr w:type="gramEnd"/>
+      <w:r>
+        <w:rPr>
+          <w:color w:val="0070C0"/>
+        </w:rPr>
+        <w:t xml:space="preserve"> </w:t>
+      </w:r>
+      <w:proofErr w:type="spellStart"/>
+      <w:r>
+        <w:rPr>
+          <w:color w:val="0070C0"/>
+        </w:rPr>
+        <w:t>int</w:t>
+      </w:r>
+      <w:proofErr w:type="spellEnd"/>
+      <w:r>
+        <w:rPr>
+          <w:color w:val="0070C0"/>
+        </w:rPr>
+        <w:t xml:space="preserve"> </w:t>
+      </w:r>
+      <w:proofErr w:type="spellStart"/>
+      <w:r>
+        <w:rPr>
+          <w:color w:val="0070C0"/>
+        </w:rPr>
+        <w:t>NImported</w:t>
+      </w:r>
+      <w:proofErr w:type="spellEnd"/>
+      <w:r>
+        <w:rPr>
+          <w:color w:val="0070C0"/>
+        </w:rPr>
+        <w:t>() ;</w:t>
+      </w:r>
+    </w:p>
+    <w:p>
+      <w:r>
+        <w:t>This getter returns the accumulated number of records (</w:t>
+      </w:r>
+      <w:proofErr w:type="spellStart"/>
+      <w:r>
+        <w:t>parseable</w:t>
+      </w:r>
+      <w:proofErr w:type="spellEnd"/>
+      <w:r>
+        <w:t xml:space="preserve">) </w:t>
+      </w:r>
+      <w:r>
+        <w:t xml:space="preserve">that have been passed to the </w:t>
+      </w:r>
+      <w:r>
+        <w:t xml:space="preserve">import </w:t>
+      </w:r>
+      <w:r>
+        <w:t>object.</w:t>
+      </w:r>
+    </w:p>
+    <w:p>
+      <w:pPr>
         <w:rPr>
           <w:b/>
           <w:i/>
         </w:rPr>
-        <w:t>Accessors (Getter/Setter)</w:t>
-      </w:r>
-    </w:p>
-    <w:p>
-      <w:pPr>
-        <w:rPr>
-          <w:color w:val="0070C0"/>
-        </w:rPr>
-      </w:pPr>
-      <w:proofErr w:type="gramStart"/>
-      <w:r>
-        <w:rPr>
-          <w:color w:val="0070C0"/>
-        </w:rPr>
-        <w:t>public</w:t>
-      </w:r>
-      <w:proofErr w:type="gramEnd"/>
-      <w:r>
-        <w:rPr>
-          <w:color w:val="0070C0"/>
-        </w:rPr>
-        <w:t xml:space="preserve"> void </w:t>
-      </w:r>
-      <w:r>
-        <w:rPr>
-          <w:color w:val="0070C0"/>
-        </w:rPr>
-        <w:t xml:space="preserve">       </w:t>
-      </w:r>
-      <w:r>
-        <w:rPr>
-          <w:color w:val="0070C0"/>
-        </w:rPr>
-        <w:t xml:space="preserve">Header( </w:t>
-      </w:r>
-      <w:proofErr w:type="spellStart"/>
-      <w:r>
-        <w:rPr>
-          <w:color w:val="0070C0"/>
-        </w:rPr>
-        <w:t>boolean</w:t>
-      </w:r>
-      <w:proofErr w:type="spellEnd"/>
-      <w:r>
-        <w:rPr>
-          <w:color w:val="0070C0"/>
-        </w:rPr>
-        <w:t xml:space="preserve"> </w:t>
-      </w:r>
-      <w:proofErr w:type="spellStart"/>
-      <w:r>
-        <w:rPr>
-          <w:color w:val="0070C0"/>
-        </w:rPr>
-        <w:t>hasHeader</w:t>
-      </w:r>
-      <w:proofErr w:type="spellEnd"/>
-      <w:r>
-        <w:rPr>
-          <w:color w:val="0070C0"/>
-        </w:rPr>
-        <w:t xml:space="preserve"> )</w:t>
-      </w:r>
-      <w:r>
-        <w:rPr>
-          <w:color w:val="0070C0"/>
-        </w:rPr>
-        <w:t>;</w:t>
-      </w:r>
-      <w:r>
-        <w:rPr>
-          <w:color w:val="0070C0"/>
-        </w:rPr>
-        <w:br/>
-      </w:r>
-      <w:r>
-        <w:rPr>
-          <w:color w:val="0070C0"/>
-        </w:rPr>
-        <w:t xml:space="preserve">public </w:t>
-      </w:r>
-      <w:proofErr w:type="spellStart"/>
-      <w:r>
-        <w:rPr>
-          <w:color w:val="0070C0"/>
-        </w:rPr>
-        <w:t>boolean</w:t>
-      </w:r>
-      <w:proofErr w:type="spellEnd"/>
-      <w:r>
-        <w:rPr>
-          <w:color w:val="0070C0"/>
-        </w:rPr>
-        <w:t xml:space="preserve"> Header()</w:t>
-      </w:r>
-      <w:r>
-        <w:rPr>
-          <w:color w:val="0070C0"/>
-        </w:rPr>
-        <w:t>;</w:t>
-      </w:r>
-    </w:p>
-    <w:p>
-      <w:r>
-        <w:t>The above methods set the flag whether input data file has a proceeding header</w:t>
-      </w:r>
-      <w:r>
-        <w:t>,</w:t>
-      </w:r>
-      <w:r>
-        <w:t xml:space="preserve"> and returns the setting of the flag, respectively.</w:t>
-      </w:r>
-    </w:p>
-    <w:p>
-      <w:pPr>
-        <w:rPr>
-          <w:color w:val="0070C0"/>
-        </w:rPr>
-      </w:pPr>
-      <w:proofErr w:type="gramStart"/>
-      <w:r>
-        <w:rPr>
-          <w:color w:val="0070C0"/>
-        </w:rPr>
-        <w:t>public</w:t>
-      </w:r>
-      <w:proofErr w:type="gramEnd"/>
-      <w:r>
-        <w:rPr>
-          <w:color w:val="0070C0"/>
-        </w:rPr>
-        <w:t xml:space="preserve"> void        Skip( Boolean skip)</w:t>
-      </w:r>
-      <w:r>
-        <w:rPr>
-          <w:color w:val="0070C0"/>
-        </w:rPr>
-        <w:br/>
-        <w:t>public Boolean Skip();</w:t>
-      </w:r>
-    </w:p>
-    <w:p>
-      <w:r>
-        <w:t xml:space="preserve">The above </w:t>
-      </w:r>
-      <w:proofErr w:type="gramStart"/>
-      <w:r>
-        <w:t>methods set the flag whether</w:t>
-      </w:r>
-      <w:r>
-        <w:t xml:space="preserve"> to skip non-</w:t>
-      </w:r>
-      <w:proofErr w:type="spellStart"/>
-      <w:r>
-        <w:t>parseable</w:t>
-      </w:r>
-      <w:proofErr w:type="spellEnd"/>
-      <w:r>
-        <w:t xml:space="preserve"> data records from the input, and returns</w:t>
-      </w:r>
-      <w:proofErr w:type="gramEnd"/>
-      <w:r>
-        <w:t xml:space="preserve"> the setting of the flag, respectively.</w:t>
-      </w:r>
-    </w:p>
-    <w:p>
-      <w:pPr>
-        <w:rPr>
-          <w:color w:val="0070C0"/>
-        </w:rPr>
-      </w:pPr>
-      <w:proofErr w:type="gramStart"/>
-      <w:r>
-        <w:rPr>
-          <w:color w:val="0070C0"/>
-        </w:rPr>
-        <w:t>public</w:t>
-      </w:r>
-      <w:proofErr w:type="gramEnd"/>
-      <w:r>
-        <w:rPr>
-          <w:color w:val="0070C0"/>
-        </w:rPr>
-        <w:t xml:space="preserve"> void Reader( </w:t>
-      </w:r>
-      <w:proofErr w:type="spellStart"/>
-      <w:r>
-        <w:rPr>
-          <w:color w:val="0070C0"/>
-        </w:rPr>
-        <w:t>Reader.ReaderType</w:t>
-      </w:r>
-      <w:proofErr w:type="spellEnd"/>
-      <w:r>
-        <w:rPr>
-          <w:color w:val="0070C0"/>
-        </w:rPr>
-        <w:t xml:space="preserve"> type )</w:t>
-      </w:r>
-      <w:r>
-        <w:rPr>
-          <w:color w:val="0070C0"/>
-        </w:rPr>
-        <w:t>;</w:t>
-      </w:r>
-    </w:p>
-    <w:p>
-      <w:pPr>
-        <w:rPr>
-          <w:color w:val="000000" w:themeColor="text1"/>
-        </w:rPr>
-      </w:pPr>
-      <w:r>
-        <w:rPr>
-          <w:color w:val="000000" w:themeColor="text1"/>
-        </w:rPr>
-        <w:t xml:space="preserve">This method sets which reader object to instantiate for reading the input data file depending on the setting of the argument </w:t>
-      </w:r>
-      <w:proofErr w:type="spellStart"/>
-      <w:r>
-        <w:rPr>
-          <w:color w:val="000000" w:themeColor="text1"/>
-        </w:rPr>
-        <w:t>ReaderType</w:t>
-      </w:r>
-      <w:proofErr w:type="spellEnd"/>
-      <w:r>
-        <w:rPr>
-          <w:color w:val="000000" w:themeColor="text1"/>
-        </w:rPr>
-        <w:t>.</w:t>
-      </w:r>
-    </w:p>
-    <w:p>
-      <w:pPr>
-        <w:rPr>
-          <w:color w:val="0070C0"/>
-        </w:rPr>
-      </w:pPr>
-      <w:proofErr w:type="gramStart"/>
-      <w:r>
-        <w:rPr>
-          <w:color w:val="0070C0"/>
-        </w:rPr>
-        <w:t>public</w:t>
-      </w:r>
-      <w:proofErr w:type="gramEnd"/>
-      <w:r>
-        <w:rPr>
-          <w:color w:val="0070C0"/>
-        </w:rPr>
-        <w:t xml:space="preserve"> void Ejector( </w:t>
-      </w:r>
-      <w:proofErr w:type="spellStart"/>
-      <w:r>
-        <w:rPr>
-          <w:color w:val="0070C0"/>
-        </w:rPr>
-        <w:t>Ejector.EjectorType</w:t>
-      </w:r>
-      <w:proofErr w:type="spellEnd"/>
-      <w:r>
-        <w:rPr>
-          <w:color w:val="0070C0"/>
-        </w:rPr>
-        <w:t xml:space="preserve"> type )</w:t>
-      </w:r>
-      <w:r>
-        <w:rPr>
-          <w:color w:val="0070C0"/>
-        </w:rPr>
-        <w:t>;</w:t>
-      </w:r>
-    </w:p>
-    <w:p>
-      <w:pPr>
-        <w:rPr>
-          <w:color w:val="000000" w:themeColor="text1"/>
-        </w:rPr>
-      </w:pPr>
-      <w:r>
-        <w:rPr>
-          <w:color w:val="000000" w:themeColor="text1"/>
-        </w:rPr>
-        <w:t>This method sets which ejector object to instantiate for handling non-</w:t>
-      </w:r>
-      <w:proofErr w:type="spellStart"/>
-      <w:r>
-        <w:rPr>
-          <w:color w:val="000000" w:themeColor="text1"/>
-        </w:rPr>
-        <w:t>parseable</w:t>
-      </w:r>
-      <w:proofErr w:type="spellEnd"/>
-      <w:r>
-        <w:rPr>
-          <w:color w:val="000000" w:themeColor="text1"/>
-        </w:rPr>
-        <w:t xml:space="preserve"> records depending on the setting of the argument </w:t>
-      </w:r>
-      <w:proofErr w:type="spellStart"/>
-      <w:r>
-        <w:rPr>
-          <w:color w:val="000000" w:themeColor="text1"/>
-        </w:rPr>
-        <w:t>Ejector</w:t>
-      </w:r>
-      <w:r>
-        <w:rPr>
-          <w:color w:val="000000" w:themeColor="text1"/>
-        </w:rPr>
-        <w:t>Type</w:t>
-      </w:r>
-      <w:proofErr w:type="spellEnd"/>
-      <w:r>
-        <w:rPr>
-          <w:color w:val="000000" w:themeColor="text1"/>
-        </w:rPr>
-        <w:t>.</w:t>
-      </w:r>
-    </w:p>
-    <w:p>
-      <w:pPr>
-        <w:rPr>
-          <w:color w:val="0070C0"/>
-        </w:rPr>
-      </w:pPr>
-      <w:proofErr w:type="gramStart"/>
-      <w:r>
-        <w:rPr>
-          <w:color w:val="0070C0"/>
-        </w:rPr>
-        <w:t>public</w:t>
-      </w:r>
-      <w:proofErr w:type="gramEnd"/>
-      <w:r>
-        <w:rPr>
-          <w:color w:val="0070C0"/>
-        </w:rPr>
-        <w:t xml:space="preserve"> void </w:t>
-      </w:r>
-      <w:r>
-        <w:rPr>
-          <w:color w:val="0070C0"/>
-        </w:rPr>
-        <w:t>Collection</w:t>
-      </w:r>
-      <w:r>
-        <w:rPr>
-          <w:color w:val="0070C0"/>
-        </w:rPr>
-        <w:t xml:space="preserve">( </w:t>
-      </w:r>
-      <w:r>
-        <w:rPr>
-          <w:color w:val="0070C0"/>
-        </w:rPr>
-        <w:t xml:space="preserve">Collection </w:t>
-      </w:r>
-      <w:proofErr w:type="spellStart"/>
-      <w:r>
-        <w:rPr>
-          <w:color w:val="0070C0"/>
-        </w:rPr>
-        <w:t>collection</w:t>
-      </w:r>
-      <w:proofErr w:type="spellEnd"/>
-      <w:r>
-        <w:rPr>
-          <w:color w:val="0070C0"/>
-        </w:rPr>
-        <w:t xml:space="preserve"> )</w:t>
-      </w:r>
-      <w:r>
-        <w:rPr>
-          <w:color w:val="0070C0"/>
-        </w:rPr>
-        <w:t>;</w:t>
-      </w:r>
-    </w:p>
-    <w:p>
-      <w:pPr>
-        <w:rPr>
-          <w:color w:val="000000" w:themeColor="text1"/>
-        </w:rPr>
-      </w:pPr>
-      <w:r>
-        <w:rPr>
-          <w:color w:val="000000" w:themeColor="text1"/>
-        </w:rPr>
-        <w:t xml:space="preserve">This method sets </w:t>
-      </w:r>
-      <w:r>
-        <w:rPr>
-          <w:color w:val="000000" w:themeColor="text1"/>
-        </w:rPr>
-        <w:t>the collection object which the imported (parsed) input file is assigned to.</w:t>
-      </w:r>
-    </w:p>
-    <w:p>
-      <w:pPr>
+      </w:pPr>
+      <w:r>
         <w:rPr>
           <w:b/>
           <w:i/>
         </w:rPr>
-      </w:pPr>
-      <w:r>
+        <w:t>I/O</w:t>
+      </w:r>
+    </w:p>
+    <w:p>
+      <w:pPr>
+        <w:rPr>
+          <w:color w:val="0070C0"/>
+        </w:rPr>
+      </w:pPr>
+      <w:proofErr w:type="gramStart"/>
+      <w:r>
+        <w:rPr>
+          <w:color w:val="0070C0"/>
+        </w:rPr>
+        <w:t>public</w:t>
+      </w:r>
+      <w:proofErr w:type="gramEnd"/>
+      <w:r>
+        <w:rPr>
+          <w:color w:val="0070C0"/>
+        </w:rPr>
+        <w:t xml:space="preserve"> void Open() throws </w:t>
+      </w:r>
+      <w:proofErr w:type="spellStart"/>
+      <w:r>
+        <w:rPr>
+          <w:color w:val="0070C0"/>
+        </w:rPr>
+        <w:t>ParseException</w:t>
+      </w:r>
+      <w:proofErr w:type="spellEnd"/>
+      <w:r>
+        <w:rPr>
+          <w:color w:val="0070C0"/>
+        </w:rPr>
+        <w:t>;</w:t>
+      </w:r>
+    </w:p>
+    <w:p>
+      <w:r>
+        <w:t xml:space="preserve">This method invokes the instantiate reader object interface to open the input data file for reading and determine the file size.  If the reader object is not instantiated, or file does not exist, or cannot be opened, a </w:t>
+      </w:r>
+      <w:proofErr w:type="spellStart"/>
+      <w:r>
+        <w:t>ParseException</w:t>
+      </w:r>
+      <w:proofErr w:type="spellEnd"/>
+      <w:r>
+        <w:t xml:space="preserve"> error is thrown.</w:t>
+      </w:r>
+    </w:p>
+    <w:p>
+      <w:pPr>
+        <w:rPr>
+          <w:color w:val="0070C0"/>
+        </w:rPr>
+      </w:pPr>
+      <w:proofErr w:type="gramStart"/>
+      <w:r>
+        <w:rPr>
+          <w:color w:val="0070C0"/>
+        </w:rPr>
+        <w:t>public</w:t>
+      </w:r>
+      <w:proofErr w:type="gramEnd"/>
+      <w:r>
+        <w:rPr>
+          <w:color w:val="0070C0"/>
+        </w:rPr>
+        <w:t xml:space="preserve"> void Close();</w:t>
+      </w:r>
+    </w:p>
+    <w:p>
+      <w:r>
+        <w:t>This method closes the input data file, if it has been opened; otherwise it does nothing. The method does not throw any exception.</w:t>
+      </w:r>
+    </w:p>
+    <w:p>
+      <w:pPr>
+        <w:pStyle w:val="Heading2"/>
+      </w:pPr>
+      <w:r>
+        <w:t>1.4</w:t>
+      </w:r>
+      <w:r>
+        <w:tab/>
+      </w:r>
+      <w:r>
+        <w:t>Abstract Methods (Interface)</w:t>
+      </w:r>
+    </w:p>
+    <w:p>
+      <w:r>
+        <w:br/>
+      </w:r>
+      <w:r>
+        <w:t>The base class contains abstract methods, which must be implemented by the derived classes, for the following:</w:t>
+      </w:r>
+      <w:r>
+        <w:tab/>
+      </w:r>
+    </w:p>
+    <w:p>
+      <w:pPr>
         <w:rPr>
           <w:b/>
           <w:i/>
         </w:rPr>
-        <w:t>Routing</w:t>
-      </w:r>
-    </w:p>
-    <w:p>
-      <w:pPr>
-        <w:rPr>
-          <w:color w:val="0070C0"/>
-        </w:rPr>
-      </w:pPr>
-      <w:proofErr w:type="gramStart"/>
-      <w:r>
-        <w:rPr>
-          <w:color w:val="0070C0"/>
-        </w:rPr>
-        <w:t>protected</w:t>
-      </w:r>
-      <w:proofErr w:type="gramEnd"/>
-      <w:r>
-        <w:rPr>
-          <w:color w:val="0070C0"/>
-        </w:rPr>
-        <w:t xml:space="preserve"> void Eject( String line );</w:t>
-      </w:r>
-    </w:p>
-    <w:p>
-      <w:proofErr w:type="gramStart"/>
-      <w:r>
-        <w:t>This method routes and alerts non-</w:t>
-      </w:r>
-      <w:proofErr w:type="spellStart"/>
-      <w:r>
-        <w:t>parseable</w:t>
-      </w:r>
-      <w:proofErr w:type="spellEnd"/>
-      <w:r>
-        <w:t xml:space="preserve"> records</w:t>
-      </w:r>
-      <w:proofErr w:type="gramEnd"/>
-      <w:r>
-        <w:t xml:space="preserve"> to the ejector object.</w:t>
-      </w:r>
-    </w:p>
-    <w:p>
-      <w:pPr>
-        <w:rPr>
-          <w:color w:val="0070C0"/>
-        </w:rPr>
-      </w:pPr>
-      <w:proofErr w:type="gramStart"/>
-      <w:r>
-        <w:rPr>
-          <w:color w:val="0070C0"/>
-        </w:rPr>
-        <w:t>public</w:t>
-      </w:r>
-      <w:proofErr w:type="gramEnd"/>
-      <w:r>
-        <w:rPr>
-          <w:color w:val="0070C0"/>
-        </w:rPr>
-        <w:t xml:space="preserve"> </w:t>
-      </w:r>
-      <w:proofErr w:type="spellStart"/>
-      <w:r>
-        <w:rPr>
-          <w:color w:val="0070C0"/>
-        </w:rPr>
-        <w:t>int</w:t>
-      </w:r>
-      <w:proofErr w:type="spellEnd"/>
-      <w:r>
-        <w:rPr>
-          <w:color w:val="0070C0"/>
-        </w:rPr>
-        <w:t xml:space="preserve"> </w:t>
-      </w:r>
-      <w:proofErr w:type="spellStart"/>
-      <w:r>
-        <w:rPr>
-          <w:color w:val="0070C0"/>
-        </w:rPr>
-        <w:t>NEjected</w:t>
-      </w:r>
-      <w:proofErr w:type="spellEnd"/>
-      <w:r>
-        <w:rPr>
-          <w:color w:val="0070C0"/>
-        </w:rPr>
-        <w:t>()</w:t>
-      </w:r>
-      <w:r>
-        <w:rPr>
-          <w:color w:val="0070C0"/>
-        </w:rPr>
-        <w:t>;</w:t>
-      </w:r>
-    </w:p>
-    <w:p>
-      <w:r>
-        <w:t>This getter returns the accumulated number of non-</w:t>
-      </w:r>
-      <w:proofErr w:type="spellStart"/>
-      <w:r>
-        <w:t>parseable</w:t>
-      </w:r>
-      <w:proofErr w:type="spellEnd"/>
-      <w:r>
-        <w:t xml:space="preserve"> records that have been passed to the ejector object.</w:t>
-      </w:r>
-    </w:p>
-    <w:p>
-      <w:proofErr w:type="gramStart"/>
-      <w:r>
-        <w:rPr>
-          <w:color w:val="0070C0"/>
-        </w:rPr>
-        <w:t>protected</w:t>
-      </w:r>
-      <w:proofErr w:type="gramEnd"/>
-      <w:r>
-        <w:rPr>
-          <w:color w:val="0070C0"/>
-        </w:rPr>
-        <w:t xml:space="preserve"> void Import( </w:t>
-      </w:r>
-      <w:proofErr w:type="spellStart"/>
-      <w:r>
-        <w:rPr>
-          <w:color w:val="0070C0"/>
-        </w:rPr>
-        <w:t>ArrayList</w:t>
-      </w:r>
-      <w:proofErr w:type="spellEnd"/>
-      <w:r>
-        <w:rPr>
-          <w:color w:val="0070C0"/>
-        </w:rPr>
-        <w:t>&lt;String&gt; cols );</w:t>
-      </w:r>
-    </w:p>
-    <w:p>
-      <w:r>
-        <w:t>IN PROGRESS</w:t>
-      </w:r>
-    </w:p>
-    <w:p>
-      <w:proofErr w:type="gramStart"/>
-      <w:r>
-        <w:rPr>
-          <w:color w:val="0070C0"/>
-        </w:rPr>
-        <w:t>public</w:t>
-      </w:r>
-      <w:proofErr w:type="gramEnd"/>
-      <w:r>
-        <w:rPr>
-          <w:color w:val="0070C0"/>
-        </w:rPr>
-        <w:t xml:space="preserve"> </w:t>
-      </w:r>
-      <w:proofErr w:type="spellStart"/>
-      <w:r>
-        <w:rPr>
-          <w:color w:val="0070C0"/>
-        </w:rPr>
-        <w:t>int</w:t>
-      </w:r>
-      <w:proofErr w:type="spellEnd"/>
-      <w:r>
-        <w:rPr>
-          <w:color w:val="0070C0"/>
-        </w:rPr>
-        <w:t xml:space="preserve"> </w:t>
-      </w:r>
-      <w:proofErr w:type="spellStart"/>
-      <w:r>
-        <w:rPr>
-          <w:color w:val="0070C0"/>
-        </w:rPr>
-        <w:t>NImported</w:t>
-      </w:r>
-      <w:proofErr w:type="spellEnd"/>
-      <w:r>
-        <w:rPr>
-          <w:color w:val="0070C0"/>
-        </w:rPr>
-        <w:t>() ;</w:t>
-      </w:r>
-    </w:p>
-    <w:p>
-      <w:r>
-        <w:lastRenderedPageBreak/>
-        <w:t>This getter returns the accumulated number of records (</w:t>
-      </w:r>
-      <w:proofErr w:type="spellStart"/>
-      <w:r>
-        <w:t>parseable</w:t>
-      </w:r>
-      <w:proofErr w:type="spellEnd"/>
-      <w:r>
-        <w:t xml:space="preserve">) </w:t>
-      </w:r>
-      <w:r>
-        <w:t xml:space="preserve">that have been passed to the </w:t>
-      </w:r>
-      <w:r>
-        <w:t xml:space="preserve">import </w:t>
-      </w:r>
-      <w:r>
-        <w:t>object.</w:t>
-      </w:r>
-    </w:p>
-    <w:p>
-      <w:pPr>
+      </w:pPr>
+      <w:r>
         <w:rPr>
           <w:b/>
           <w:i/>
         </w:rPr>
-      </w:pPr>
-      <w:r>
-        <w:rPr>
-          <w:b/>
-          <w:i/>
-        </w:rPr>
         <w:t>I/O</w:t>
       </w:r>
     </w:p>
@@ -1437,7 +1699,7 @@
         <w:rPr>
           <w:color w:val="0070C0"/>
         </w:rPr>
-        <w:t xml:space="preserve"> void Open() throws </w:t>
+        <w:t xml:space="preserve"> abstract void Parse() throws </w:t>
       </w:r>
       <w:proofErr w:type="spellStart"/>
       <w:r>
@@ -1455,42 +1717,139 @@
       </w:r>
     </w:p>
     <w:p>
-      <w:r>
-        <w:t xml:space="preserve">This method invokes the instantiate reader object interface to open the input data file for reading and determine the file size.  If the reader object is not instantiated, or file does not exist, or cannot be opened, a </w:t>
-      </w:r>
-      <w:proofErr w:type="spellStart"/>
-      <w:r>
+      <w:pPr>
+        <w:rPr>
+          <w:color w:val="000000" w:themeColor="text1"/>
+        </w:rPr>
+      </w:pPr>
+      <w:r>
+        <w:rPr>
+          <w:color w:val="000000" w:themeColor="text1"/>
+        </w:rPr>
+        <w:t xml:space="preserve">This method is implemented in the derived classes to handle parsing the input data stream according to its format. If an error occurs, a </w:t>
+      </w:r>
+      <w:proofErr w:type="spellStart"/>
+      <w:r>
+        <w:rPr>
+          <w:color w:val="000000" w:themeColor="text1"/>
+        </w:rPr>
         <w:t>ParseException</w:t>
       </w:r>
       <w:proofErr w:type="spellEnd"/>
       <w:r>
-        <w:t xml:space="preserve"> error is thrown.</w:t>
-      </w:r>
-    </w:p>
-    <w:p>
-      <w:pPr>
-        <w:rPr>
-          <w:color w:val="0070C0"/>
-        </w:rPr>
-      </w:pPr>
+        <w:rPr>
+          <w:color w:val="000000" w:themeColor="text1"/>
+        </w:rPr>
+        <w:t xml:space="preserve"> is thrown.</w:t>
+      </w:r>
+    </w:p>
+    <w:p>
+      <w:pPr>
+        <w:pStyle w:val="Heading1"/>
+      </w:pPr>
+      <w:r>
+        <w:t>2</w:t>
+      </w:r>
+      <w:r>
+        <w:tab/>
+      </w:r>
+      <w:proofErr w:type="spellStart"/>
       <w:proofErr w:type="gramStart"/>
       <w:r>
-        <w:rPr>
-          <w:color w:val="0070C0"/>
-        </w:rPr>
-        <w:t>public</w:t>
+        <w:t>SVParse</w:t>
+      </w:r>
+      <w:proofErr w:type="spellEnd"/>
+      <w:r>
+        <w:t xml:space="preserve">  Derived</w:t>
       </w:r>
       <w:proofErr w:type="gramEnd"/>
       <w:r>
-        <w:rPr>
-          <w:color w:val="0070C0"/>
-        </w:rPr>
-        <w:t xml:space="preserve"> void Close();</w:t>
-      </w:r>
-    </w:p>
-    <w:p>
-      <w:r>
-        <w:t>This method closes the input data file, if it has been opened; otherwise it does nothing. The method does not throw any exception.</w:t>
+        <w:t xml:space="preserve"> Class</w:t>
+      </w:r>
+      <w:r>
+        <w:br/>
+      </w:r>
+    </w:p>
+    <w:p>
+      <w:r>
+        <w:t>Th</w:t>
+      </w:r>
+      <w:r>
+        <w:t>is</w:t>
+      </w:r>
+      <w:r>
+        <w:t xml:space="preserve"> derived class extend</w:t>
+      </w:r>
+      <w:r>
+        <w:t>s</w:t>
+      </w:r>
+      <w:r>
+        <w:t xml:space="preserve"> base class “</w:t>
+      </w:r>
+      <w:r>
+        <w:t>Parse</w:t>
+      </w:r>
+      <w:r>
+        <w:t xml:space="preserve">”, and implement the </w:t>
+      </w:r>
+      <w:r>
+        <w:t xml:space="preserve">method for </w:t>
+      </w:r>
+      <w:r>
+        <w:t>parsing</w:t>
+      </w:r>
+      <w:r>
+        <w:t xml:space="preserve"> the input data file.</w:t>
+      </w:r>
+      <w:r>
+        <w:t xml:space="preserve"> They are implemented in the</w:t>
+      </w:r>
+      <w:r>
+        <w:t xml:space="preserve"> file</w:t>
+      </w:r>
+      <w:r>
+        <w:t xml:space="preserve"> </w:t>
+      </w:r>
+      <w:r>
+        <w:t>SVParse</w:t>
+      </w:r>
+      <w:r>
+        <w:t>.java.</w:t>
+      </w:r>
+      <w:r>
+        <w:t xml:space="preserve"> </w:t>
+      </w:r>
+      <w:r>
+        <w:t>Th</w:t>
+      </w:r>
+      <w:r>
+        <w:t>is extended class</w:t>
+      </w:r>
+      <w:r>
+        <w:t xml:space="preserve"> implement</w:t>
+      </w:r>
+      <w:r>
+        <w:t>s</w:t>
+      </w:r>
+      <w:r>
+        <w:t xml:space="preserve"> the methods and interfaces for</w:t>
+      </w:r>
+      <w:r>
+        <w:t xml:space="preserve"> </w:t>
+      </w:r>
+      <w:r>
+        <w:t>parsing</w:t>
+      </w:r>
+      <w:r>
+        <w:t xml:space="preserve"> the input data, </w:t>
+      </w:r>
+      <w:r>
+        <w:t>when the input is a character separated value file, with one record per line and optionally a heading (i.e., CSV, PSV and TSV).</w:t>
+      </w:r>
+    </w:p>
+    <w:p>
+      <w:r>
+        <w:t>This derived class performs a type-less parsing of the input data. Only the field names (columns) of the input data need to be known at this stage of the data pipeline. The date type of the field does not need to be known, which allows parsing the data and moving it through this part of the pipeline very computationally efficient.</w:t>
       </w:r>
     </w:p>
     <w:p>
@@ -1498,217 +1857,7 @@
         <w:pStyle w:val="Heading2"/>
       </w:pPr>
       <w:r>
-        <w:t>1.4</w:t>
-      </w:r>
-      <w:r>
-        <w:tab/>
-      </w:r>
-      <w:r>
-        <w:t>Abstract Methods (Interface)</w:t>
-      </w:r>
-    </w:p>
-    <w:p>
-      <w:r>
-        <w:br/>
-      </w:r>
-      <w:r>
-        <w:t>The base class contains abstract methods, which must be implemented by the derived classes, for the following:</w:t>
-      </w:r>
-      <w:r>
-        <w:tab/>
-      </w:r>
-    </w:p>
-    <w:p>
-      <w:pPr>
-        <w:rPr>
-          <w:b/>
-          <w:i/>
-        </w:rPr>
-      </w:pPr>
-      <w:r>
-        <w:rPr>
-          <w:b/>
-          <w:i/>
-        </w:rPr>
-        <w:t>I/O</w:t>
-      </w:r>
-    </w:p>
-    <w:p>
-      <w:pPr>
-        <w:rPr>
-          <w:color w:val="0070C0"/>
-        </w:rPr>
-      </w:pPr>
-      <w:proofErr w:type="gramStart"/>
-      <w:r>
-        <w:rPr>
-          <w:color w:val="0070C0"/>
-        </w:rPr>
-        <w:t>public</w:t>
-      </w:r>
-      <w:proofErr w:type="gramEnd"/>
-      <w:r>
-        <w:rPr>
-          <w:color w:val="0070C0"/>
-        </w:rPr>
-        <w:t xml:space="preserve"> abstract void Parse() throws </w:t>
-      </w:r>
-      <w:proofErr w:type="spellStart"/>
-      <w:r>
-        <w:rPr>
-          <w:color w:val="0070C0"/>
-        </w:rPr>
-        <w:t>ParseException</w:t>
-      </w:r>
-      <w:proofErr w:type="spellEnd"/>
-      <w:r>
-        <w:rPr>
-          <w:color w:val="0070C0"/>
-        </w:rPr>
-        <w:t>;</w:t>
-      </w:r>
-    </w:p>
-    <w:p>
-      <w:pPr>
-        <w:rPr>
-          <w:color w:val="000000" w:themeColor="text1"/>
-        </w:rPr>
-      </w:pPr>
-      <w:r>
-        <w:rPr>
-          <w:color w:val="000000" w:themeColor="text1"/>
-        </w:rPr>
-        <w:t xml:space="preserve">This method is implemented in the derived classes to handle parsing the input data stream according to its format. If an error occurs, a </w:t>
-      </w:r>
-      <w:proofErr w:type="spellStart"/>
-      <w:r>
-        <w:rPr>
-          <w:color w:val="000000" w:themeColor="text1"/>
-        </w:rPr>
-        <w:t>ParseException</w:t>
-      </w:r>
-      <w:proofErr w:type="spellEnd"/>
-      <w:r>
-        <w:rPr>
-          <w:color w:val="000000" w:themeColor="text1"/>
-        </w:rPr>
-        <w:t xml:space="preserve"> is thrown.</w:t>
-      </w:r>
-    </w:p>
-    <w:p>
-      <w:pPr>
-        <w:pStyle w:val="Heading1"/>
-      </w:pPr>
-      <w:r>
-        <w:t>2</w:t>
-      </w:r>
-      <w:r>
-        <w:tab/>
-      </w:r>
-      <w:proofErr w:type="spellStart"/>
-      <w:proofErr w:type="gramStart"/>
-      <w:r>
-        <w:t>SVParse</w:t>
-      </w:r>
-      <w:proofErr w:type="spellEnd"/>
-      <w:r>
-        <w:t xml:space="preserve">  Derived</w:t>
-      </w:r>
-      <w:proofErr w:type="gramEnd"/>
-      <w:r>
-        <w:t xml:space="preserve"> Class</w:t>
-      </w:r>
-      <w:r>
-        <w:br/>
-      </w:r>
-    </w:p>
-    <w:p>
-      <w:r>
-        <w:t>Th</w:t>
-      </w:r>
-      <w:r>
-        <w:t>is</w:t>
-      </w:r>
-      <w:r>
-        <w:t xml:space="preserve"> derived class extend</w:t>
-      </w:r>
-      <w:r>
-        <w:t>s</w:t>
-      </w:r>
-      <w:r>
-        <w:t xml:space="preserve"> base class “</w:t>
-      </w:r>
-      <w:r>
-        <w:t>Parse</w:t>
-      </w:r>
-      <w:r>
-        <w:t xml:space="preserve">”, and implement the </w:t>
-      </w:r>
-      <w:r>
-        <w:t xml:space="preserve">method for </w:t>
-      </w:r>
-      <w:r>
-        <w:t>parsing</w:t>
-      </w:r>
-      <w:r>
-        <w:t xml:space="preserve"> the input data file.</w:t>
-      </w:r>
-      <w:r>
-        <w:t xml:space="preserve"> They are implemented in the</w:t>
-      </w:r>
-      <w:r>
-        <w:t xml:space="preserve"> file</w:t>
-      </w:r>
-      <w:r>
-        <w:t xml:space="preserve"> </w:t>
-      </w:r>
-      <w:r>
-        <w:t>SVParse</w:t>
-      </w:r>
-      <w:r>
-        <w:t>.java.</w:t>
-      </w:r>
-      <w:r>
-        <w:t xml:space="preserve"> </w:t>
-      </w:r>
-      <w:r>
-        <w:t>Th</w:t>
-      </w:r>
-      <w:r>
-        <w:t>is extended class</w:t>
-      </w:r>
-      <w:r>
-        <w:t xml:space="preserve"> implement</w:t>
-      </w:r>
-      <w:r>
-        <w:t>s</w:t>
-      </w:r>
-      <w:r>
-        <w:t xml:space="preserve"> the methods and interfaces for</w:t>
-      </w:r>
-      <w:r>
-        <w:t xml:space="preserve"> </w:t>
-      </w:r>
-      <w:r>
-        <w:t>parsing</w:t>
-      </w:r>
-      <w:r>
-        <w:t xml:space="preserve"> the input data, </w:t>
-      </w:r>
-      <w:r>
-        <w:t>when the input is a character separated value file, with one record per line and optionally a heading (i.e., CSV, PSV and TSV).</w:t>
-      </w:r>
-    </w:p>
-    <w:p>
-      <w:r>
-        <w:t>This derived class performs a type-less parsing of the input data. Only the field names (columns) of the input data need to be known at this stage of the data pipeline. The date type of the field does not need to be known, which allows parsing the data and moving it through this part of the pipeline very computationally efficient.</w:t>
-      </w:r>
-    </w:p>
-    <w:p>
-      <w:pPr>
-        <w:pStyle w:val="Heading2"/>
-      </w:pPr>
-      <w:r>
+        <w:lastRenderedPageBreak/>
         <w:t>2</w:t>
       </w:r>
       <w:r>
@@ -1747,7 +1896,6 @@
         <w:rPr>
           <w:color w:val="0070C0"/>
         </w:rPr>
-        <w:lastRenderedPageBreak/>
         <w:t>private</w:t>
       </w:r>
       <w:proofErr w:type="gramEnd"/>
@@ -2397,6 +2545,7 @@
         <w:rPr>
           <w:color w:val="0070C0"/>
         </w:rPr>
+        <w:lastRenderedPageBreak/>
         <w:t>public</w:t>
       </w:r>
       <w:proofErr w:type="gramEnd"/>
@@ -2455,7 +2604,6 @@
         <w:rPr>
           <w:color w:val="0070C0"/>
         </w:rPr>
-        <w:lastRenderedPageBreak/>
         <w:t>public</w:t>
       </w:r>
       <w:proofErr w:type="gramEnd"/>
@@ -2893,6 +3041,7 @@
         </w:numPr>
       </w:pPr>
       <w:r>
+        <w:lastRenderedPageBreak/>
         <w:t>a single quote can appear as a quote if not first character in the line</w:t>
       </w:r>
     </w:p>
@@ -2925,7 +3074,6 @@
         </w:numPr>
       </w:pPr>
       <w:r>
-        <w:lastRenderedPageBreak/>
         <w:t>enforcing no single double quote outside of double quoted string</w:t>
       </w:r>
     </w:p>
@@ -3188,6 +3336,7 @@
         <w:pStyle w:val="Heading1"/>
       </w:pPr>
       <w:r>
+        <w:lastRenderedPageBreak/>
         <w:t>5</w:t>
       </w:r>
       <w:r>
@@ -3232,7 +3381,6 @@
         <w:pStyle w:val="Heading2"/>
       </w:pPr>
       <w:r>
-        <w:lastRenderedPageBreak/>
         <w:t>5.1</w:t>
       </w:r>
       <w:r>

</xml_diff>

<commit_message>
add first tests for Collection
</commit_message>
<xml_diff>
--- a/specs/modules/Parse.docx
+++ b/specs/modules/Parse.docx
@@ -1231,11 +1231,6 @@
           <w:color w:val="0070C0"/>
         </w:rPr>
         <w:br/>
-      </w:r>
-      <w:r>
-        <w:rPr>
-          <w:color w:val="0070C0"/>
-        </w:rPr>
         <w:t>public</w:t>
       </w:r>
       <w:r>
@@ -1248,13 +1243,7 @@
         <w:rPr>
           <w:color w:val="0070C0"/>
         </w:rPr>
-        <w:t xml:space="preserve">Collection </w:t>
-      </w:r>
-      <w:r>
-        <w:rPr>
-          <w:color w:val="0070C0"/>
-        </w:rPr>
-        <w:t>Collection(</w:t>
+        <w:t>Collection Collection(</w:t>
       </w:r>
       <w:r>
         <w:rPr>
@@ -1333,8 +1322,6 @@
           <w:i/>
         </w:rPr>
       </w:pPr>
-      <w:bookmarkStart w:id="0" w:name="_GoBack"/>
-      <w:bookmarkEnd w:id="0"/>
       <w:r>
         <w:rPr>
           <w:b/>
@@ -1456,82 +1443,47 @@
         <w:rPr>
           <w:color w:val="0070C0"/>
         </w:rPr>
-        <w:t>protected</w:t>
+        <w:t>public</w:t>
       </w:r>
       <w:proofErr w:type="gramEnd"/>
       <w:r>
         <w:rPr>
           <w:color w:val="0070C0"/>
         </w:rPr>
-        <w:t xml:space="preserve"> void Import( </w:t>
-      </w:r>
-      <w:proofErr w:type="spellStart"/>
-      <w:r>
-        <w:rPr>
-          <w:color w:val="0070C0"/>
-        </w:rPr>
-        <w:t>ArrayList</w:t>
-      </w:r>
-      <w:proofErr w:type="spellEnd"/>
-      <w:r>
-        <w:rPr>
-          <w:color w:val="0070C0"/>
-        </w:rPr>
-        <w:t>&lt;String&gt; cols );</w:t>
+        <w:t xml:space="preserve"> </w:t>
+      </w:r>
+      <w:proofErr w:type="spellStart"/>
+      <w:r>
+        <w:rPr>
+          <w:color w:val="0070C0"/>
+        </w:rPr>
+        <w:t>int</w:t>
+      </w:r>
+      <w:proofErr w:type="spellEnd"/>
+      <w:r>
+        <w:rPr>
+          <w:color w:val="0070C0"/>
+        </w:rPr>
+        <w:t xml:space="preserve"> </w:t>
+      </w:r>
+      <w:proofErr w:type="spellStart"/>
+      <w:r>
+        <w:rPr>
+          <w:color w:val="0070C0"/>
+        </w:rPr>
+        <w:t>NImported</w:t>
+      </w:r>
+      <w:proofErr w:type="spellEnd"/>
+      <w:r>
+        <w:rPr>
+          <w:color w:val="0070C0"/>
+        </w:rPr>
+        <w:t>() ;</w:t>
       </w:r>
     </w:p>
     <w:p>
       <w:r>
         <w:lastRenderedPageBreak/>
-        <w:t>IN PROGRESS</w:t>
-      </w:r>
-    </w:p>
-    <w:p>
-      <w:proofErr w:type="gramStart"/>
-      <w:r>
-        <w:rPr>
-          <w:color w:val="0070C0"/>
-        </w:rPr>
-        <w:t>public</w:t>
-      </w:r>
-      <w:proofErr w:type="gramEnd"/>
-      <w:r>
-        <w:rPr>
-          <w:color w:val="0070C0"/>
-        </w:rPr>
-        <w:t xml:space="preserve"> </w:t>
-      </w:r>
-      <w:proofErr w:type="spellStart"/>
-      <w:r>
-        <w:rPr>
-          <w:color w:val="0070C0"/>
-        </w:rPr>
-        <w:t>int</w:t>
-      </w:r>
-      <w:proofErr w:type="spellEnd"/>
-      <w:r>
-        <w:rPr>
-          <w:color w:val="0070C0"/>
-        </w:rPr>
-        <w:t xml:space="preserve"> </w:t>
-      </w:r>
-      <w:proofErr w:type="spellStart"/>
-      <w:r>
-        <w:rPr>
-          <w:color w:val="0070C0"/>
-        </w:rPr>
-        <w:t>NImported</w:t>
-      </w:r>
-      <w:proofErr w:type="spellEnd"/>
-      <w:r>
-        <w:rPr>
-          <w:color w:val="0070C0"/>
-        </w:rPr>
-        <w:t>() ;</w:t>
-      </w:r>
-    </w:p>
-    <w:p>
-      <w:r>
         <w:t>This getter returns the accumulated number of records (</w:t>
       </w:r>
       <w:proofErr w:type="spellStart"/>
@@ -1549,7 +1501,10 @@
         <w:t xml:space="preserve">import </w:t>
       </w:r>
       <w:r>
-        <w:t>object.</w:t>
+        <w:t>interface of the bound collection</w:t>
+      </w:r>
+      <w:r>
+        <w:t>.</w:t>
       </w:r>
     </w:p>
     <w:p>
@@ -1745,6 +1700,54 @@
     </w:p>
     <w:p>
       <w:pPr>
+        <w:rPr>
+          <w:b/>
+          <w:i/>
+        </w:rPr>
+      </w:pPr>
+      <w:r>
+        <w:rPr>
+          <w:b/>
+          <w:i/>
+        </w:rPr>
+        <w:t>Routing</w:t>
+      </w:r>
+    </w:p>
+    <w:p>
+      <w:proofErr w:type="gramStart"/>
+      <w:r>
+        <w:rPr>
+          <w:color w:val="0070C0"/>
+        </w:rPr>
+        <w:t>protected</w:t>
+      </w:r>
+      <w:proofErr w:type="gramEnd"/>
+      <w:r>
+        <w:rPr>
+          <w:color w:val="0070C0"/>
+        </w:rPr>
+        <w:t xml:space="preserve"> void Import( </w:t>
+      </w:r>
+      <w:r>
+        <w:rPr>
+          <w:color w:val="0070C0"/>
+        </w:rPr>
+        <w:t>Object record</w:t>
+      </w:r>
+      <w:r>
+        <w:rPr>
+          <w:color w:val="0070C0"/>
+        </w:rPr>
+        <w:t xml:space="preserve"> );</w:t>
+      </w:r>
+    </w:p>
+    <w:p>
+      <w:r>
+        <w:t>This method is implemented in the derived classes to handle routing a parsed record to the import interface of a collection that is bound to the input data.</w:t>
+      </w:r>
+    </w:p>
+    <w:p>
+      <w:pPr>
         <w:pStyle w:val="Heading1"/>
       </w:pPr>
       <w:r>
@@ -1849,7 +1852,11 @@
     </w:p>
     <w:p>
       <w:r>
-        <w:t>This derived class performs a type-less parsing of the input data. Only the field names (columns) of the input data need to be known at this stage of the data pipeline. The date type of the field does not need to be known, which allows parsing the data and moving it through this part of the pipeline very computationally efficient.</w:t>
+        <w:t xml:space="preserve">This derived class performs a type-less parsing of the input data. Only the field names (columns) of the input data need to be known at this stage of the data pipeline. The date type of the field does not need </w:t>
+      </w:r>
+      <w:r>
+        <w:lastRenderedPageBreak/>
+        <w:t>to be known, which allows parsing the data and moving it through this part of the pipeline very computationally efficient.</w:t>
       </w:r>
     </w:p>
     <w:p>
@@ -1857,7 +1864,6 @@
         <w:pStyle w:val="Heading2"/>
       </w:pPr>
       <w:r>
-        <w:lastRenderedPageBreak/>
         <w:t>2</w:t>
       </w:r>
       <w:r>
@@ -2525,6 +2531,7 @@
     </w:p>
     <w:p>
       <w:r>
+        <w:lastRenderedPageBreak/>
         <w:t xml:space="preserve">This getter returns the expected number of fields (columns) per record. </w:t>
       </w:r>
       <w:r>
@@ -2545,7 +2552,6 @@
         <w:rPr>
           <w:color w:val="0070C0"/>
         </w:rPr>
-        <w:lastRenderedPageBreak/>
         <w:t>public</w:t>
       </w:r>
       <w:proofErr w:type="gramEnd"/>
@@ -3017,6 +3023,7 @@
     </w:p>
     <w:p>
       <w:r>
+        <w:lastRenderedPageBreak/>
         <w:t>When not enforced, the following additional rules apply:</w:t>
       </w:r>
     </w:p>
@@ -3041,7 +3048,6 @@
         </w:numPr>
       </w:pPr>
       <w:r>
-        <w:lastRenderedPageBreak/>
         <w:t>a single quote can appear as a quote if not first character in the line</w:t>
       </w:r>
     </w:p>
@@ -3050,12 +3056,14 @@
         <w:rPr>
           <w:b/>
           <w:i/>
+          <w:u w:val="single"/>
         </w:rPr>
       </w:pPr>
       <w:r>
         <w:rPr>
           <w:b/>
           <w:i/>
+          <w:u w:val="single"/>
         </w:rPr>
         <w:t>Issues</w:t>
       </w:r>
@@ -3079,6 +3087,75 @@
     </w:p>
     <w:p>
       <w:pPr>
+        <w:rPr>
+          <w:b/>
+          <w:i/>
+        </w:rPr>
+      </w:pPr>
+      <w:bookmarkStart w:id="0" w:name="_GoBack"/>
+      <w:r>
+        <w:rPr>
+          <w:b/>
+          <w:i/>
+        </w:rPr>
+        <w:t>Routing</w:t>
+      </w:r>
+    </w:p>
+    <w:p>
+      <w:proofErr w:type="gramStart"/>
+      <w:r>
+        <w:rPr>
+          <w:color w:val="0070C0"/>
+        </w:rPr>
+        <w:t>protected</w:t>
+      </w:r>
+      <w:proofErr w:type="gramEnd"/>
+      <w:r>
+        <w:rPr>
+          <w:color w:val="0070C0"/>
+        </w:rPr>
+        <w:t xml:space="preserve"> void Import( </w:t>
+      </w:r>
+      <w:r>
+        <w:rPr>
+          <w:color w:val="0070C0"/>
+        </w:rPr>
+        <w:t>Object record</w:t>
+      </w:r>
+      <w:r>
+        <w:rPr>
+          <w:color w:val="0070C0"/>
+        </w:rPr>
+        <w:t xml:space="preserve"> );</w:t>
+      </w:r>
+    </w:p>
+    <w:p>
+      <w:r>
+        <w:t>This method is handle</w:t>
+      </w:r>
+      <w:r>
+        <w:t>s</w:t>
+      </w:r>
+      <w:r>
+        <w:t xml:space="preserve"> routing a </w:t>
+      </w:r>
+      <w:r>
+        <w:t>row of parsed data (column-based data)</w:t>
+      </w:r>
+      <w:r>
+        <w:t xml:space="preserve"> to the import interface of </w:t>
+      </w:r>
+      <w:r>
+        <w:t>the</w:t>
+      </w:r>
+      <w:r>
+        <w:t xml:space="preserve"> collection that is bound to the input data.</w:t>
+      </w:r>
+    </w:p>
+    <w:bookmarkEnd w:id="0"/>
+    <w:p/>
+    <w:p>
+      <w:pPr>
         <w:pStyle w:val="Heading1"/>
       </w:pPr>
       <w:r>
@@ -3253,6 +3330,7 @@
         <w:pStyle w:val="Heading2"/>
       </w:pPr>
       <w:r>
+        <w:lastRenderedPageBreak/>
         <w:t>4.1</w:t>
       </w:r>
       <w:r>
@@ -3336,7 +3414,6 @@
         <w:pStyle w:val="Heading1"/>
       </w:pPr>
       <w:r>
-        <w:lastRenderedPageBreak/>
         <w:t>5</w:t>
       </w:r>
       <w:r>

</xml_diff>

<commit_message>
added documentation and started on linked CSV
</commit_message>
<xml_diff>
--- a/specs/modules/Parse.docx
+++ b/specs/modules/Parse.docx
@@ -9,6 +9,7 @@
           <w:b/>
         </w:rPr>
       </w:pPr>
+      <w:proofErr w:type="spellStart"/>
       <w:r>
         <w:rPr>
           <w:b/>
@@ -27,6 +28,7 @@
         </w:rPr>
         <w:t>og</w:t>
       </w:r>
+      <w:proofErr w:type="spellEnd"/>
     </w:p>
     <w:p>
       <w:pPr>
@@ -87,8 +89,6 @@
         </w:rPr>
         <w:t>6</w:t>
       </w:r>
-      <w:bookmarkStart w:id="0" w:name="_GoBack"/>
-      <w:bookmarkEnd w:id="0"/>
       <w:r>
         <w:rPr>
           <w:b/>
@@ -153,7 +153,15 @@
         <w:t>parsed in</w:t>
       </w:r>
       <w:r>
-        <w:t xml:space="preserve"> the Epipog application and the operations that may be performed </w:t>
+        <w:t xml:space="preserve"> the </w:t>
+      </w:r>
+      <w:proofErr w:type="spellStart"/>
+      <w:r>
+        <w:t>Epipog</w:t>
+      </w:r>
+      <w:proofErr w:type="spellEnd"/>
+      <w:r>
+        <w:t xml:space="preserve"> application and the operations that may be performed </w:t>
       </w:r>
       <w:r>
         <w:t xml:space="preserve">with the </w:t>
@@ -193,18 +201,39 @@
           <w:color w:val="00B050"/>
         </w:rPr>
       </w:pPr>
-      <w:r>
-        <w:rPr>
-          <w:color w:val="0070C0"/>
-        </w:rPr>
-        <w:t xml:space="preserve">private   String </w:t>
+      <w:proofErr w:type="gramStart"/>
+      <w:r>
+        <w:rPr>
+          <w:color w:val="0070C0"/>
+        </w:rPr>
+        <w:t>private</w:t>
+      </w:r>
+      <w:proofErr w:type="gramEnd"/>
+      <w:r>
+        <w:rPr>
+          <w:color w:val="0070C0"/>
+        </w:rPr>
+        <w:t xml:space="preserve">   String </w:t>
       </w:r>
       <w:r>
         <w:rPr>
           <w:color w:val="0070C0"/>
         </w:rPr>
         <w:tab/>
-        <w:t>inputFile = null;</w:t>
+      </w:r>
+      <w:proofErr w:type="spellStart"/>
+      <w:r>
+        <w:rPr>
+          <w:color w:val="0070C0"/>
+        </w:rPr>
+        <w:t>inputFile</w:t>
+      </w:r>
+      <w:proofErr w:type="spellEnd"/>
+      <w:r>
+        <w:rPr>
+          <w:color w:val="0070C0"/>
+        </w:rPr>
+        <w:t xml:space="preserve"> = null;</w:t>
       </w:r>
       <w:r>
         <w:rPr>
@@ -232,21 +261,45 @@
       </w:r>
     </w:p>
     <w:p>
+      <w:proofErr w:type="gramStart"/>
       <w:r>
         <w:t>The path name of the input data file that is being imported.</w:t>
       </w:r>
-    </w:p>
-    <w:p>
-      <w:pPr>
-        <w:rPr>
-          <w:color w:val="0070C0"/>
-        </w:rPr>
-      </w:pPr>
-      <w:r>
-        <w:rPr>
-          <w:color w:val="0070C0"/>
-        </w:rPr>
-        <w:t>protected Reader reader  = null;</w:t>
+      <w:proofErr w:type="gramEnd"/>
+    </w:p>
+    <w:p>
+      <w:pPr>
+        <w:rPr>
+          <w:color w:val="0070C0"/>
+        </w:rPr>
+      </w:pPr>
+      <w:proofErr w:type="gramStart"/>
+      <w:r>
+        <w:rPr>
+          <w:color w:val="0070C0"/>
+        </w:rPr>
+        <w:t>protected</w:t>
+      </w:r>
+      <w:proofErr w:type="gramEnd"/>
+      <w:r>
+        <w:rPr>
+          <w:color w:val="0070C0"/>
+        </w:rPr>
+        <w:t xml:space="preserve"> Reader </w:t>
+      </w:r>
+      <w:proofErr w:type="spellStart"/>
+      <w:r>
+        <w:rPr>
+          <w:color w:val="0070C0"/>
+        </w:rPr>
+        <w:t>reader</w:t>
+      </w:r>
+      <w:proofErr w:type="spellEnd"/>
+      <w:r>
+        <w:rPr>
+          <w:color w:val="0070C0"/>
+        </w:rPr>
+        <w:t xml:space="preserve">  = null;</w:t>
       </w:r>
       <w:r>
         <w:rPr>
@@ -279,24 +332,48 @@
           <w:color w:val="000000" w:themeColor="text1"/>
         </w:rPr>
       </w:pPr>
+      <w:proofErr w:type="gramStart"/>
       <w:r>
         <w:rPr>
           <w:color w:val="000000" w:themeColor="text1"/>
         </w:rPr>
         <w:t>The reader object for reading the input data file.</w:t>
       </w:r>
-    </w:p>
-    <w:p>
-      <w:pPr>
-        <w:rPr>
-          <w:color w:val="0070C0"/>
-        </w:rPr>
-      </w:pPr>
-      <w:r>
-        <w:rPr>
-          <w:color w:val="0070C0"/>
-        </w:rPr>
-        <w:t>private   Boolean hasHeader = true;</w:t>
+      <w:proofErr w:type="gramEnd"/>
+    </w:p>
+    <w:p>
+      <w:pPr>
+        <w:rPr>
+          <w:color w:val="0070C0"/>
+        </w:rPr>
+      </w:pPr>
+      <w:proofErr w:type="gramStart"/>
+      <w:r>
+        <w:rPr>
+          <w:color w:val="0070C0"/>
+        </w:rPr>
+        <w:t>private</w:t>
+      </w:r>
+      <w:proofErr w:type="gramEnd"/>
+      <w:r>
+        <w:rPr>
+          <w:color w:val="0070C0"/>
+        </w:rPr>
+        <w:t xml:space="preserve">   Boolean </w:t>
+      </w:r>
+      <w:proofErr w:type="spellStart"/>
+      <w:r>
+        <w:rPr>
+          <w:color w:val="0070C0"/>
+        </w:rPr>
+        <w:t>hasHeader</w:t>
+      </w:r>
+      <w:proofErr w:type="spellEnd"/>
+      <w:r>
+        <w:rPr>
+          <w:color w:val="0070C0"/>
+        </w:rPr>
+        <w:t xml:space="preserve"> = true;</w:t>
       </w:r>
       <w:r>
         <w:rPr>
@@ -314,33 +391,83 @@
         <w:rPr>
           <w:color w:val="00B050"/>
         </w:rPr>
-        <w:t>// input file has header (e.g., csv,psv,tsv)</w:t>
-      </w:r>
-    </w:p>
-    <w:p>
-      <w:pPr>
-        <w:rPr>
-          <w:color w:val="000000" w:themeColor="text1"/>
-        </w:rPr>
-      </w:pPr>
-      <w:r>
-        <w:rPr>
-          <w:color w:val="000000" w:themeColor="text1"/>
-        </w:rPr>
-        <w:t>Flag indicating if input data file contains a header sequence which proceeds the data.</w:t>
-      </w:r>
-    </w:p>
-    <w:p>
-      <w:pPr>
-        <w:rPr>
-          <w:color w:val="0070C0"/>
-        </w:rPr>
-      </w:pPr>
-      <w:r>
-        <w:rPr>
-          <w:color w:val="0070C0"/>
-        </w:rPr>
-        <w:t>private   boolean   skip</w:t>
+        <w:t xml:space="preserve">// input file has header (e.g., </w:t>
+      </w:r>
+      <w:proofErr w:type="spellStart"/>
+      <w:r>
+        <w:rPr>
+          <w:color w:val="00B050"/>
+        </w:rPr>
+        <w:t>csv,psv,tsv</w:t>
+      </w:r>
+      <w:proofErr w:type="spellEnd"/>
+      <w:r>
+        <w:rPr>
+          <w:color w:val="00B050"/>
+        </w:rPr>
+        <w:t>)</w:t>
+      </w:r>
+    </w:p>
+    <w:p>
+      <w:pPr>
+        <w:rPr>
+          <w:color w:val="000000" w:themeColor="text1"/>
+        </w:rPr>
+      </w:pPr>
+      <w:r>
+        <w:rPr>
+          <w:color w:val="000000" w:themeColor="text1"/>
+        </w:rPr>
+        <w:t xml:space="preserve">Flag indicating if input data file contains a header sequence which </w:t>
+      </w:r>
+      <w:proofErr w:type="gramStart"/>
+      <w:r>
+        <w:rPr>
+          <w:color w:val="000000" w:themeColor="text1"/>
+        </w:rPr>
+        <w:t>proceeds</w:t>
+      </w:r>
+      <w:proofErr w:type="gramEnd"/>
+      <w:r>
+        <w:rPr>
+          <w:color w:val="000000" w:themeColor="text1"/>
+        </w:rPr>
+        <w:t xml:space="preserve"> the data.</w:t>
+      </w:r>
+    </w:p>
+    <w:p>
+      <w:pPr>
+        <w:rPr>
+          <w:color w:val="0070C0"/>
+        </w:rPr>
+      </w:pPr>
+      <w:proofErr w:type="gramStart"/>
+      <w:r>
+        <w:rPr>
+          <w:color w:val="0070C0"/>
+        </w:rPr>
+        <w:t>private</w:t>
+      </w:r>
+      <w:proofErr w:type="gramEnd"/>
+      <w:r>
+        <w:rPr>
+          <w:color w:val="0070C0"/>
+        </w:rPr>
+        <w:t xml:space="preserve">   </w:t>
+      </w:r>
+      <w:proofErr w:type="spellStart"/>
+      <w:r>
+        <w:rPr>
+          <w:color w:val="0070C0"/>
+        </w:rPr>
+        <w:t>boolean</w:t>
+      </w:r>
+      <w:proofErr w:type="spellEnd"/>
+      <w:r>
+        <w:rPr>
+          <w:color w:val="0070C0"/>
+        </w:rPr>
+        <w:t xml:space="preserve">   skip</w:t>
       </w:r>
       <w:r>
         <w:rPr>
@@ -376,12 +503,39 @@
         <w:rPr>
           <w:color w:val="00B050"/>
         </w:rPr>
-        <w:t>// skip non-parseable input records</w:t>
-      </w:r>
-    </w:p>
-    <w:p>
-      <w:r>
-        <w:t xml:space="preserve">Flag indicating whether to skip non-parseable data records. </w:t>
+        <w:t>// skip non-</w:t>
+      </w:r>
+      <w:proofErr w:type="spellStart"/>
+      <w:r>
+        <w:rPr>
+          <w:color w:val="00B050"/>
+        </w:rPr>
+        <w:t>parseable</w:t>
+      </w:r>
+      <w:proofErr w:type="spellEnd"/>
+      <w:r>
+        <w:rPr>
+          <w:color w:val="00B050"/>
+        </w:rPr>
+        <w:t xml:space="preserve"> input records</w:t>
+      </w:r>
+    </w:p>
+    <w:p>
+      <w:proofErr w:type="gramStart"/>
+      <w:r>
+        <w:t>Flag indicating whether to skip non-</w:t>
+      </w:r>
+      <w:proofErr w:type="spellStart"/>
+      <w:r>
+        <w:t>parseable</w:t>
+      </w:r>
+      <w:proofErr w:type="spellEnd"/>
+      <w:r>
+        <w:t xml:space="preserve"> data records.</w:t>
+      </w:r>
+      <w:proofErr w:type="gramEnd"/>
+      <w:r>
+        <w:t xml:space="preserve"> </w:t>
       </w:r>
       <w:r>
         <w:t xml:space="preserve"> When skipped, parsing proceeds to the next record; otherwise, an exception is thrown and the parsing process is stopped.</w:t>
@@ -393,11 +547,33 @@
           <w:color w:val="00B050"/>
         </w:rPr>
       </w:pPr>
-      <w:r>
-        <w:rPr>
-          <w:color w:val="0070C0"/>
-        </w:rPr>
-        <w:t>private   Ejector   ejector     = new Ejector();</w:t>
+      <w:proofErr w:type="gramStart"/>
+      <w:r>
+        <w:rPr>
+          <w:color w:val="0070C0"/>
+        </w:rPr>
+        <w:t>private</w:t>
+      </w:r>
+      <w:proofErr w:type="gramEnd"/>
+      <w:r>
+        <w:rPr>
+          <w:color w:val="0070C0"/>
+        </w:rPr>
+        <w:t xml:space="preserve">   Ejector   </w:t>
+      </w:r>
+      <w:proofErr w:type="spellStart"/>
+      <w:r>
+        <w:rPr>
+          <w:color w:val="0070C0"/>
+        </w:rPr>
+        <w:t>ejector</w:t>
+      </w:r>
+      <w:proofErr w:type="spellEnd"/>
+      <w:r>
+        <w:rPr>
+          <w:color w:val="0070C0"/>
+        </w:rPr>
+        <w:t xml:space="preserve">     = new Ejector();</w:t>
       </w:r>
       <w:r>
         <w:rPr>
@@ -409,34 +585,114 @@
         <w:rPr>
           <w:color w:val="00B050"/>
         </w:rPr>
-        <w:t>// ejector object for handling non-parseable input</w:t>
-      </w:r>
-    </w:p>
-    <w:p>
-      <w:pPr>
-        <w:rPr>
-          <w:color w:val="000000" w:themeColor="text1"/>
-        </w:rPr>
-      </w:pPr>
-      <w:r>
-        <w:rPr>
-          <w:color w:val="000000" w:themeColor="text1"/>
-        </w:rPr>
-        <w:t>The ejector object for handling non-parsable records. The ejector object, when set, is used to re-route (eject) non-parseable records to another process.</w:t>
-      </w:r>
-    </w:p>
-    <w:p>
-      <w:pPr>
-        <w:rPr>
-          <w:color w:val="0070C0"/>
-        </w:rPr>
-      </w:pPr>
-      <w:r>
-        <w:rPr>
-          <w:color w:val="0070C0"/>
-        </w:rPr>
-        <w:t>private   int nImported</w:t>
-      </w:r>
+        <w:t>// ejector object for handling non-</w:t>
+      </w:r>
+      <w:proofErr w:type="spellStart"/>
+      <w:r>
+        <w:rPr>
+          <w:color w:val="00B050"/>
+        </w:rPr>
+        <w:t>parseable</w:t>
+      </w:r>
+      <w:proofErr w:type="spellEnd"/>
+      <w:r>
+        <w:rPr>
+          <w:color w:val="00B050"/>
+        </w:rPr>
+        <w:t xml:space="preserve"> input</w:t>
+      </w:r>
+    </w:p>
+    <w:p>
+      <w:pPr>
+        <w:rPr>
+          <w:color w:val="000000" w:themeColor="text1"/>
+        </w:rPr>
+      </w:pPr>
+      <w:proofErr w:type="gramStart"/>
+      <w:r>
+        <w:rPr>
+          <w:color w:val="000000" w:themeColor="text1"/>
+        </w:rPr>
+        <w:t>The ejector object for handling non-</w:t>
+      </w:r>
+      <w:proofErr w:type="spellStart"/>
+      <w:r>
+        <w:rPr>
+          <w:color w:val="000000" w:themeColor="text1"/>
+        </w:rPr>
+        <w:t>parsable</w:t>
+      </w:r>
+      <w:proofErr w:type="spellEnd"/>
+      <w:r>
+        <w:rPr>
+          <w:color w:val="000000" w:themeColor="text1"/>
+        </w:rPr>
+        <w:t xml:space="preserve"> records.</w:t>
+      </w:r>
+      <w:proofErr w:type="gramEnd"/>
+      <w:r>
+        <w:rPr>
+          <w:color w:val="000000" w:themeColor="text1"/>
+        </w:rPr>
+        <w:t xml:space="preserve"> The ejector object, when set, is used to re-route (eject) non-</w:t>
+      </w:r>
+      <w:proofErr w:type="spellStart"/>
+      <w:r>
+        <w:rPr>
+          <w:color w:val="000000" w:themeColor="text1"/>
+        </w:rPr>
+        <w:t>parseable</w:t>
+      </w:r>
+      <w:proofErr w:type="spellEnd"/>
+      <w:r>
+        <w:rPr>
+          <w:color w:val="000000" w:themeColor="text1"/>
+        </w:rPr>
+        <w:t xml:space="preserve"> records to another process.</w:t>
+      </w:r>
+    </w:p>
+    <w:p>
+      <w:pPr>
+        <w:rPr>
+          <w:color w:val="0070C0"/>
+        </w:rPr>
+      </w:pPr>
+      <w:proofErr w:type="gramStart"/>
+      <w:r>
+        <w:rPr>
+          <w:color w:val="0070C0"/>
+        </w:rPr>
+        <w:t>private</w:t>
+      </w:r>
+      <w:proofErr w:type="gramEnd"/>
+      <w:r>
+        <w:rPr>
+          <w:color w:val="0070C0"/>
+        </w:rPr>
+        <w:t xml:space="preserve">   </w:t>
+      </w:r>
+      <w:proofErr w:type="spellStart"/>
+      <w:r>
+        <w:rPr>
+          <w:color w:val="0070C0"/>
+        </w:rPr>
+        <w:t>int</w:t>
+      </w:r>
+      <w:proofErr w:type="spellEnd"/>
+      <w:r>
+        <w:rPr>
+          <w:color w:val="0070C0"/>
+        </w:rPr>
+        <w:t xml:space="preserve"> </w:t>
+      </w:r>
+      <w:proofErr w:type="spellStart"/>
+      <w:r>
+        <w:rPr>
+          <w:color w:val="0070C0"/>
+        </w:rPr>
+        <w:t>nImported</w:t>
+      </w:r>
+      <w:proofErr w:type="spellEnd"/>
       <w:r>
         <w:rPr>
           <w:color w:val="0070C0"/>
@@ -488,11 +744,33 @@
           <w:color w:val="00B050"/>
         </w:rPr>
       </w:pPr>
-      <w:r>
-        <w:rPr>
-          <w:color w:val="0070C0"/>
-        </w:rPr>
-        <w:t>protected Collection collection = null;</w:t>
+      <w:proofErr w:type="gramStart"/>
+      <w:r>
+        <w:rPr>
+          <w:color w:val="0070C0"/>
+        </w:rPr>
+        <w:t>protected</w:t>
+      </w:r>
+      <w:proofErr w:type="gramEnd"/>
+      <w:r>
+        <w:rPr>
+          <w:color w:val="0070C0"/>
+        </w:rPr>
+        <w:t xml:space="preserve"> Collection </w:t>
+      </w:r>
+      <w:proofErr w:type="spellStart"/>
+      <w:r>
+        <w:rPr>
+          <w:color w:val="0070C0"/>
+        </w:rPr>
+        <w:t>collection</w:t>
+      </w:r>
+      <w:proofErr w:type="spellEnd"/>
+      <w:r>
+        <w:rPr>
+          <w:color w:val="0070C0"/>
+        </w:rPr>
+        <w:t xml:space="preserve"> = null;</w:t>
       </w:r>
       <w:r>
         <w:rPr>
@@ -519,6 +797,7 @@
           <w:color w:val="000000" w:themeColor="text1"/>
         </w:rPr>
       </w:pPr>
+      <w:proofErr w:type="gramStart"/>
       <w:r>
         <w:rPr>
           <w:color w:val="000000" w:themeColor="text1"/>
@@ -526,6 +805,7 @@
         <w:lastRenderedPageBreak/>
         <w:t>This collection that is bound to the parsed input data (i.e., where the data is inserted into).</w:t>
       </w:r>
+      <w:proofErr w:type="gramEnd"/>
     </w:p>
     <w:p>
       <w:pPr>
@@ -576,11 +856,19 @@
           <w:color w:val="0070C0"/>
         </w:rPr>
       </w:pPr>
-      <w:r>
-        <w:rPr>
-          <w:color w:val="0070C0"/>
-        </w:rPr>
-        <w:t xml:space="preserve">public void </w:t>
+      <w:proofErr w:type="gramStart"/>
+      <w:r>
+        <w:rPr>
+          <w:color w:val="0070C0"/>
+        </w:rPr>
+        <w:t>public</w:t>
+      </w:r>
+      <w:proofErr w:type="gramEnd"/>
+      <w:r>
+        <w:rPr>
+          <w:color w:val="0070C0"/>
+        </w:rPr>
+        <w:t xml:space="preserve"> void </w:t>
       </w:r>
       <w:r>
         <w:rPr>
@@ -592,7 +880,35 @@
         <w:rPr>
           <w:color w:val="0070C0"/>
         </w:rPr>
-        <w:t>Header( boolean hasHeader )</w:t>
+        <w:t xml:space="preserve">Header( </w:t>
+      </w:r>
+      <w:proofErr w:type="spellStart"/>
+      <w:r>
+        <w:rPr>
+          <w:color w:val="0070C0"/>
+        </w:rPr>
+        <w:t>boolean</w:t>
+      </w:r>
+      <w:proofErr w:type="spellEnd"/>
+      <w:r>
+        <w:rPr>
+          <w:color w:val="0070C0"/>
+        </w:rPr>
+        <w:t xml:space="preserve"> </w:t>
+      </w:r>
+      <w:proofErr w:type="spellStart"/>
+      <w:r>
+        <w:rPr>
+          <w:color w:val="0070C0"/>
+        </w:rPr>
+        <w:t>hasHeader</w:t>
+      </w:r>
+      <w:proofErr w:type="spellEnd"/>
+      <w:r>
+        <w:rPr>
+          <w:color w:val="0070C0"/>
+        </w:rPr>
+        <w:t xml:space="preserve"> )</w:t>
       </w:r>
       <w:r>
         <w:rPr>
@@ -610,7 +926,21 @@
         <w:rPr>
           <w:color w:val="0070C0"/>
         </w:rPr>
-        <w:t>public boolean Header()</w:t>
+        <w:t xml:space="preserve">public </w:t>
+      </w:r>
+      <w:proofErr w:type="spellStart"/>
+      <w:r>
+        <w:rPr>
+          <w:color w:val="0070C0"/>
+        </w:rPr>
+        <w:t>boolean</w:t>
+      </w:r>
+      <w:proofErr w:type="spellEnd"/>
+      <w:r>
+        <w:rPr>
+          <w:color w:val="0070C0"/>
+        </w:rPr>
+        <w:t xml:space="preserve"> Header()</w:t>
       </w:r>
       <w:r>
         <w:rPr>
@@ -636,11 +966,19 @@
           <w:color w:val="0070C0"/>
         </w:rPr>
       </w:pPr>
-      <w:r>
-        <w:rPr>
-          <w:color w:val="0070C0"/>
-        </w:rPr>
-        <w:t>public void        Skip( Boolean skip)</w:t>
+      <w:proofErr w:type="gramStart"/>
+      <w:r>
+        <w:rPr>
+          <w:color w:val="0070C0"/>
+        </w:rPr>
+        <w:t>public</w:t>
+      </w:r>
+      <w:proofErr w:type="gramEnd"/>
+      <w:r>
+        <w:rPr>
+          <w:color w:val="0070C0"/>
+        </w:rPr>
+        <w:t xml:space="preserve"> void        Skip( Boolean skip)</w:t>
       </w:r>
       <w:r>
         <w:rPr>
@@ -652,23 +990,61 @@
     </w:p>
     <w:p>
       <w:r>
-        <w:t>The above methods set the flag whether</w:t>
-      </w:r>
-      <w:r>
-        <w:t xml:space="preserve"> to skip non-parseable data records from the input, and returns the setting of the flag, respectively.</w:t>
-      </w:r>
-    </w:p>
-    <w:p>
-      <w:pPr>
-        <w:rPr>
-          <w:color w:val="0070C0"/>
-        </w:rPr>
-      </w:pPr>
-      <w:r>
-        <w:rPr>
-          <w:color w:val="0070C0"/>
-        </w:rPr>
-        <w:t>public void Reader( Reader.ReaderType type )</w:t>
+        <w:t xml:space="preserve">The above </w:t>
+      </w:r>
+      <w:proofErr w:type="gramStart"/>
+      <w:r>
+        <w:t>methods set the flag whether</w:t>
+      </w:r>
+      <w:r>
+        <w:t xml:space="preserve"> to skip non-</w:t>
+      </w:r>
+      <w:proofErr w:type="spellStart"/>
+      <w:r>
+        <w:t>parseable</w:t>
+      </w:r>
+      <w:proofErr w:type="spellEnd"/>
+      <w:r>
+        <w:t xml:space="preserve"> data records from the input, and returns</w:t>
+      </w:r>
+      <w:proofErr w:type="gramEnd"/>
+      <w:r>
+        <w:t xml:space="preserve"> the setting of the flag, respectively.</w:t>
+      </w:r>
+    </w:p>
+    <w:p>
+      <w:pPr>
+        <w:rPr>
+          <w:color w:val="0070C0"/>
+        </w:rPr>
+      </w:pPr>
+      <w:proofErr w:type="gramStart"/>
+      <w:r>
+        <w:rPr>
+          <w:color w:val="0070C0"/>
+        </w:rPr>
+        <w:t>public</w:t>
+      </w:r>
+      <w:proofErr w:type="gramEnd"/>
+      <w:r>
+        <w:rPr>
+          <w:color w:val="0070C0"/>
+        </w:rPr>
+        <w:t xml:space="preserve"> void Reader( </w:t>
+      </w:r>
+      <w:proofErr w:type="spellStart"/>
+      <w:r>
+        <w:rPr>
+          <w:color w:val="0070C0"/>
+        </w:rPr>
+        <w:t>Reader.ReaderType</w:t>
+      </w:r>
+      <w:proofErr w:type="spellEnd"/>
+      <w:r>
+        <w:rPr>
+          <w:color w:val="0070C0"/>
+        </w:rPr>
+        <w:t xml:space="preserve"> type )</w:t>
       </w:r>
       <w:r>
         <w:rPr>
@@ -687,20 +1063,56 @@
         <w:rPr>
           <w:color w:val="000000" w:themeColor="text1"/>
         </w:rPr>
-        <w:t>This method sets which reader object to instantiate for reading the input data file depending on the setting of the argument ReaderType.</w:t>
-      </w:r>
-    </w:p>
-    <w:p>
-      <w:pPr>
-        <w:rPr>
-          <w:color w:val="0070C0"/>
-        </w:rPr>
-      </w:pPr>
-      <w:r>
-        <w:rPr>
-          <w:color w:val="0070C0"/>
-        </w:rPr>
-        <w:t>public void Ejector( Ejector.EjectorType type )</w:t>
+        <w:t xml:space="preserve">This method sets which reader object to instantiate for reading the input data file depending on the setting of the argument </w:t>
+      </w:r>
+      <w:proofErr w:type="spellStart"/>
+      <w:r>
+        <w:rPr>
+          <w:color w:val="000000" w:themeColor="text1"/>
+        </w:rPr>
+        <w:t>ReaderType</w:t>
+      </w:r>
+      <w:proofErr w:type="spellEnd"/>
+      <w:r>
+        <w:rPr>
+          <w:color w:val="000000" w:themeColor="text1"/>
+        </w:rPr>
+        <w:t>.</w:t>
+      </w:r>
+    </w:p>
+    <w:p>
+      <w:pPr>
+        <w:rPr>
+          <w:color w:val="0070C0"/>
+        </w:rPr>
+      </w:pPr>
+      <w:proofErr w:type="gramStart"/>
+      <w:r>
+        <w:rPr>
+          <w:color w:val="0070C0"/>
+        </w:rPr>
+        <w:t>public</w:t>
+      </w:r>
+      <w:proofErr w:type="gramEnd"/>
+      <w:r>
+        <w:rPr>
+          <w:color w:val="0070C0"/>
+        </w:rPr>
+        <w:t xml:space="preserve"> void Ejector( </w:t>
+      </w:r>
+      <w:proofErr w:type="spellStart"/>
+      <w:r>
+        <w:rPr>
+          <w:color w:val="0070C0"/>
+        </w:rPr>
+        <w:t>Ejector.EjectorType</w:t>
+      </w:r>
+      <w:proofErr w:type="spellEnd"/>
+      <w:r>
+        <w:rPr>
+          <w:color w:val="0070C0"/>
+        </w:rPr>
+        <w:t xml:space="preserve"> type )</w:t>
       </w:r>
       <w:r>
         <w:rPr>
@@ -719,8 +1131,23 @@
         <w:rPr>
           <w:color w:val="000000" w:themeColor="text1"/>
         </w:rPr>
-        <w:t xml:space="preserve">This method sets which ejector object to instantiate for handling non-parseable records depending on the setting of the argument </w:t>
-      </w:r>
+        <w:t>This method sets which ejector object to instantiate for handling non-</w:t>
+      </w:r>
+      <w:proofErr w:type="spellStart"/>
+      <w:r>
+        <w:rPr>
+          <w:color w:val="000000" w:themeColor="text1"/>
+        </w:rPr>
+        <w:t>parseable</w:t>
+      </w:r>
+      <w:proofErr w:type="spellEnd"/>
+      <w:r>
+        <w:rPr>
+          <w:color w:val="000000" w:themeColor="text1"/>
+        </w:rPr>
+        <w:t xml:space="preserve"> records depending on the setting of the argument </w:t>
+      </w:r>
+      <w:proofErr w:type="spellStart"/>
       <w:r>
         <w:rPr>
           <w:color w:val="000000" w:themeColor="text1"/>
@@ -731,20 +1158,35 @@
         <w:rPr>
           <w:color w:val="000000" w:themeColor="text1"/>
         </w:rPr>
-        <w:t>Type.</w:t>
-      </w:r>
-    </w:p>
-    <w:p>
-      <w:pPr>
-        <w:rPr>
-          <w:color w:val="0070C0"/>
-        </w:rPr>
-      </w:pPr>
-      <w:r>
-        <w:rPr>
-          <w:color w:val="0070C0"/>
-        </w:rPr>
-        <w:t xml:space="preserve">public void </w:t>
+        <w:t>Type</w:t>
+      </w:r>
+      <w:proofErr w:type="spellEnd"/>
+      <w:r>
+        <w:rPr>
+          <w:color w:val="000000" w:themeColor="text1"/>
+        </w:rPr>
+        <w:t>.</w:t>
+      </w:r>
+    </w:p>
+    <w:p>
+      <w:pPr>
+        <w:rPr>
+          <w:color w:val="0070C0"/>
+        </w:rPr>
+      </w:pPr>
+      <w:proofErr w:type="gramStart"/>
+      <w:r>
+        <w:rPr>
+          <w:color w:val="0070C0"/>
+        </w:rPr>
+        <w:t>public</w:t>
+      </w:r>
+      <w:proofErr w:type="gramEnd"/>
+      <w:r>
+        <w:rPr>
+          <w:color w:val="0070C0"/>
+        </w:rPr>
+        <w:t xml:space="preserve"> void </w:t>
       </w:r>
       <w:r>
         <w:rPr>
@@ -762,8 +1204,16 @@
         <w:rPr>
           <w:color w:val="0070C0"/>
         </w:rPr>
-        <w:t>Collection collection</w:t>
-      </w:r>
+        <w:t xml:space="preserve">Collection </w:t>
+      </w:r>
+      <w:proofErr w:type="spellStart"/>
+      <w:r>
+        <w:rPr>
+          <w:color w:val="0070C0"/>
+        </w:rPr>
+        <w:t>collection</w:t>
+      </w:r>
+      <w:proofErr w:type="spellEnd"/>
       <w:r>
         <w:rPr>
           <w:color w:val="0070C0"/>
@@ -826,6 +1276,7 @@
         </w:rPr>
         <w:t xml:space="preserve">e above </w:t>
       </w:r>
+      <w:proofErr w:type="gramStart"/>
       <w:r>
         <w:rPr>
           <w:color w:val="000000" w:themeColor="text1"/>
@@ -842,7 +1293,14 @@
         <w:rPr>
           <w:color w:val="000000" w:themeColor="text1"/>
         </w:rPr>
-        <w:t xml:space="preserve"> sets </w:t>
+        <w:t xml:space="preserve"> sets</w:t>
+      </w:r>
+      <w:proofErr w:type="gramEnd"/>
+      <w:r>
+        <w:rPr>
+          <w:color w:val="000000" w:themeColor="text1"/>
+        </w:rPr>
+        <w:t xml:space="preserve"> </w:t>
       </w:r>
       <w:r>
         <w:rPr>
@@ -878,29 +1336,86 @@
           <w:color w:val="0070C0"/>
         </w:rPr>
       </w:pPr>
-      <w:r>
-        <w:rPr>
-          <w:color w:val="0070C0"/>
-        </w:rPr>
-        <w:t>protected void Eject( String line );</w:t>
-      </w:r>
-    </w:p>
-    <w:p>
-      <w:r>
-        <w:t>This method routes and alerts non-parseable records to the ejector object.</w:t>
-      </w:r>
-    </w:p>
-    <w:p>
-      <w:pPr>
-        <w:rPr>
-          <w:color w:val="0070C0"/>
-        </w:rPr>
-      </w:pPr>
-      <w:r>
-        <w:rPr>
-          <w:color w:val="0070C0"/>
-        </w:rPr>
-        <w:t>public int NEjected()</w:t>
+      <w:proofErr w:type="gramStart"/>
+      <w:r>
+        <w:rPr>
+          <w:color w:val="0070C0"/>
+        </w:rPr>
+        <w:t>protected</w:t>
+      </w:r>
+      <w:proofErr w:type="gramEnd"/>
+      <w:r>
+        <w:rPr>
+          <w:color w:val="0070C0"/>
+        </w:rPr>
+        <w:t xml:space="preserve"> void Eject( String line );</w:t>
+      </w:r>
+    </w:p>
+    <w:p>
+      <w:proofErr w:type="gramStart"/>
+      <w:r>
+        <w:t>This method routes and alerts non-</w:t>
+      </w:r>
+      <w:proofErr w:type="spellStart"/>
+      <w:r>
+        <w:t>parseable</w:t>
+      </w:r>
+      <w:proofErr w:type="spellEnd"/>
+      <w:r>
+        <w:t xml:space="preserve"> records</w:t>
+      </w:r>
+      <w:proofErr w:type="gramEnd"/>
+      <w:r>
+        <w:t xml:space="preserve"> to the ejector object.</w:t>
+      </w:r>
+    </w:p>
+    <w:p>
+      <w:pPr>
+        <w:rPr>
+          <w:color w:val="0070C0"/>
+        </w:rPr>
+      </w:pPr>
+      <w:proofErr w:type="gramStart"/>
+      <w:r>
+        <w:rPr>
+          <w:color w:val="0070C0"/>
+        </w:rPr>
+        <w:t>public</w:t>
+      </w:r>
+      <w:proofErr w:type="gramEnd"/>
+      <w:r>
+        <w:rPr>
+          <w:color w:val="0070C0"/>
+        </w:rPr>
+        <w:t xml:space="preserve"> </w:t>
+      </w:r>
+      <w:proofErr w:type="spellStart"/>
+      <w:r>
+        <w:rPr>
+          <w:color w:val="0070C0"/>
+        </w:rPr>
+        <w:t>int</w:t>
+      </w:r>
+      <w:proofErr w:type="spellEnd"/>
+      <w:r>
+        <w:rPr>
+          <w:color w:val="0070C0"/>
+        </w:rPr>
+        <w:t xml:space="preserve"> </w:t>
+      </w:r>
+      <w:proofErr w:type="spellStart"/>
+      <w:r>
+        <w:rPr>
+          <w:color w:val="0070C0"/>
+        </w:rPr>
+        <w:t>NEjected</w:t>
+      </w:r>
+      <w:proofErr w:type="spellEnd"/>
+      <w:r>
+        <w:rPr>
+          <w:color w:val="0070C0"/>
+        </w:rPr>
+        <w:t>()</w:t>
       </w:r>
       <w:r>
         <w:rPr>
@@ -911,21 +1426,73 @@
     </w:p>
     <w:p>
       <w:r>
-        <w:t>This getter returns the accumulated number of non-parseable records that have been passed to the ejector object.</w:t>
-      </w:r>
-    </w:p>
-    <w:p>
-      <w:r>
-        <w:rPr>
-          <w:color w:val="0070C0"/>
-        </w:rPr>
-        <w:t>public int NImported() ;</w:t>
+        <w:t>This getter returns the accumulated number of non-</w:t>
+      </w:r>
+      <w:proofErr w:type="spellStart"/>
+      <w:r>
+        <w:t>parseable</w:t>
+      </w:r>
+      <w:proofErr w:type="spellEnd"/>
+      <w:r>
+        <w:t xml:space="preserve"> records that have been passed to the ejector object.</w:t>
+      </w:r>
+    </w:p>
+    <w:p>
+      <w:proofErr w:type="gramStart"/>
+      <w:r>
+        <w:rPr>
+          <w:color w:val="0070C0"/>
+        </w:rPr>
+        <w:t>public</w:t>
+      </w:r>
+      <w:proofErr w:type="gramEnd"/>
+      <w:r>
+        <w:rPr>
+          <w:color w:val="0070C0"/>
+        </w:rPr>
+        <w:t xml:space="preserve"> </w:t>
+      </w:r>
+      <w:proofErr w:type="spellStart"/>
+      <w:r>
+        <w:rPr>
+          <w:color w:val="0070C0"/>
+        </w:rPr>
+        <w:t>int</w:t>
+      </w:r>
+      <w:proofErr w:type="spellEnd"/>
+      <w:r>
+        <w:rPr>
+          <w:color w:val="0070C0"/>
+        </w:rPr>
+        <w:t xml:space="preserve"> </w:t>
+      </w:r>
+      <w:proofErr w:type="spellStart"/>
+      <w:r>
+        <w:rPr>
+          <w:color w:val="0070C0"/>
+        </w:rPr>
+        <w:t>NImported</w:t>
+      </w:r>
+      <w:proofErr w:type="spellEnd"/>
+      <w:r>
+        <w:rPr>
+          <w:color w:val="0070C0"/>
+        </w:rPr>
+        <w:t>() ;</w:t>
       </w:r>
     </w:p>
     <w:p>
       <w:r>
         <w:lastRenderedPageBreak/>
-        <w:t xml:space="preserve">This getter returns the accumulated number of records (parseable) </w:t>
+        <w:t>This getter returns the accumulated number of records (</w:t>
+      </w:r>
+      <w:proofErr w:type="spellStart"/>
+      <w:r>
+        <w:t>parseable</w:t>
+      </w:r>
+      <w:proofErr w:type="spellEnd"/>
+      <w:r>
+        <w:t xml:space="preserve">) </w:t>
       </w:r>
       <w:r>
         <w:t xml:space="preserve">that have been passed to the </w:t>
@@ -961,29 +1528,67 @@
           <w:color w:val="0070C0"/>
         </w:rPr>
       </w:pPr>
-      <w:r>
-        <w:rPr>
-          <w:color w:val="0070C0"/>
-        </w:rPr>
-        <w:t>public void Open() throws ParseException;</w:t>
-      </w:r>
-    </w:p>
-    <w:p>
-      <w:r>
-        <w:t>This method invokes the instantiate reader object interface to open the input data file for reading and determine the file size.  If the reader object is not instantiated, or file does not exist, or cannot be opened, a ParseException error is thrown.</w:t>
-      </w:r>
-    </w:p>
-    <w:p>
-      <w:pPr>
-        <w:rPr>
-          <w:color w:val="0070C0"/>
-        </w:rPr>
-      </w:pPr>
-      <w:r>
-        <w:rPr>
-          <w:color w:val="0070C0"/>
-        </w:rPr>
-        <w:t>public void Close();</w:t>
+      <w:proofErr w:type="gramStart"/>
+      <w:r>
+        <w:rPr>
+          <w:color w:val="0070C0"/>
+        </w:rPr>
+        <w:t>public</w:t>
+      </w:r>
+      <w:proofErr w:type="gramEnd"/>
+      <w:r>
+        <w:rPr>
+          <w:color w:val="0070C0"/>
+        </w:rPr>
+        <w:t xml:space="preserve"> void Open() throws </w:t>
+      </w:r>
+      <w:proofErr w:type="spellStart"/>
+      <w:r>
+        <w:rPr>
+          <w:color w:val="0070C0"/>
+        </w:rPr>
+        <w:t>ParseException</w:t>
+      </w:r>
+      <w:proofErr w:type="spellEnd"/>
+      <w:r>
+        <w:rPr>
+          <w:color w:val="0070C0"/>
+        </w:rPr>
+        <w:t>;</w:t>
+      </w:r>
+    </w:p>
+    <w:p>
+      <w:r>
+        <w:t xml:space="preserve">This method invokes the instantiate reader object interface to open the input data file for reading and determine the file size.  If the reader object is not instantiated, or file does not exist, or cannot be opened, a </w:t>
+      </w:r>
+      <w:proofErr w:type="spellStart"/>
+      <w:r>
+        <w:t>ParseException</w:t>
+      </w:r>
+      <w:proofErr w:type="spellEnd"/>
+      <w:r>
+        <w:t xml:space="preserve"> error is thrown.</w:t>
+      </w:r>
+    </w:p>
+    <w:p>
+      <w:pPr>
+        <w:rPr>
+          <w:color w:val="0070C0"/>
+        </w:rPr>
+      </w:pPr>
+      <w:proofErr w:type="gramStart"/>
+      <w:r>
+        <w:rPr>
+          <w:color w:val="0070C0"/>
+        </w:rPr>
+        <w:t>public</w:t>
+      </w:r>
+      <w:proofErr w:type="gramEnd"/>
+      <w:r>
+        <w:rPr>
+          <w:color w:val="0070C0"/>
+        </w:rPr>
+        <w:t xml:space="preserve"> void Close();</w:t>
       </w:r>
     </w:p>
     <w:p>
@@ -1037,24 +1642,60 @@
           <w:color w:val="0070C0"/>
         </w:rPr>
       </w:pPr>
-      <w:r>
-        <w:rPr>
-          <w:color w:val="0070C0"/>
-        </w:rPr>
-        <w:t>public abstract void Parse() throws ParseException;</w:t>
-      </w:r>
-    </w:p>
-    <w:p>
-      <w:pPr>
-        <w:rPr>
-          <w:color w:val="000000" w:themeColor="text1"/>
-        </w:rPr>
-      </w:pPr>
-      <w:r>
-        <w:rPr>
-          <w:color w:val="000000" w:themeColor="text1"/>
-        </w:rPr>
-        <w:t>This method is implemented in the derived classes to handle parsing the input data stream according to its format. If an error occurs, a ParseException is thrown.</w:t>
+      <w:proofErr w:type="gramStart"/>
+      <w:r>
+        <w:rPr>
+          <w:color w:val="0070C0"/>
+        </w:rPr>
+        <w:t>public</w:t>
+      </w:r>
+      <w:proofErr w:type="gramEnd"/>
+      <w:r>
+        <w:rPr>
+          <w:color w:val="0070C0"/>
+        </w:rPr>
+        <w:t xml:space="preserve"> abstract void Parse() throws </w:t>
+      </w:r>
+      <w:proofErr w:type="spellStart"/>
+      <w:r>
+        <w:rPr>
+          <w:color w:val="0070C0"/>
+        </w:rPr>
+        <w:t>ParseException</w:t>
+      </w:r>
+      <w:proofErr w:type="spellEnd"/>
+      <w:r>
+        <w:rPr>
+          <w:color w:val="0070C0"/>
+        </w:rPr>
+        <w:t>;</w:t>
+      </w:r>
+    </w:p>
+    <w:p>
+      <w:pPr>
+        <w:rPr>
+          <w:color w:val="000000" w:themeColor="text1"/>
+        </w:rPr>
+      </w:pPr>
+      <w:r>
+        <w:rPr>
+          <w:color w:val="000000" w:themeColor="text1"/>
+        </w:rPr>
+        <w:t xml:space="preserve">This method is implemented in the derived classes to handle parsing the input data stream according to its format. If an error occurs, a </w:t>
+      </w:r>
+      <w:proofErr w:type="spellStart"/>
+      <w:r>
+        <w:rPr>
+          <w:color w:val="000000" w:themeColor="text1"/>
+        </w:rPr>
+        <w:t>ParseException</w:t>
+      </w:r>
+      <w:proofErr w:type="spellEnd"/>
+      <w:r>
+        <w:rPr>
+          <w:color w:val="000000" w:themeColor="text1"/>
+        </w:rPr>
+        <w:t xml:space="preserve"> is thrown.</w:t>
       </w:r>
     </w:p>
     <w:p>
@@ -1073,11 +1714,19 @@
       </w:r>
     </w:p>
     <w:p>
-      <w:r>
-        <w:rPr>
-          <w:color w:val="0070C0"/>
-        </w:rPr>
-        <w:t xml:space="preserve">protected void Import( </w:t>
+      <w:proofErr w:type="gramStart"/>
+      <w:r>
+        <w:rPr>
+          <w:color w:val="0070C0"/>
+        </w:rPr>
+        <w:t>protected</w:t>
+      </w:r>
+      <w:proofErr w:type="gramEnd"/>
+      <w:r>
+        <w:rPr>
+          <w:color w:val="0070C0"/>
+        </w:rPr>
+        <w:t xml:space="preserve"> void Import( </w:t>
       </w:r>
       <w:r>
         <w:rPr>
@@ -1089,12 +1738,52 @@
         <w:rPr>
           <w:color w:val="0070C0"/>
         </w:rPr>
-        <w:t xml:space="preserve"> );</w:t>
+        <w:t xml:space="preserve"> )</w:t>
+      </w:r>
+      <w:r>
+        <w:rPr>
+          <w:color w:val="0070C0"/>
+        </w:rPr>
+        <w:t xml:space="preserve"> throws </w:t>
+      </w:r>
+      <w:proofErr w:type="spellStart"/>
+      <w:r>
+        <w:rPr>
+          <w:color w:val="0070C0"/>
+        </w:rPr>
+        <w:t>ParseException</w:t>
+      </w:r>
+      <w:proofErr w:type="spellEnd"/>
+      <w:r>
+        <w:rPr>
+          <w:color w:val="0070C0"/>
+        </w:rPr>
+        <w:t>;</w:t>
       </w:r>
     </w:p>
     <w:p>
       <w:r>
         <w:t>This method is implemented in the derived classes to handle routing a parsed record to the import interface of a collection that is bound to the input data.</w:t>
+      </w:r>
+      <w:r>
+        <w:rPr>
+          <w:color w:val="000000" w:themeColor="text1"/>
+        </w:rPr>
+        <w:t xml:space="preserve"> If an error occurs, a </w:t>
+      </w:r>
+      <w:proofErr w:type="spellStart"/>
+      <w:r>
+        <w:rPr>
+          <w:color w:val="000000" w:themeColor="text1"/>
+        </w:rPr>
+        <w:t>ParseException</w:t>
+      </w:r>
+      <w:proofErr w:type="spellEnd"/>
+      <w:r>
+        <w:rPr>
+          <w:color w:val="000000" w:themeColor="text1"/>
+        </w:rPr>
+        <w:t xml:space="preserve"> is thrown.</w:t>
       </w:r>
     </w:p>
     <w:p>
@@ -1123,11 +1812,18 @@
       <w:r>
         <w:tab/>
       </w:r>
+      <w:proofErr w:type="spellStart"/>
+      <w:proofErr w:type="gramStart"/>
       <w:r>
         <w:t>SVParse</w:t>
       </w:r>
-      <w:r>
-        <w:t xml:space="preserve">  Derived Class</w:t>
+      <w:proofErr w:type="spellEnd"/>
+      <w:r>
+        <w:t xml:space="preserve">  Derived</w:t>
+      </w:r>
+      <w:proofErr w:type="gramEnd"/>
+      <w:r>
+        <w:t xml:space="preserve"> Class</w:t>
       </w:r>
       <w:r>
         <w:br/>
@@ -1271,11 +1967,19 @@
           <w:color w:val="0070C0"/>
         </w:rPr>
       </w:pPr>
-      <w:r>
-        <w:rPr>
-          <w:color w:val="0070C0"/>
-        </w:rPr>
-        <w:t xml:space="preserve">private char </w:t>
+      <w:proofErr w:type="gramStart"/>
+      <w:r>
+        <w:rPr>
+          <w:color w:val="0070C0"/>
+        </w:rPr>
+        <w:t>private</w:t>
+      </w:r>
+      <w:proofErr w:type="gramEnd"/>
+      <w:r>
+        <w:rPr>
+          <w:color w:val="0070C0"/>
+        </w:rPr>
+        <w:t xml:space="preserve"> char </w:t>
       </w:r>
       <w:r>
         <w:rPr>
@@ -1313,6 +2017,7 @@
           <w:color w:val="0070C0"/>
         </w:rPr>
       </w:pPr>
+      <w:proofErr w:type="gramStart"/>
       <w:r>
         <w:rPr>
           <w:color w:val="0070C0"/>
@@ -1323,7 +2028,28 @@
         <w:rPr>
           <w:color w:val="0070C0"/>
         </w:rPr>
-        <w:t>ate ArrayList&lt;String&gt; heading  = null;</w:t>
+        <w:t>ate</w:t>
+      </w:r>
+      <w:proofErr w:type="gramEnd"/>
+      <w:r>
+        <w:rPr>
+          <w:color w:val="0070C0"/>
+        </w:rPr>
+        <w:t xml:space="preserve"> </w:t>
+      </w:r>
+      <w:proofErr w:type="spellStart"/>
+      <w:r>
+        <w:rPr>
+          <w:color w:val="0070C0"/>
+        </w:rPr>
+        <w:t>ArrayList</w:t>
+      </w:r>
+      <w:proofErr w:type="spellEnd"/>
+      <w:r>
+        <w:rPr>
+          <w:color w:val="0070C0"/>
+        </w:rPr>
+        <w:t>&lt;String&gt; heading  = null;</w:t>
       </w:r>
       <w:r>
         <w:rPr>
@@ -1355,6 +2081,7 @@
           <w:szCs w:val="22"/>
         </w:rPr>
       </w:pPr>
+      <w:proofErr w:type="gramStart"/>
       <w:r>
         <w:rPr>
           <w:rFonts w:asciiTheme="minorHAnsi" w:eastAsiaTheme="minorHAnsi" w:hAnsiTheme="minorHAnsi" w:cstheme="minorBidi"/>
@@ -1364,8 +2091,9 @@
           <w:sz w:val="22"/>
           <w:szCs w:val="22"/>
         </w:rPr>
-        <w:t xml:space="preserve">private int </w:t>
-      </w:r>
+        <w:t>private</w:t>
+      </w:r>
+      <w:proofErr w:type="gramEnd"/>
       <w:r>
         <w:rPr>
           <w:rFonts w:asciiTheme="minorHAnsi" w:eastAsiaTheme="minorHAnsi" w:hAnsiTheme="minorHAnsi" w:cstheme="minorBidi"/>
@@ -1375,7 +2103,55 @@
           <w:sz w:val="22"/>
           <w:szCs w:val="22"/>
         </w:rPr>
-        <w:t>ncols     = 0;</w:t>
+        <w:t xml:space="preserve"> </w:t>
+      </w:r>
+      <w:proofErr w:type="spellStart"/>
+      <w:r>
+        <w:rPr>
+          <w:rFonts w:asciiTheme="minorHAnsi" w:eastAsiaTheme="minorHAnsi" w:hAnsiTheme="minorHAnsi" w:cstheme="minorBidi"/>
+          <w:b w:val="0"/>
+          <w:bCs w:val="0"/>
+          <w:color w:val="0070C0"/>
+          <w:sz w:val="22"/>
+          <w:szCs w:val="22"/>
+        </w:rPr>
+        <w:t>int</w:t>
+      </w:r>
+      <w:proofErr w:type="spellEnd"/>
+      <w:r>
+        <w:rPr>
+          <w:rFonts w:asciiTheme="minorHAnsi" w:eastAsiaTheme="minorHAnsi" w:hAnsiTheme="minorHAnsi" w:cstheme="minorBidi"/>
+          <w:b w:val="0"/>
+          <w:bCs w:val="0"/>
+          <w:color w:val="0070C0"/>
+          <w:sz w:val="22"/>
+          <w:szCs w:val="22"/>
+        </w:rPr>
+        <w:t xml:space="preserve"> </w:t>
+      </w:r>
+      <w:proofErr w:type="spellStart"/>
+      <w:r>
+        <w:rPr>
+          <w:rFonts w:asciiTheme="minorHAnsi" w:eastAsiaTheme="minorHAnsi" w:hAnsiTheme="minorHAnsi" w:cstheme="minorBidi"/>
+          <w:b w:val="0"/>
+          <w:bCs w:val="0"/>
+          <w:color w:val="0070C0"/>
+          <w:sz w:val="22"/>
+          <w:szCs w:val="22"/>
+        </w:rPr>
+        <w:t>ncols</w:t>
+      </w:r>
+      <w:proofErr w:type="spellEnd"/>
+      <w:r>
+        <w:rPr>
+          <w:rFonts w:asciiTheme="minorHAnsi" w:eastAsiaTheme="minorHAnsi" w:hAnsiTheme="minorHAnsi" w:cstheme="minorBidi"/>
+          <w:b w:val="0"/>
+          <w:bCs w:val="0"/>
+          <w:color w:val="0070C0"/>
+          <w:sz w:val="22"/>
+          <w:szCs w:val="22"/>
+        </w:rPr>
+        <w:t xml:space="preserve">     = 0;</w:t>
       </w:r>
       <w:r>
         <w:rPr>
@@ -1445,6 +2221,7 @@
           <w:szCs w:val="22"/>
         </w:rPr>
       </w:pPr>
+      <w:proofErr w:type="gramStart"/>
       <w:r>
         <w:rPr>
           <w:rFonts w:asciiTheme="minorHAnsi" w:eastAsiaTheme="minorHAnsi" w:hAnsiTheme="minorHAnsi" w:cstheme="minorBidi"/>
@@ -1456,6 +2233,7 @@
         </w:rPr>
         <w:t>The number of expected columns per record in the input data.</w:t>
       </w:r>
+      <w:proofErr w:type="gramEnd"/>
     </w:p>
     <w:p>
       <w:pPr>
@@ -1469,6 +2247,7 @@
           <w:szCs w:val="22"/>
         </w:rPr>
       </w:pPr>
+      <w:proofErr w:type="gramStart"/>
       <w:r>
         <w:rPr>
           <w:rFonts w:asciiTheme="minorHAnsi" w:eastAsiaTheme="minorHAnsi" w:hAnsiTheme="minorHAnsi" w:cstheme="minorBidi"/>
@@ -1478,8 +2257,33 @@
           <w:sz w:val="22"/>
           <w:szCs w:val="22"/>
         </w:rPr>
-        <w:t>private boolean</w:t>
-      </w:r>
+        <w:t>private</w:t>
+      </w:r>
+      <w:proofErr w:type="gramEnd"/>
+      <w:r>
+        <w:rPr>
+          <w:rFonts w:asciiTheme="minorHAnsi" w:eastAsiaTheme="minorHAnsi" w:hAnsiTheme="minorHAnsi" w:cstheme="minorBidi"/>
+          <w:b w:val="0"/>
+          <w:bCs w:val="0"/>
+          <w:color w:val="0070C0"/>
+          <w:sz w:val="22"/>
+          <w:szCs w:val="22"/>
+        </w:rPr>
+        <w:t xml:space="preserve"> </w:t>
+      </w:r>
+      <w:proofErr w:type="spellStart"/>
+      <w:r>
+        <w:rPr>
+          <w:rFonts w:asciiTheme="minorHAnsi" w:eastAsiaTheme="minorHAnsi" w:hAnsiTheme="minorHAnsi" w:cstheme="minorBidi"/>
+          <w:b w:val="0"/>
+          <w:bCs w:val="0"/>
+          <w:color w:val="0070C0"/>
+          <w:sz w:val="22"/>
+          <w:szCs w:val="22"/>
+        </w:rPr>
+        <w:t>boolean</w:t>
+      </w:r>
+      <w:proofErr w:type="spellEnd"/>
       <w:r>
         <w:rPr>
           <w:rFonts w:asciiTheme="minorHAnsi" w:eastAsiaTheme="minorHAnsi" w:hAnsiTheme="minorHAnsi" w:cstheme="minorBidi"/>
@@ -1534,7 +2338,31 @@
           <w:sz w:val="22"/>
           <w:szCs w:val="22"/>
         </w:rPr>
-        <w:t>// enfore RFC 4180 parsing rules</w:t>
+        <w:t xml:space="preserve">// </w:t>
+      </w:r>
+      <w:proofErr w:type="spellStart"/>
+      <w:r>
+        <w:rPr>
+          <w:rFonts w:asciiTheme="minorHAnsi" w:eastAsiaTheme="minorHAnsi" w:hAnsiTheme="minorHAnsi" w:cstheme="minorBidi"/>
+          <w:b w:val="0"/>
+          <w:bCs w:val="0"/>
+          <w:color w:val="00B050"/>
+          <w:sz w:val="22"/>
+          <w:szCs w:val="22"/>
+        </w:rPr>
+        <w:t>enfore</w:t>
+      </w:r>
+      <w:proofErr w:type="spellEnd"/>
+      <w:r>
+        <w:rPr>
+          <w:rFonts w:asciiTheme="minorHAnsi" w:eastAsiaTheme="minorHAnsi" w:hAnsiTheme="minorHAnsi" w:cstheme="minorBidi"/>
+          <w:b w:val="0"/>
+          <w:bCs w:val="0"/>
+          <w:color w:val="00B050"/>
+          <w:sz w:val="22"/>
+          <w:szCs w:val="22"/>
+        </w:rPr>
+        <w:t xml:space="preserve"> RFC 4180 parsing rules</w:t>
       </w:r>
     </w:p>
     <w:p>
@@ -1606,10 +2434,90 @@
       </w:r>
     </w:p>
     <w:p>
+      <w:r>
+        <w:br/>
+      </w:r>
+      <w:proofErr w:type="gramStart"/>
+      <w:r>
+        <w:rPr>
+          <w:color w:val="0070C0"/>
+        </w:rPr>
+        <w:t>private</w:t>
+      </w:r>
+      <w:proofErr w:type="gramEnd"/>
+      <w:r>
+        <w:rPr>
+          <w:color w:val="0070C0"/>
+        </w:rPr>
+        <w:t xml:space="preserve"> </w:t>
+      </w:r>
+      <w:proofErr w:type="spellStart"/>
+      <w:r>
+        <w:rPr>
+          <w:color w:val="0070C0"/>
+        </w:rPr>
+        <w:t>boolean</w:t>
+      </w:r>
+      <w:proofErr w:type="spellEnd"/>
+      <w:r>
+        <w:rPr>
+          <w:color w:val="0070C0"/>
+        </w:rPr>
+        <w:t xml:space="preserve">  </w:t>
+      </w:r>
+      <w:proofErr w:type="spellStart"/>
+      <w:r>
+        <w:rPr>
+          <w:color w:val="0070C0"/>
+        </w:rPr>
+        <w:t>linkedCSV</w:t>
+      </w:r>
+      <w:proofErr w:type="spellEnd"/>
+      <w:r>
+        <w:rPr>
+          <w:color w:val="0070C0"/>
+        </w:rPr>
+        <w:t xml:space="preserve"> = false;</w:t>
+      </w:r>
+      <w:r>
+        <w:tab/>
+      </w:r>
+      <w:r>
+        <w:tab/>
+      </w:r>
+      <w:r>
+        <w:rPr>
+          <w:color w:val="00B050"/>
+        </w:rPr>
+        <w:t>// input file supports linked CSV (prolog lines)</w:t>
+      </w:r>
+    </w:p>
+    <w:p>
+      <w:r>
+        <w:t>A flag indicating if the input file should be parsed as a linked CSV file.</w:t>
+      </w:r>
+    </w:p>
+    <w:p>
+      <w:pPr>
+        <w:rPr>
+          <w:rFonts w:asciiTheme="majorHAnsi" w:eastAsiaTheme="majorEastAsia" w:hAnsiTheme="majorHAnsi" w:cstheme="majorBidi"/>
+          <w:b/>
+          <w:bCs/>
+          <w:color w:val="4F81BD" w:themeColor="accent1"/>
+          <w:sz w:val="26"/>
+          <w:szCs w:val="26"/>
+        </w:rPr>
+      </w:pPr>
+      <w:r>
+        <w:br w:type="page"/>
+      </w:r>
+    </w:p>
+    <w:p>
       <w:pPr>
         <w:pStyle w:val="Heading2"/>
       </w:pPr>
       <w:r>
+        <w:lastRenderedPageBreak/>
         <w:t>2.2</w:t>
       </w:r>
       <w:r>
@@ -1650,8 +2558,29 @@
       </w:r>
     </w:p>
     <w:p>
-      <w:r>
-        <w:t>public SVParse( String inputFile, char separator )</w:t>
+      <w:proofErr w:type="gramStart"/>
+      <w:r>
+        <w:t>public</w:t>
+      </w:r>
+      <w:proofErr w:type="gramEnd"/>
+      <w:r>
+        <w:t xml:space="preserve"> </w:t>
+      </w:r>
+      <w:proofErr w:type="spellStart"/>
+      <w:r>
+        <w:t>SVParse</w:t>
+      </w:r>
+      <w:proofErr w:type="spellEnd"/>
+      <w:r>
+        <w:t xml:space="preserve">( String </w:t>
+      </w:r>
+      <w:proofErr w:type="spellStart"/>
+      <w:r>
+        <w:t>inputFile</w:t>
+      </w:r>
+      <w:proofErr w:type="spellEnd"/>
+      <w:r>
+        <w:t>, char separator )</w:t>
       </w:r>
       <w:r>
         <w:t>;</w:t>
@@ -1674,16 +2603,37 @@
           <w:b/>
           <w:i/>
         </w:rPr>
-        <w:lastRenderedPageBreak/>
         <w:t>Getters / Setters</w:t>
       </w:r>
     </w:p>
     <w:p>
-      <w:r>
-        <w:rPr>
-          <w:color w:val="0070C0"/>
-        </w:rPr>
-        <w:t>public void Heading( ArrayList&lt;String&gt; heading ) ;</w:t>
+      <w:proofErr w:type="gramStart"/>
+      <w:r>
+        <w:rPr>
+          <w:color w:val="0070C0"/>
+        </w:rPr>
+        <w:t>public</w:t>
+      </w:r>
+      <w:proofErr w:type="gramEnd"/>
+      <w:r>
+        <w:rPr>
+          <w:color w:val="0070C0"/>
+        </w:rPr>
+        <w:t xml:space="preserve"> void Heading( </w:t>
+      </w:r>
+      <w:proofErr w:type="spellStart"/>
+      <w:r>
+        <w:rPr>
+          <w:color w:val="0070C0"/>
+        </w:rPr>
+        <w:t>ArrayList</w:t>
+      </w:r>
+      <w:proofErr w:type="spellEnd"/>
+      <w:r>
+        <w:rPr>
+          <w:color w:val="0070C0"/>
+        </w:rPr>
+        <w:t>&lt;String&gt; heading ) ;</w:t>
       </w:r>
     </w:p>
     <w:p>
@@ -1700,11 +2650,33 @@
           <w:color w:val="0070C0"/>
         </w:rPr>
       </w:pPr>
-      <w:r>
-        <w:rPr>
-          <w:color w:val="0070C0"/>
-        </w:rPr>
-        <w:t>public Integer NCols();</w:t>
+      <w:proofErr w:type="gramStart"/>
+      <w:r>
+        <w:rPr>
+          <w:color w:val="0070C0"/>
+        </w:rPr>
+        <w:t>public</w:t>
+      </w:r>
+      <w:proofErr w:type="gramEnd"/>
+      <w:r>
+        <w:rPr>
+          <w:color w:val="0070C0"/>
+        </w:rPr>
+        <w:t xml:space="preserve"> Integer </w:t>
+      </w:r>
+      <w:proofErr w:type="spellStart"/>
+      <w:r>
+        <w:rPr>
+          <w:color w:val="0070C0"/>
+        </w:rPr>
+        <w:t>NCols</w:t>
+      </w:r>
+      <w:proofErr w:type="spellEnd"/>
+      <w:r>
+        <w:rPr>
+          <w:color w:val="0070C0"/>
+        </w:rPr>
+        <w:t>();</w:t>
       </w:r>
     </w:p>
     <w:p>
@@ -1712,15 +2684,45 @@
         <w:t xml:space="preserve">This getter returns the expected number of fields (columns) per record. </w:t>
       </w:r>
       <w:r>
-        <w:t xml:space="preserve"> The number is determined by the expected header or the actual header. Subsequent records with mismatched column count are deemed as non-parseable.</w:t>
-      </w:r>
-    </w:p>
-    <w:p>
-      <w:r>
-        <w:rPr>
-          <w:color w:val="0070C0"/>
-        </w:rPr>
-        <w:t>public void RFC4180( boolean rfc4180 );</w:t>
+        <w:t xml:space="preserve"> The number is determined by the expected header or the actual header. Subsequent records with mismatched column count are deemed as non-</w:t>
+      </w:r>
+      <w:proofErr w:type="spellStart"/>
+      <w:r>
+        <w:t>parseable</w:t>
+      </w:r>
+      <w:proofErr w:type="spellEnd"/>
+      <w:r>
+        <w:t>.</w:t>
+      </w:r>
+    </w:p>
+    <w:p>
+      <w:proofErr w:type="gramStart"/>
+      <w:r>
+        <w:rPr>
+          <w:color w:val="0070C0"/>
+        </w:rPr>
+        <w:t>public</w:t>
+      </w:r>
+      <w:proofErr w:type="gramEnd"/>
+      <w:r>
+        <w:rPr>
+          <w:color w:val="0070C0"/>
+        </w:rPr>
+        <w:t xml:space="preserve"> void RFC4180( </w:t>
+      </w:r>
+      <w:proofErr w:type="spellStart"/>
+      <w:r>
+        <w:rPr>
+          <w:color w:val="0070C0"/>
+        </w:rPr>
+        <w:t>boolean</w:t>
+      </w:r>
+      <w:proofErr w:type="spellEnd"/>
+      <w:r>
+        <w:rPr>
+          <w:color w:val="0070C0"/>
+        </w:rPr>
+        <w:t xml:space="preserve"> rfc4180 );</w:t>
       </w:r>
     </w:p>
     <w:p>
@@ -1729,6 +2731,74 @@
       </w:r>
       <w:r>
         <w:t>er sets the flag on whether RFC 4180 MIME type text/csv is strictly enforced.</w:t>
+      </w:r>
+    </w:p>
+    <w:p>
+      <w:pPr>
+        <w:rPr>
+          <w:color w:val="0070C0"/>
+        </w:rPr>
+      </w:pPr>
+      <w:proofErr w:type="gramStart"/>
+      <w:r>
+        <w:rPr>
+          <w:color w:val="0070C0"/>
+        </w:rPr>
+        <w:t>public</w:t>
+      </w:r>
+      <w:proofErr w:type="gramEnd"/>
+      <w:r>
+        <w:rPr>
+          <w:color w:val="0070C0"/>
+        </w:rPr>
+        <w:t xml:space="preserve"> void </w:t>
+      </w:r>
+      <w:proofErr w:type="spellStart"/>
+      <w:r>
+        <w:rPr>
+          <w:color w:val="0070C0"/>
+        </w:rPr>
+        <w:t>LinkedCSV</w:t>
+      </w:r>
+      <w:proofErr w:type="spellEnd"/>
+      <w:r>
+        <w:rPr>
+          <w:color w:val="0070C0"/>
+        </w:rPr>
+        <w:t xml:space="preserve">( </w:t>
+      </w:r>
+      <w:proofErr w:type="spellStart"/>
+      <w:r>
+        <w:rPr>
+          <w:color w:val="0070C0"/>
+        </w:rPr>
+        <w:t>boolean</w:t>
+      </w:r>
+      <w:proofErr w:type="spellEnd"/>
+      <w:r>
+        <w:rPr>
+          <w:color w:val="0070C0"/>
+        </w:rPr>
+        <w:t xml:space="preserve"> </w:t>
+      </w:r>
+      <w:proofErr w:type="spellStart"/>
+      <w:r>
+        <w:rPr>
+          <w:color w:val="0070C0"/>
+        </w:rPr>
+        <w:t>linkedCSV</w:t>
+      </w:r>
+      <w:proofErr w:type="spellEnd"/>
+      <w:r>
+        <w:rPr>
+          <w:color w:val="0070C0"/>
+        </w:rPr>
+        <w:t xml:space="preserve"> );</w:t>
+      </w:r>
+    </w:p>
+    <w:p>
+      <w:r>
+        <w:t>This setter sets the flag on whether the input file is parsed as a linked CSV file.</w:t>
       </w:r>
     </w:p>
     <w:p>
@@ -1752,11 +2822,19 @@
           <w:color w:val="0070C0"/>
         </w:rPr>
       </w:pPr>
-      <w:r>
-        <w:rPr>
-          <w:color w:val="0070C0"/>
-        </w:rPr>
-        <w:t xml:space="preserve">public </w:t>
+      <w:proofErr w:type="gramStart"/>
+      <w:r>
+        <w:rPr>
+          <w:color w:val="0070C0"/>
+        </w:rPr>
+        <w:t>public</w:t>
+      </w:r>
+      <w:proofErr w:type="gramEnd"/>
+      <w:r>
+        <w:rPr>
+          <w:color w:val="0070C0"/>
+        </w:rPr>
+        <w:t xml:space="preserve"> </w:t>
       </w:r>
       <w:r>
         <w:rPr>
@@ -1786,8 +2864,16 @@
         <w:rPr>
           <w:color w:val="0070C0"/>
         </w:rPr>
-        <w:t xml:space="preserve"> throws ParseException</w:t>
-      </w:r>
+        <w:t xml:space="preserve"> throws </w:t>
+      </w:r>
+      <w:proofErr w:type="spellStart"/>
+      <w:r>
+        <w:rPr>
+          <w:color w:val="0070C0"/>
+        </w:rPr>
+        <w:t>ParseException</w:t>
+      </w:r>
+      <w:proofErr w:type="spellEnd"/>
       <w:r>
         <w:rPr>
           <w:color w:val="0070C0"/>
@@ -1811,20 +2897,62 @@
         <w:rPr>
           <w:color w:val="000000" w:themeColor="text1"/>
         </w:rPr>
-        <w:t>The method first parses the header, if any, and then sequentially each record.  For each record, if the record is non-parseable and the skip flag is set, the non-parseable record is passed to the ejector object and the process continues to the next record. Otherwise, the parsed record is passed to the import object and the process continues to the next record.</w:t>
-      </w:r>
-    </w:p>
-    <w:p>
-      <w:pPr>
-        <w:rPr>
-          <w:color w:val="000000" w:themeColor="text1"/>
-        </w:rPr>
-      </w:pPr>
-      <w:r>
-        <w:rPr>
-          <w:color w:val="000000" w:themeColor="text1"/>
-        </w:rPr>
-        <w:t>This method will throw a ParseException and stop parsing the input data if any of the following occur:</w:t>
+        <w:t>The method first parses the header, if any, and then sequentially each record.  For each record, if the record is non-</w:t>
+      </w:r>
+      <w:proofErr w:type="spellStart"/>
+      <w:r>
+        <w:rPr>
+          <w:color w:val="000000" w:themeColor="text1"/>
+        </w:rPr>
+        <w:t>parseable</w:t>
+      </w:r>
+      <w:proofErr w:type="spellEnd"/>
+      <w:r>
+        <w:rPr>
+          <w:color w:val="000000" w:themeColor="text1"/>
+        </w:rPr>
+        <w:t xml:space="preserve"> and the skip flag is set, the non-</w:t>
+      </w:r>
+      <w:proofErr w:type="spellStart"/>
+      <w:r>
+        <w:rPr>
+          <w:color w:val="000000" w:themeColor="text1"/>
+        </w:rPr>
+        <w:t>parseable</w:t>
+      </w:r>
+      <w:proofErr w:type="spellEnd"/>
+      <w:r>
+        <w:rPr>
+          <w:color w:val="000000" w:themeColor="text1"/>
+        </w:rPr>
+        <w:t xml:space="preserve"> record is passed to the ejector object and the process continues to the next record. Otherwise, the parsed record is passed to the import object and the process continues to the next record.</w:t>
+      </w:r>
+    </w:p>
+    <w:p>
+      <w:pPr>
+        <w:rPr>
+          <w:color w:val="000000" w:themeColor="text1"/>
+        </w:rPr>
+      </w:pPr>
+      <w:r>
+        <w:rPr>
+          <w:color w:val="000000" w:themeColor="text1"/>
+        </w:rPr>
+        <w:t xml:space="preserve">This method will throw a </w:t>
+      </w:r>
+      <w:proofErr w:type="spellStart"/>
+      <w:r>
+        <w:rPr>
+          <w:color w:val="000000" w:themeColor="text1"/>
+        </w:rPr>
+        <w:t>ParseException</w:t>
+      </w:r>
+      <w:proofErr w:type="spellEnd"/>
+      <w:r>
+        <w:rPr>
+          <w:color w:val="000000" w:themeColor="text1"/>
+        </w:rPr>
+        <w:t xml:space="preserve"> and stop parsing the input data if any of the following occur:</w:t>
       </w:r>
     </w:p>
     <w:p>
@@ -1878,7 +3006,22 @@
         <w:rPr>
           <w:color w:val="000000" w:themeColor="text1"/>
         </w:rPr>
-        <w:t>The expected and actual field (column) header count do not match.</w:t>
+        <w:lastRenderedPageBreak/>
+        <w:t xml:space="preserve">The expected and actual field (column) header </w:t>
+      </w:r>
+      <w:proofErr w:type="gramStart"/>
+      <w:r>
+        <w:rPr>
+          <w:color w:val="000000" w:themeColor="text1"/>
+        </w:rPr>
+        <w:t>count do</w:t>
+      </w:r>
+      <w:proofErr w:type="gramEnd"/>
+      <w:r>
+        <w:rPr>
+          <w:color w:val="000000" w:themeColor="text1"/>
+        </w:rPr>
+        <w:t xml:space="preserve"> not match.</w:t>
       </w:r>
     </w:p>
     <w:p>
@@ -1923,11 +3066,61 @@
           <w:color w:val="0070C0"/>
         </w:rPr>
       </w:pPr>
-      <w:r>
-        <w:rPr>
-          <w:color w:val="0070C0"/>
-        </w:rPr>
-        <w:t>public static ArrayList&lt;String&gt; Split( String line, char separator, boolean rfc4180, Reader reader )</w:t>
+      <w:proofErr w:type="gramStart"/>
+      <w:r>
+        <w:rPr>
+          <w:color w:val="0070C0"/>
+        </w:rPr>
+        <w:t>public</w:t>
+      </w:r>
+      <w:proofErr w:type="gramEnd"/>
+      <w:r>
+        <w:rPr>
+          <w:color w:val="0070C0"/>
+        </w:rPr>
+        <w:t xml:space="preserve"> static </w:t>
+      </w:r>
+      <w:proofErr w:type="spellStart"/>
+      <w:r>
+        <w:rPr>
+          <w:color w:val="0070C0"/>
+        </w:rPr>
+        <w:t>ArrayList</w:t>
+      </w:r>
+      <w:proofErr w:type="spellEnd"/>
+      <w:r>
+        <w:rPr>
+          <w:color w:val="0070C0"/>
+        </w:rPr>
+        <w:t xml:space="preserve">&lt;String&gt; Split( String line, char separator, </w:t>
+      </w:r>
+      <w:proofErr w:type="spellStart"/>
+      <w:r>
+        <w:rPr>
+          <w:color w:val="0070C0"/>
+        </w:rPr>
+        <w:t>boolean</w:t>
+      </w:r>
+      <w:proofErr w:type="spellEnd"/>
+      <w:r>
+        <w:rPr>
+          <w:color w:val="0070C0"/>
+        </w:rPr>
+        <w:t xml:space="preserve"> rfc4180, Reader </w:t>
+      </w:r>
+      <w:proofErr w:type="spellStart"/>
+      <w:r>
+        <w:rPr>
+          <w:color w:val="0070C0"/>
+        </w:rPr>
+        <w:t>reader</w:t>
+      </w:r>
+      <w:proofErr w:type="spellEnd"/>
+      <w:r>
+        <w:rPr>
+          <w:color w:val="0070C0"/>
+        </w:rPr>
+        <w:t xml:space="preserve"> )</w:t>
       </w:r>
     </w:p>
     <w:p>
@@ -1983,7 +3176,6 @@
         </w:numPr>
       </w:pPr>
       <w:r>
-        <w:lastRenderedPageBreak/>
         <w:t>MS-DOS-style lines that end with (CR/LF) characters (optional for the last line).</w:t>
       </w:r>
     </w:p>
@@ -2126,11 +3318,19 @@
       </w:r>
     </w:p>
     <w:p>
-      <w:r>
-        <w:rPr>
-          <w:color w:val="0070C0"/>
-        </w:rPr>
-        <w:t xml:space="preserve">protected void Import( </w:t>
+      <w:proofErr w:type="gramStart"/>
+      <w:r>
+        <w:rPr>
+          <w:color w:val="0070C0"/>
+        </w:rPr>
+        <w:t>protected</w:t>
+      </w:r>
+      <w:proofErr w:type="gramEnd"/>
+      <w:r>
+        <w:rPr>
+          <w:color w:val="0070C0"/>
+        </w:rPr>
+        <w:t xml:space="preserve"> void Import( </w:t>
       </w:r>
       <w:r>
         <w:rPr>
@@ -2142,13 +3342,56 @@
         <w:rPr>
           <w:color w:val="0070C0"/>
         </w:rPr>
-        <w:t xml:space="preserve"> );</w:t>
+        <w:t xml:space="preserve"> )</w:t>
+      </w:r>
+      <w:r>
+        <w:rPr>
+          <w:color w:val="0070C0"/>
+        </w:rPr>
+        <w:t xml:space="preserve"> throws </w:t>
+      </w:r>
+      <w:proofErr w:type="spellStart"/>
+      <w:r>
+        <w:rPr>
+          <w:color w:val="0070C0"/>
+        </w:rPr>
+        <w:t>ParseException</w:t>
+      </w:r>
+      <w:proofErr w:type="spellEnd"/>
+      <w:r>
+        <w:rPr>
+          <w:color w:val="0070C0"/>
+        </w:rPr>
+        <w:t>;</w:t>
       </w:r>
     </w:p>
     <w:p>
       <w:r>
         <w:t>This method is handles routing a row of parsed data (column-based data) to the import interface of the collection that is bound to the input data.</w:t>
       </w:r>
+      <w:r>
+        <w:t xml:space="preserve"> </w:t>
+      </w:r>
+      <w:r>
+        <w:rPr>
+          <w:color w:val="000000" w:themeColor="text1"/>
+        </w:rPr>
+        <w:t xml:space="preserve">If an error occurs, a </w:t>
+      </w:r>
+      <w:proofErr w:type="spellStart"/>
+      <w:r>
+        <w:rPr>
+          <w:color w:val="000000" w:themeColor="text1"/>
+        </w:rPr>
+        <w:t>ParseException</w:t>
+      </w:r>
+      <w:proofErr w:type="spellEnd"/>
+      <w:r>
+        <w:rPr>
+          <w:color w:val="000000" w:themeColor="text1"/>
+        </w:rPr>
+        <w:t xml:space="preserve"> is thrown.</w:t>
+      </w:r>
     </w:p>
     <w:p/>
     <w:p>
@@ -2156,17 +3399,38 @@
         <w:pStyle w:val="Heading1"/>
       </w:pPr>
       <w:r>
+        <w:lastRenderedPageBreak/>
         <w:t>3</w:t>
       </w:r>
       <w:r>
         <w:tab/>
-        <w:t>CSVParse  Derived Class</w:t>
+      </w:r>
+      <w:proofErr w:type="spellStart"/>
+      <w:proofErr w:type="gramStart"/>
+      <w:r>
+        <w:t>CSVParse</w:t>
+      </w:r>
+      <w:proofErr w:type="spellEnd"/>
+      <w:r>
+        <w:t xml:space="preserve">  Derived</w:t>
+      </w:r>
+      <w:proofErr w:type="gramEnd"/>
+      <w:r>
+        <w:t xml:space="preserve"> Class</w:t>
       </w:r>
     </w:p>
     <w:p>
       <w:r>
         <w:br/>
-        <w:t>This derived class extends the class “SVParse”, and implement</w:t>
+        <w:t>This derived class extends the class “</w:t>
+      </w:r>
+      <w:proofErr w:type="spellStart"/>
+      <w:r>
+        <w:t>SVParse</w:t>
+      </w:r>
+      <w:proofErr w:type="spellEnd"/>
+      <w:r>
+        <w:t>”, and implement</w:t>
       </w:r>
       <w:r>
         <w:t>s</w:t>
@@ -2223,15 +3487,30 @@
       </w:r>
     </w:p>
     <w:p>
-      <w:r>
-        <w:t xml:space="preserve">public </w:t>
-      </w:r>
+      <w:proofErr w:type="gramStart"/>
+      <w:r>
+        <w:t>public</w:t>
+      </w:r>
+      <w:proofErr w:type="gramEnd"/>
+      <w:r>
+        <w:t xml:space="preserve"> </w:t>
+      </w:r>
+      <w:proofErr w:type="spellStart"/>
       <w:r>
         <w:t>C</w:t>
       </w:r>
       <w:r>
-        <w:t>SVParse( String inputFile</w:t>
-      </w:r>
+        <w:t>SVParse</w:t>
+      </w:r>
+      <w:proofErr w:type="spellEnd"/>
+      <w:r>
+        <w:t xml:space="preserve">( String </w:t>
+      </w:r>
+      <w:proofErr w:type="spellStart"/>
+      <w:r>
+        <w:t>inputFile</w:t>
+      </w:r>
+      <w:proofErr w:type="spellEnd"/>
       <w:r>
         <w:t xml:space="preserve"> </w:t>
       </w:r>
@@ -2244,7 +3523,15 @@
     </w:p>
     <w:p>
       <w:r>
-        <w:t>This constructor takes as argument the path name of the input. The input file and the character separator comma are passed to the parent class “SVParse”.</w:t>
+        <w:t>This constructor takes as argument the path name of the input. The input file and the character separator comma are passed to the parent class “</w:t>
+      </w:r>
+      <w:proofErr w:type="spellStart"/>
+      <w:r>
+        <w:t>SVParse</w:t>
+      </w:r>
+      <w:proofErr w:type="spellEnd"/>
+      <w:r>
+        <w:t>”.</w:t>
       </w:r>
     </w:p>
     <w:p>
@@ -2252,18 +3539,37 @@
         <w:pStyle w:val="Heading1"/>
       </w:pPr>
       <w:r>
-        <w:lastRenderedPageBreak/>
         <w:t>4</w:t>
       </w:r>
       <w:r>
         <w:tab/>
-        <w:t>PSVParse  Derived Class</w:t>
+      </w:r>
+      <w:proofErr w:type="spellStart"/>
+      <w:proofErr w:type="gramStart"/>
+      <w:r>
+        <w:t>PSVParse</w:t>
+      </w:r>
+      <w:proofErr w:type="spellEnd"/>
+      <w:r>
+        <w:t xml:space="preserve">  Derived</w:t>
+      </w:r>
+      <w:proofErr w:type="gramEnd"/>
+      <w:r>
+        <w:t xml:space="preserve"> Class</w:t>
       </w:r>
     </w:p>
     <w:p>
       <w:r>
         <w:br/>
-        <w:t>This derived class extends the class “SVParse”, and implement</w:t>
+        <w:t>This derived class extends the class “</w:t>
+      </w:r>
+      <w:proofErr w:type="spellStart"/>
+      <w:r>
+        <w:t>SVParse</w:t>
+      </w:r>
+      <w:proofErr w:type="spellEnd"/>
+      <w:r>
+        <w:t>”, and implement</w:t>
       </w:r>
       <w:r>
         <w:t>s</w:t>
@@ -2320,15 +3626,30 @@
       </w:r>
     </w:p>
     <w:p>
-      <w:r>
-        <w:t xml:space="preserve">public </w:t>
-      </w:r>
+      <w:proofErr w:type="gramStart"/>
+      <w:r>
+        <w:t>public</w:t>
+      </w:r>
+      <w:proofErr w:type="gramEnd"/>
+      <w:r>
+        <w:t xml:space="preserve"> </w:t>
+      </w:r>
+      <w:proofErr w:type="spellStart"/>
       <w:r>
         <w:t>P</w:t>
       </w:r>
       <w:r>
-        <w:t>SVParse( String inputFile</w:t>
-      </w:r>
+        <w:t>SVParse</w:t>
+      </w:r>
+      <w:proofErr w:type="spellEnd"/>
+      <w:r>
+        <w:t xml:space="preserve">( String </w:t>
+      </w:r>
+      <w:proofErr w:type="spellStart"/>
+      <w:r>
+        <w:t>inputFile</w:t>
+      </w:r>
+      <w:proofErr w:type="spellEnd"/>
       <w:r>
         <w:t xml:space="preserve"> </w:t>
       </w:r>
@@ -2341,7 +3662,15 @@
     </w:p>
     <w:p>
       <w:r>
-        <w:t>This constructor takes as argument the path name of the input. The input file and the character separator pipe are passed to the parent class “SVParse”.</w:t>
+        <w:t>This constructor takes as argument the path name of the input. The input file and the character separator pipe are passed to the parent class “</w:t>
+      </w:r>
+      <w:proofErr w:type="spellStart"/>
+      <w:r>
+        <w:t>SVParse</w:t>
+      </w:r>
+      <w:proofErr w:type="spellEnd"/>
+      <w:r>
+        <w:t>”.</w:t>
       </w:r>
     </w:p>
     <w:p>
@@ -2353,13 +3682,33 @@
       </w:r>
       <w:r>
         <w:tab/>
-        <w:t>TSVParse  Derived Class</w:t>
+      </w:r>
+      <w:proofErr w:type="spellStart"/>
+      <w:proofErr w:type="gramStart"/>
+      <w:r>
+        <w:t>TSVParse</w:t>
+      </w:r>
+      <w:proofErr w:type="spellEnd"/>
+      <w:r>
+        <w:t xml:space="preserve">  Derived</w:t>
+      </w:r>
+      <w:proofErr w:type="gramEnd"/>
+      <w:r>
+        <w:t xml:space="preserve"> Class</w:t>
       </w:r>
     </w:p>
     <w:p>
       <w:r>
         <w:br/>
-        <w:t>This derived class extends the class “SVParse”, and implement</w:t>
+        <w:t>This derived class extends the class “</w:t>
+      </w:r>
+      <w:proofErr w:type="spellStart"/>
+      <w:r>
+        <w:t>SVParse</w:t>
+      </w:r>
+      <w:proofErr w:type="spellEnd"/>
+      <w:r>
+        <w:t>”, and implement</w:t>
       </w:r>
       <w:r>
         <w:t>s</w:t>
@@ -2385,6 +3734,7 @@
         <w:pStyle w:val="Heading2"/>
       </w:pPr>
       <w:r>
+        <w:lastRenderedPageBreak/>
         <w:t>5.1</w:t>
       </w:r>
       <w:r>
@@ -2416,15 +3766,30 @@
       </w:r>
     </w:p>
     <w:p>
-      <w:r>
-        <w:t xml:space="preserve">public </w:t>
-      </w:r>
+      <w:proofErr w:type="gramStart"/>
+      <w:r>
+        <w:t>public</w:t>
+      </w:r>
+      <w:proofErr w:type="gramEnd"/>
+      <w:r>
+        <w:t xml:space="preserve"> </w:t>
+      </w:r>
+      <w:proofErr w:type="spellStart"/>
       <w:r>
         <w:t>T</w:t>
       </w:r>
       <w:r>
-        <w:t>SVParse( String inputFile</w:t>
-      </w:r>
+        <w:t>SVParse</w:t>
+      </w:r>
+      <w:proofErr w:type="spellEnd"/>
+      <w:r>
+        <w:t xml:space="preserve">( String </w:t>
+      </w:r>
+      <w:proofErr w:type="spellStart"/>
+      <w:r>
+        <w:t>inputFile</w:t>
+      </w:r>
+      <w:proofErr w:type="spellEnd"/>
       <w:r>
         <w:t xml:space="preserve"> </w:t>
       </w:r>
@@ -2437,7 +3802,15 @@
     </w:p>
     <w:p>
       <w:r>
-        <w:t>This constructor takes as argument the path name of the input. The input file and the character separator tab are passed to the parent class “SVParse”.</w:t>
+        <w:t>This constructor takes as argument the path name of the input. The input file and the character separator tab are passed to the parent class “</w:t>
+      </w:r>
+      <w:proofErr w:type="spellStart"/>
+      <w:r>
+        <w:t>SVParse</w:t>
+      </w:r>
+      <w:proofErr w:type="spellEnd"/>
+      <w:r>
+        <w:t>”.</w:t>
       </w:r>
     </w:p>
     <w:p>
@@ -2456,11 +3829,18 @@
       <w:r>
         <w:tab/>
       </w:r>
-      <w:r>
-        <w:t>JSON</w:t>
-      </w:r>
-      <w:r>
-        <w:t>Parse  Derived Class</w:t>
+      <w:proofErr w:type="spellStart"/>
+      <w:proofErr w:type="gramStart"/>
+      <w:r>
+        <w:t>JSONParse</w:t>
+      </w:r>
+      <w:proofErr w:type="spellEnd"/>
+      <w:r>
+        <w:t xml:space="preserve">  Derived</w:t>
+      </w:r>
+      <w:proofErr w:type="gramEnd"/>
+      <w:r>
+        <w:t xml:space="preserve"> Class</w:t>
       </w:r>
       <w:r>
         <w:br/>
@@ -2474,48 +3854,18 @@
         <w:t>s</w:t>
       </w:r>
       <w:r>
-        <w:t xml:space="preserve"> the method</w:t>
-      </w:r>
-      <w:r>
-        <w:t>s</w:t>
-      </w:r>
-      <w:r>
-        <w:t xml:space="preserve"> for parsing the input data file. They are implemented in the file </w:t>
-      </w:r>
-      <w:r>
-        <w:t>JSON</w:t>
-      </w:r>
-      <w:r>
-        <w:t>Parse.java.</w:t>
+        <w:t xml:space="preserve"> the methods for parsing the input data file. They are implemented in the file JSONParse.java.</w:t>
       </w:r>
       <w:r>
         <w:t xml:space="preserve"> </w:t>
       </w:r>
       <w:r>
-        <w:t xml:space="preserve">This extended class implements the methods and interfaces for parsing the input data, when the input is </w:t>
-      </w:r>
-      <w:r>
-        <w:t>in JSON format</w:t>
-      </w:r>
-      <w:r>
-        <w:t>.</w:t>
-      </w:r>
-    </w:p>
-    <w:p>
-      <w:r>
-        <w:t xml:space="preserve">This derived class performs a type-less </w:t>
-      </w:r>
-      <w:r>
-        <w:t xml:space="preserve">and schema-less </w:t>
-      </w:r>
-      <w:r>
-        <w:t>parsing of the input data</w:t>
-      </w:r>
-      <w:r>
-        <w:t xml:space="preserve">. </w:t>
-      </w:r>
-      <w:r>
-        <w:t>The date type of the field does not need to be known, which allows parsing the data and moving it through this part of the pipeline very computationally efficient.</w:t>
+        <w:t>This extended class implements the methods and interfaces for parsing the input data, when the input is in JSON format.</w:t>
+      </w:r>
+    </w:p>
+    <w:p>
+      <w:r>
+        <w:t>This derived class performs a type-less and schema-less parsing of the input data. The date type of the field does not need to be known, which allows parsing the data and moving it through this part of the pipeline very computationally efficient.</w:t>
       </w:r>
     </w:p>
     <w:p>
@@ -2523,10 +3873,7 @@
         <w:pStyle w:val="Heading2"/>
       </w:pPr>
       <w:r>
-        <w:t>6</w:t>
-      </w:r>
-      <w:r>
-        <w:t>.1</w:t>
+        <w:t>6.1</w:t>
       </w:r>
       <w:r>
         <w:tab/>
@@ -2551,7 +3898,21 @@
         <w:rPr>
           <w:color w:val="0070C0"/>
         </w:rPr>
-        <w:t xml:space="preserve">private boolean bulk </w:t>
+        <w:t xml:space="preserve">private </w:t>
+      </w:r>
+      <w:proofErr w:type="spellStart"/>
+      <w:r>
+        <w:rPr>
+          <w:color w:val="0070C0"/>
+        </w:rPr>
+        <w:t>boolean</w:t>
+      </w:r>
+      <w:proofErr w:type="spellEnd"/>
+      <w:r>
+        <w:rPr>
+          <w:color w:val="0070C0"/>
+        </w:rPr>
+        <w:t xml:space="preserve"> bulk </w:t>
       </w:r>
       <w:r>
         <w:rPr>
@@ -2571,13 +3932,7 @@
           <w:color w:val="0070C0"/>
         </w:rPr>
         <w:tab/>
-        <w:t>// input is single document object or m</w:t>
-      </w:r>
-      <w:r>
-        <w:rPr>
-          <w:color w:val="0070C0"/>
-        </w:rPr>
-        <w:t xml:space="preserve">ultiple document objects </w:t>
+        <w:t xml:space="preserve">// input is single document object or multiple document objects </w:t>
       </w:r>
       <w:r>
         <w:rPr>
@@ -2621,7 +3976,20 @@
           <w:color w:val="000000" w:themeColor="text1"/>
         </w:rPr>
         <w:tab/>
-        <w:t>{  “root”: { ... document 1 },</w:t>
+      </w:r>
+      <w:proofErr w:type="gramStart"/>
+      <w:r>
+        <w:rPr>
+          <w:color w:val="000000" w:themeColor="text1"/>
+        </w:rPr>
+        <w:t>{  “</w:t>
+      </w:r>
+      <w:proofErr w:type="gramEnd"/>
+      <w:r>
+        <w:rPr>
+          <w:color w:val="000000" w:themeColor="text1"/>
+        </w:rPr>
+        <w:t>root”: { ... document 1 },</w:t>
       </w:r>
       <w:r>
         <w:rPr>
@@ -2681,36 +4049,26 @@
           <w:color w:val="0070C0"/>
         </w:rPr>
       </w:pPr>
-      <w:r>
-        <w:rPr>
-          <w:color w:val="0070C0"/>
-        </w:rPr>
-        <w:t xml:space="preserve">private String  </w:t>
-      </w:r>
-      <w:r>
-        <w:rPr>
-          <w:color w:val="0070C0"/>
-        </w:rPr>
-        <w:t xml:space="preserve">   </w:t>
-      </w:r>
-      <w:r>
-        <w:rPr>
-          <w:color w:val="0070C0"/>
-        </w:rPr>
-        <w:t xml:space="preserve">token </w:t>
+      <w:proofErr w:type="gramStart"/>
+      <w:r>
+        <w:rPr>
+          <w:color w:val="0070C0"/>
+        </w:rPr>
+        <w:t>private</w:t>
+      </w:r>
+      <w:proofErr w:type="gramEnd"/>
+      <w:r>
+        <w:rPr>
+          <w:color w:val="0070C0"/>
+        </w:rPr>
+        <w:t xml:space="preserve"> String     token </w:t>
       </w:r>
       <w:r>
         <w:rPr>
           <w:color w:val="0070C0"/>
         </w:rPr>
         <w:tab/>
-        <w:t xml:space="preserve"> = null</w:t>
-      </w:r>
-      <w:r>
-        <w:rPr>
-          <w:color w:val="0070C0"/>
-        </w:rPr>
-        <w:t>;</w:t>
+        <w:t xml:space="preserve"> = null;</w:t>
       </w:r>
       <w:r>
         <w:rPr>
@@ -2797,7 +4155,14 @@
           <w:color w:val="000000" w:themeColor="text1"/>
         </w:rPr>
         <w:tab/>
-        <w:t>Separator:</w:t>
+        <w:t>Separator</w:t>
+      </w:r>
+      <w:proofErr w:type="gramStart"/>
+      <w:r>
+        <w:rPr>
+          <w:color w:val="000000" w:themeColor="text1"/>
+        </w:rPr>
+        <w:t>:</w:t>
       </w:r>
       <w:r>
         <w:rPr>
@@ -2813,6 +4178,7 @@
         <w:tab/>
         <w:t>:</w:t>
       </w:r>
+      <w:proofErr w:type="gramEnd"/>
       <w:r>
         <w:rPr>
           <w:color w:val="000000" w:themeColor="text1"/>
@@ -2867,23 +4233,33 @@
           <w:color w:val="0070C0"/>
         </w:rPr>
       </w:pPr>
-      <w:r>
-        <w:rPr>
-          <w:color w:val="0070C0"/>
-        </w:rPr>
-        <w:t xml:space="preserve">private Integer </w:t>
-      </w:r>
-      <w:r>
-        <w:rPr>
-          <w:color w:val="0070C0"/>
-        </w:rPr>
-        <w:t xml:space="preserve"> </w:t>
-      </w:r>
-      <w:r>
-        <w:rPr>
-          <w:color w:val="0070C0"/>
-        </w:rPr>
-        <w:t>nObjects = 0;</w:t>
+      <w:proofErr w:type="gramStart"/>
+      <w:r>
+        <w:rPr>
+          <w:color w:val="0070C0"/>
+        </w:rPr>
+        <w:t>private</w:t>
+      </w:r>
+      <w:proofErr w:type="gramEnd"/>
+      <w:r>
+        <w:rPr>
+          <w:color w:val="0070C0"/>
+        </w:rPr>
+        <w:t xml:space="preserve"> Integer  </w:t>
+      </w:r>
+      <w:proofErr w:type="spellStart"/>
+      <w:r>
+        <w:rPr>
+          <w:color w:val="0070C0"/>
+        </w:rPr>
+        <w:t>nObjects</w:t>
+      </w:r>
+      <w:proofErr w:type="spellEnd"/>
+      <w:r>
+        <w:rPr>
+          <w:color w:val="0070C0"/>
+        </w:rPr>
+        <w:t xml:space="preserve"> = 0;</w:t>
       </w:r>
       <w:r>
         <w:rPr>
@@ -2923,11 +4299,33 @@
         </w:rPr>
         <w:br/>
       </w:r>
-      <w:r>
-        <w:rPr>
-          <w:color w:val="0070C0"/>
-        </w:rPr>
-        <w:t>private Integer nFields  = 0;</w:t>
+      <w:proofErr w:type="gramStart"/>
+      <w:r>
+        <w:rPr>
+          <w:color w:val="0070C0"/>
+        </w:rPr>
+        <w:t>private</w:t>
+      </w:r>
+      <w:proofErr w:type="gramEnd"/>
+      <w:r>
+        <w:rPr>
+          <w:color w:val="0070C0"/>
+        </w:rPr>
+        <w:t xml:space="preserve"> Integer </w:t>
+      </w:r>
+      <w:proofErr w:type="spellStart"/>
+      <w:r>
+        <w:rPr>
+          <w:color w:val="0070C0"/>
+        </w:rPr>
+        <w:t>nFields</w:t>
+      </w:r>
+      <w:proofErr w:type="spellEnd"/>
+      <w:r>
+        <w:rPr>
+          <w:color w:val="0070C0"/>
+        </w:rPr>
+        <w:t xml:space="preserve">  = 0;</w:t>
       </w:r>
       <w:r>
         <w:rPr>
@@ -2962,10 +4360,7 @@
       </w:pPr>
       <w:r>
         <w:lastRenderedPageBreak/>
-        <w:t>6</w:t>
-      </w:r>
-      <w:r>
-        <w:t>.2</w:t>
+        <w:t>6.2</w:t>
       </w:r>
       <w:r>
         <w:tab/>
@@ -3001,11 +4396,47 @@
           <w:color w:val="0070C0"/>
         </w:rPr>
       </w:pPr>
-      <w:r>
-        <w:rPr>
-          <w:color w:val="0070C0"/>
-        </w:rPr>
-        <w:t>public JSONParse( String inputFile )</w:t>
+      <w:proofErr w:type="gramStart"/>
+      <w:r>
+        <w:rPr>
+          <w:color w:val="0070C0"/>
+        </w:rPr>
+        <w:t>public</w:t>
+      </w:r>
+      <w:proofErr w:type="gramEnd"/>
+      <w:r>
+        <w:rPr>
+          <w:color w:val="0070C0"/>
+        </w:rPr>
+        <w:t xml:space="preserve"> </w:t>
+      </w:r>
+      <w:proofErr w:type="spellStart"/>
+      <w:r>
+        <w:rPr>
+          <w:color w:val="0070C0"/>
+        </w:rPr>
+        <w:t>JSONParse</w:t>
+      </w:r>
+      <w:proofErr w:type="spellEnd"/>
+      <w:r>
+        <w:rPr>
+          <w:color w:val="0070C0"/>
+        </w:rPr>
+        <w:t xml:space="preserve">( String </w:t>
+      </w:r>
+      <w:proofErr w:type="spellStart"/>
+      <w:r>
+        <w:rPr>
+          <w:color w:val="0070C0"/>
+        </w:rPr>
+        <w:t>inputFile</w:t>
+      </w:r>
+      <w:proofErr w:type="spellEnd"/>
+      <w:r>
+        <w:rPr>
+          <w:color w:val="0070C0"/>
+        </w:rPr>
+        <w:t xml:space="preserve"> )</w:t>
       </w:r>
       <w:r>
         <w:rPr>
@@ -3040,11 +4471,33 @@
           <w:color w:val="0070C0"/>
         </w:rPr>
       </w:pPr>
-      <w:r>
-        <w:rPr>
-          <w:color w:val="0070C0"/>
-        </w:rPr>
-        <w:t>public void Bulk( boolean bulk )</w:t>
+      <w:proofErr w:type="gramStart"/>
+      <w:r>
+        <w:rPr>
+          <w:color w:val="0070C0"/>
+        </w:rPr>
+        <w:t>public</w:t>
+      </w:r>
+      <w:proofErr w:type="gramEnd"/>
+      <w:r>
+        <w:rPr>
+          <w:color w:val="0070C0"/>
+        </w:rPr>
+        <w:t xml:space="preserve"> void Bulk( </w:t>
+      </w:r>
+      <w:proofErr w:type="spellStart"/>
+      <w:r>
+        <w:rPr>
+          <w:color w:val="0070C0"/>
+        </w:rPr>
+        <w:t>boolean</w:t>
+      </w:r>
+      <w:proofErr w:type="spellEnd"/>
+      <w:r>
+        <w:rPr>
+          <w:color w:val="0070C0"/>
+        </w:rPr>
+        <w:t xml:space="preserve"> bulk )</w:t>
       </w:r>
       <w:r>
         <w:rPr>
@@ -3072,11 +4525,33 @@
           <w:color w:val="0070C0"/>
         </w:rPr>
       </w:pPr>
-      <w:r>
-        <w:rPr>
-          <w:color w:val="0070C0"/>
-        </w:rPr>
-        <w:t>public Integer NObjects()</w:t>
+      <w:proofErr w:type="gramStart"/>
+      <w:r>
+        <w:rPr>
+          <w:color w:val="0070C0"/>
+        </w:rPr>
+        <w:t>public</w:t>
+      </w:r>
+      <w:proofErr w:type="gramEnd"/>
+      <w:r>
+        <w:rPr>
+          <w:color w:val="0070C0"/>
+        </w:rPr>
+        <w:t xml:space="preserve"> Integer </w:t>
+      </w:r>
+      <w:proofErr w:type="spellStart"/>
+      <w:r>
+        <w:rPr>
+          <w:color w:val="0070C0"/>
+        </w:rPr>
+        <w:t>NObjects</w:t>
+      </w:r>
+      <w:proofErr w:type="spellEnd"/>
+      <w:r>
+        <w:rPr>
+          <w:color w:val="0070C0"/>
+        </w:rPr>
+        <w:t>()</w:t>
       </w:r>
       <w:r>
         <w:rPr>
@@ -3116,11 +4591,33 @@
           <w:color w:val="0070C0"/>
         </w:rPr>
       </w:pPr>
-      <w:r>
-        <w:rPr>
-          <w:color w:val="0070C0"/>
-        </w:rPr>
-        <w:t>public Integer NFields()</w:t>
+      <w:proofErr w:type="gramStart"/>
+      <w:r>
+        <w:rPr>
+          <w:color w:val="0070C0"/>
+        </w:rPr>
+        <w:t>public</w:t>
+      </w:r>
+      <w:proofErr w:type="gramEnd"/>
+      <w:r>
+        <w:rPr>
+          <w:color w:val="0070C0"/>
+        </w:rPr>
+        <w:t xml:space="preserve"> Integer </w:t>
+      </w:r>
+      <w:proofErr w:type="spellStart"/>
+      <w:r>
+        <w:rPr>
+          <w:color w:val="0070C0"/>
+        </w:rPr>
+        <w:t>NFields</w:t>
+      </w:r>
+      <w:proofErr w:type="spellEnd"/>
+      <w:r>
+        <w:rPr>
+          <w:color w:val="0070C0"/>
+        </w:rPr>
+        <w:t>()</w:t>
       </w:r>
       <w:r>
         <w:rPr>
@@ -3148,11 +4645,19 @@
           <w:color w:val="0070C0"/>
         </w:rPr>
       </w:pPr>
-      <w:r>
-        <w:rPr>
-          <w:color w:val="0070C0"/>
-        </w:rPr>
-        <w:t>public void Parse</w:t>
+      <w:proofErr w:type="gramStart"/>
+      <w:r>
+        <w:rPr>
+          <w:color w:val="0070C0"/>
+        </w:rPr>
+        <w:t>public</w:t>
+      </w:r>
+      <w:proofErr w:type="gramEnd"/>
+      <w:r>
+        <w:rPr>
+          <w:color w:val="0070C0"/>
+        </w:rPr>
+        <w:t xml:space="preserve"> void Parse</w:t>
       </w:r>
       <w:r>
         <w:rPr>
@@ -3170,7 +4675,21 @@
         <w:rPr>
           <w:color w:val="0070C0"/>
         </w:rPr>
-        <w:t>throws ParseException</w:t>
+        <w:t xml:space="preserve">throws </w:t>
+      </w:r>
+      <w:proofErr w:type="spellStart"/>
+      <w:r>
+        <w:rPr>
+          <w:color w:val="0070C0"/>
+        </w:rPr>
+        <w:t>ParseException</w:t>
+      </w:r>
+      <w:proofErr w:type="spellEnd"/>
+      <w:r>
+        <w:rPr>
+          <w:color w:val="0070C0"/>
+        </w:rPr>
+        <w:t>;</w:t>
       </w:r>
     </w:p>
     <w:p>
@@ -3189,8 +4708,141 @@
         <w:rPr>
           <w:color w:val="000000" w:themeColor="text1"/>
         </w:rPr>
-        <w:t>parses the JSON input data. The input is processed as a top-level element: object, array, or scalar value. If the top-level element is an object or array, it is further parsed as containing a sequence of fields, where the value component may be either an object, array or scalar value.</w:t>
-      </w:r>
+        <w:t xml:space="preserve">parses the JSON input data. The input is processed as a top-level element: object, array, or scalar value. If the top-level element is an object or array, it is further parsed as containing a sequence of fields, where the value component may be </w:t>
+      </w:r>
+      <w:proofErr w:type="gramStart"/>
+      <w:r>
+        <w:rPr>
+          <w:color w:val="000000" w:themeColor="text1"/>
+        </w:rPr>
+        <w:t>either an</w:t>
+      </w:r>
+      <w:proofErr w:type="gramEnd"/>
+      <w:r>
+        <w:rPr>
+          <w:color w:val="000000" w:themeColor="text1"/>
+        </w:rPr>
+        <w:t xml:space="preserve"> object, array or scalar value.</w:t>
+      </w:r>
+    </w:p>
+    <w:p>
+      <w:pPr>
+        <w:rPr>
+          <w:color w:val="000000" w:themeColor="text1"/>
+        </w:rPr>
+      </w:pPr>
+      <w:r>
+        <w:rPr>
+          <w:color w:val="000000" w:themeColor="text1"/>
+        </w:rPr>
+        <w:t xml:space="preserve">This method will throw a </w:t>
+      </w:r>
+      <w:proofErr w:type="spellStart"/>
+      <w:r>
+        <w:rPr>
+          <w:color w:val="000000" w:themeColor="text1"/>
+        </w:rPr>
+        <w:t>ParseException</w:t>
+      </w:r>
+      <w:proofErr w:type="spellEnd"/>
+      <w:r>
+        <w:rPr>
+          <w:color w:val="000000" w:themeColor="text1"/>
+        </w:rPr>
+        <w:t xml:space="preserve"> and stop parsing the input data if any of the following occur:</w:t>
+      </w:r>
+    </w:p>
+    <w:p>
+      <w:pPr>
+        <w:pStyle w:val="ListParagraph"/>
+        <w:numPr>
+          <w:ilvl w:val="0"/>
+          <w:numId w:val="17"/>
+        </w:numPr>
+        <w:rPr>
+          <w:color w:val="000000" w:themeColor="text1"/>
+        </w:rPr>
+      </w:pPr>
+      <w:r>
+        <w:rPr>
+          <w:color w:val="000000" w:themeColor="text1"/>
+        </w:rPr>
+        <w:t>The reader object is not instantiated.</w:t>
+      </w:r>
+    </w:p>
+    <w:p>
+      <w:pPr>
+        <w:pStyle w:val="ListParagraph"/>
+        <w:numPr>
+          <w:ilvl w:val="0"/>
+          <w:numId w:val="17"/>
+        </w:numPr>
+        <w:rPr>
+          <w:color w:val="000000" w:themeColor="text1"/>
+        </w:rPr>
+      </w:pPr>
+      <w:r>
+        <w:rPr>
+          <w:color w:val="000000" w:themeColor="text1"/>
+        </w:rPr>
+        <w:t>An empty file.</w:t>
+      </w:r>
+    </w:p>
+    <w:p>
+      <w:pPr>
+        <w:pStyle w:val="ListParagraph"/>
+        <w:numPr>
+          <w:ilvl w:val="0"/>
+          <w:numId w:val="20"/>
+        </w:numPr>
+        <w:rPr>
+          <w:color w:val="000000" w:themeColor="text1"/>
+        </w:rPr>
+      </w:pPr>
+      <w:r>
+        <w:rPr>
+          <w:color w:val="000000" w:themeColor="text1"/>
+        </w:rPr>
+        <w:t>The top-level element is not a JSON object or array.</w:t>
+      </w:r>
+    </w:p>
+    <w:p>
+      <w:pPr>
+        <w:pStyle w:val="ListParagraph"/>
+        <w:numPr>
+          <w:ilvl w:val="0"/>
+          <w:numId w:val="20"/>
+        </w:numPr>
+        <w:rPr>
+          <w:color w:val="000000" w:themeColor="text1"/>
+        </w:rPr>
+      </w:pPr>
+      <w:r>
+        <w:rPr>
+          <w:color w:val="000000" w:themeColor="text1"/>
+        </w:rPr>
+        <w:t>Unable to parse a JSON element.</w:t>
+      </w:r>
+    </w:p>
+    <w:p>
+      <w:pPr>
+        <w:pStyle w:val="ListParagraph"/>
+        <w:numPr>
+          <w:ilvl w:val="0"/>
+          <w:numId w:val="20"/>
+        </w:numPr>
+        <w:rPr>
+          <w:color w:val="000000" w:themeColor="text1"/>
+        </w:rPr>
+      </w:pPr>
+      <w:r>
+        <w:rPr>
+          <w:color w:val="000000" w:themeColor="text1"/>
+        </w:rPr>
+        <w:t>Unexpected end of file.</w:t>
+      </w:r>
+      <w:bookmarkStart w:id="0" w:name="_GoBack"/>
+      <w:bookmarkEnd w:id="0"/>
     </w:p>
     <w:sectPr>
       <w:pgSz w:w="12240" w:h="15840"/>
@@ -3860,7 +5512,7 @@
   <w:abstractNum w:abstractNumId="6">
     <w:nsid w:val="4A753E07"/>
     <w:multiLevelType w:val="hybridMultilevel"/>
-    <w:tmpl w:val="82C8B612"/>
+    <w:tmpl w:val="8B9EBB20"/>
     <w:lvl w:ilvl="0" w:tplc="04090001">
       <w:start w:val="1"/>
       <w:numFmt w:val="bullet"/>

</xml_diff>

<commit_message>
improvements to schema web service
</commit_message>
<xml_diff>
--- a/specs/modules/Parse.docx
+++ b/specs/modules/Parse.docx
@@ -81,13 +81,7 @@
         <w:rPr>
           <w:b/>
         </w:rPr>
-        <w:t>1</w:t>
-      </w:r>
-      <w:r>
-        <w:rPr>
-          <w:b/>
-        </w:rPr>
-        <w:t>6</w:t>
+        <w:t>22</w:t>
       </w:r>
       <w:r>
         <w:rPr>
@@ -3932,6 +3926,11 @@
           <w:color w:val="0070C0"/>
         </w:rPr>
         <w:tab/>
+      </w:r>
+      <w:r>
+        <w:rPr>
+          <w:color w:val="00B050"/>
+        </w:rPr>
         <w:t xml:space="preserve">// input is single document object or multiple document objects </w:t>
       </w:r>
       <w:r>
@@ -4081,6 +4080,11 @@
           <w:color w:val="0070C0"/>
         </w:rPr>
         <w:tab/>
+      </w:r>
+      <w:r>
+        <w:rPr>
+          <w:color w:val="00B050"/>
+        </w:rPr>
         <w:t>// current token being parsed</w:t>
       </w:r>
     </w:p>
@@ -4272,6 +4276,11 @@
           <w:color w:val="0070C0"/>
         </w:rPr>
         <w:tab/>
+      </w:r>
+      <w:r>
+        <w:rPr>
+          <w:color w:val="00B050"/>
+        </w:rPr>
         <w:t>// number of parsed objects</w:t>
       </w:r>
     </w:p>
@@ -4338,6 +4347,11 @@
           <w:color w:val="0070C0"/>
         </w:rPr>
         <w:tab/>
+      </w:r>
+      <w:r>
+        <w:rPr>
+          <w:color w:val="00B050"/>
+        </w:rPr>
         <w:t>// number of parsed fields</w:t>
       </w:r>
     </w:p>
@@ -4356,10 +4370,249 @@
     </w:p>
     <w:p>
       <w:pPr>
+        <w:rPr>
+          <w:color w:val="00B050"/>
+        </w:rPr>
+      </w:pPr>
+      <w:proofErr w:type="gramStart"/>
+      <w:r>
+        <w:rPr>
+          <w:color w:val="0070C0"/>
+        </w:rPr>
+        <w:lastRenderedPageBreak/>
+        <w:t>private</w:t>
+      </w:r>
+      <w:proofErr w:type="gramEnd"/>
+      <w:r>
+        <w:rPr>
+          <w:color w:val="0070C0"/>
+        </w:rPr>
+        <w:t xml:space="preserve"> Integer depth    = 0;</w:t>
+      </w:r>
+      <w:r>
+        <w:rPr>
+          <w:color w:val="000000" w:themeColor="text1"/>
+        </w:rPr>
+        <w:tab/>
+      </w:r>
+      <w:r>
+        <w:rPr>
+          <w:color w:val="000000" w:themeColor="text1"/>
+        </w:rPr>
+        <w:tab/>
+      </w:r>
+      <w:r>
+        <w:rPr>
+          <w:color w:val="00B050"/>
+        </w:rPr>
+        <w:t>// parsing depth</w:t>
+      </w:r>
+    </w:p>
+    <w:p>
+      <w:r>
+        <w:t>This field is the depth level of the current document</w:t>
+      </w:r>
+      <w:r>
+        <w:t xml:space="preserve"> object being parsed, with the topmost object being level 1.</w:t>
+      </w:r>
+    </w:p>
+    <w:p>
+      <w:pPr>
+        <w:rPr>
+          <w:color w:val="00B050"/>
+        </w:rPr>
+      </w:pPr>
+      <w:proofErr w:type="gramStart"/>
+      <w:r>
+        <w:rPr>
+          <w:color w:val="0070C0"/>
+        </w:rPr>
+        <w:t>private</w:t>
+      </w:r>
+      <w:proofErr w:type="gramEnd"/>
+      <w:r>
+        <w:rPr>
+          <w:color w:val="0070C0"/>
+        </w:rPr>
+        <w:t xml:space="preserve"> String</w:t>
+      </w:r>
+      <w:r>
+        <w:rPr>
+          <w:color w:val="0070C0"/>
+        </w:rPr>
+        <w:tab/>
+        <w:t xml:space="preserve">name   </w:t>
+      </w:r>
+      <w:r>
+        <w:rPr>
+          <w:color w:val="0070C0"/>
+        </w:rPr>
+        <w:t>= null;</w:t>
+      </w:r>
+      <w:r>
+        <w:rPr>
+          <w:color w:val="0070C0"/>
+        </w:rPr>
+        <w:tab/>
+      </w:r>
+      <w:r>
+        <w:rPr>
+          <w:color w:val="000000" w:themeColor="text1"/>
+        </w:rPr>
+        <w:tab/>
+      </w:r>
+      <w:r>
+        <w:rPr>
+          <w:color w:val="00B050"/>
+        </w:rPr>
+        <w:t>// name (identifier) of current field</w:t>
+      </w:r>
+    </w:p>
+    <w:p>
+      <w:r>
+        <w:t>This field is the name (identifier) of the current field being parsed.</w:t>
+      </w:r>
+    </w:p>
+    <w:p>
+      <w:pPr>
+        <w:rPr>
+          <w:color w:val="00B050"/>
+        </w:rPr>
+      </w:pPr>
+      <w:proofErr w:type="gramStart"/>
+      <w:r>
+        <w:rPr>
+          <w:color w:val="0070C0"/>
+        </w:rPr>
+        <w:t>private</w:t>
+      </w:r>
+      <w:proofErr w:type="gramEnd"/>
+      <w:r>
+        <w:rPr>
+          <w:color w:val="0070C0"/>
+        </w:rPr>
+        <w:t xml:space="preserve"> String  value   </w:t>
+      </w:r>
+      <w:r>
+        <w:rPr>
+          <w:color w:val="0070C0"/>
+        </w:rPr>
+        <w:t xml:space="preserve">   </w:t>
+      </w:r>
+      <w:r>
+        <w:rPr>
+          <w:color w:val="0070C0"/>
+        </w:rPr>
+        <w:t xml:space="preserve"> = null;</w:t>
+      </w:r>
+      <w:r>
+        <w:rPr>
+          <w:color w:val="000000" w:themeColor="text1"/>
+        </w:rPr>
+        <w:tab/>
+      </w:r>
+      <w:r>
+        <w:rPr>
+          <w:color w:val="000000" w:themeColor="text1"/>
+        </w:rPr>
+        <w:tab/>
+      </w:r>
+      <w:r>
+        <w:rPr>
+          <w:color w:val="00B050"/>
+        </w:rPr>
+        <w:t>// value assigned to current name field</w:t>
+      </w:r>
+    </w:p>
+    <w:p>
+      <w:r>
+        <w:t>This field is the accumulator that holds the value of the current field being parsed.</w:t>
+      </w:r>
+    </w:p>
+    <w:p>
+      <w:pPr>
+        <w:rPr>
+          <w:color w:val="000000" w:themeColor="text1"/>
+        </w:rPr>
+      </w:pPr>
+      <w:proofErr w:type="gramStart"/>
+      <w:r>
+        <w:rPr>
+          <w:color w:val="0070C0"/>
+        </w:rPr>
+        <w:t>private</w:t>
+      </w:r>
+      <w:proofErr w:type="gramEnd"/>
+      <w:r>
+        <w:rPr>
+          <w:color w:val="0070C0"/>
+        </w:rPr>
+        <w:t xml:space="preserve"> </w:t>
+      </w:r>
+      <w:proofErr w:type="spellStart"/>
+      <w:r>
+        <w:rPr>
+          <w:color w:val="0070C0"/>
+        </w:rPr>
+        <w:t>ArrayList</w:t>
+      </w:r>
+      <w:proofErr w:type="spellEnd"/>
+      <w:r>
+        <w:rPr>
+          <w:color w:val="0070C0"/>
+        </w:rPr>
+        <w:t>&lt;Pair&lt;</w:t>
+      </w:r>
+      <w:proofErr w:type="spellStart"/>
+      <w:r>
+        <w:rPr>
+          <w:color w:val="0070C0"/>
+        </w:rPr>
+        <w:t>String,String</w:t>
+      </w:r>
+      <w:proofErr w:type="spellEnd"/>
+      <w:r>
+        <w:rPr>
+          <w:color w:val="0070C0"/>
+        </w:rPr>
+        <w:t>&gt;&gt; record;</w:t>
+      </w:r>
+      <w:r>
+        <w:rPr>
+          <w:color w:val="000000" w:themeColor="text1"/>
+        </w:rPr>
+        <w:tab/>
+      </w:r>
+      <w:r>
+        <w:rPr>
+          <w:color w:val="00B050"/>
+        </w:rPr>
+        <w:t>// current record to import</w:t>
+      </w:r>
+    </w:p>
+    <w:p>
+      <w:pPr>
+        <w:rPr>
+          <w:color w:val="000000" w:themeColor="text1"/>
+        </w:rPr>
+      </w:pPr>
+      <w:r>
+        <w:rPr>
+          <w:color w:val="000000" w:themeColor="text1"/>
+        </w:rPr>
+        <w:t>This field is the accumulator that holds the name/value fields parsed for the current document object.</w:t>
+      </w:r>
+    </w:p>
+    <w:p>
+      <w:pPr>
         <w:pStyle w:val="Heading2"/>
       </w:pPr>
       <w:r>
-        <w:lastRenderedPageBreak/>
+        <w:br/>
+      </w:r>
+      <w:bookmarkStart w:id="0" w:name="_GoBack"/>
+      <w:bookmarkEnd w:id="0"/>
+      <w:r>
         <w:t>6.2</w:t>
       </w:r>
       <w:r>
@@ -4702,6 +4955,7 @@
         <w:rPr>
           <w:color w:val="000000" w:themeColor="text1"/>
         </w:rPr>
+        <w:lastRenderedPageBreak/>
         <w:t xml:space="preserve">This method </w:t>
       </w:r>
       <w:r>
@@ -4841,8 +5095,6 @@
         </w:rPr>
         <w:t>Unexpected end of file.</w:t>
       </w:r>
-      <w:bookmarkStart w:id="0" w:name="_GoBack"/>
-      <w:bookmarkEnd w:id="0"/>
     </w:p>
     <w:sectPr>
       <w:pgSz w:w="12240" w:h="15840"/>

</xml_diff>